<commit_message>
update doc and deploiement diagram
</commit_message>
<xml_diff>
--- a/docs/src/OCPizza_Dossier_de_conception_technique.docx
+++ b/docs/src/OCPizza_Dossier_de_conception_technique.docx
@@ -364,12 +364,22 @@
                                   <w:pPr>
                                     <w:pStyle w:val="Titre1"/>
                                   </w:pPr>
+                                  <w:bookmarkStart w:id="0" w:name="_Toc31989428"/>
                                   <w:r>
                                     <w:rPr>
                                       <w:lang w:bidi="fr-FR"/>
                                     </w:rPr>
-                                    <w:t>IT Consulting &amp; Development</w:t>
+                                    <w:t xml:space="preserve">IT Consulting &amp; </w:t>
                                   </w:r>
+                                  <w:proofErr w:type="spellStart"/>
+                                  <w:r>
+                                    <w:rPr>
+                                      <w:lang w:bidi="fr-FR"/>
+                                    </w:rPr>
+                                    <w:t>Development</w:t>
+                                  </w:r>
+                                  <w:bookmarkEnd w:id="0"/>
+                                  <w:proofErr w:type="spellEnd"/>
                                 </w:p>
                               </w:txbxContent>
                             </wps:txbx>
@@ -394,12 +404,22 @@
                             <w:pPr>
                               <w:pStyle w:val="Titre1"/>
                             </w:pPr>
+                            <w:bookmarkStart w:id="1" w:name="_Toc31989428"/>
                             <w:r>
                               <w:rPr>
                                 <w:lang w:bidi="fr-FR"/>
                               </w:rPr>
-                              <w:t>IT Consulting &amp; Development</w:t>
+                              <w:t xml:space="preserve">IT Consulting &amp; </w:t>
                             </w:r>
+                            <w:proofErr w:type="spellStart"/>
+                            <w:r>
+                              <w:rPr>
+                                <w:lang w:bidi="fr-FR"/>
+                              </w:rPr>
+                              <w:t>Development</w:t>
+                            </w:r>
+                            <w:bookmarkEnd w:id="1"/>
+                            <w:proofErr w:type="spellEnd"/>
                           </w:p>
                         </w:txbxContent>
                       </v:textbox>
@@ -697,7 +717,7 @@
                     <pic:cNvPicPr/>
                   </pic:nvPicPr>
                   <pic:blipFill>
-                    <a:blip r:embed="rId8">
+                    <a:blip r:embed="rId9">
                       <a:extLst>
                         <a:ext uri="{28A0092B-C50C-407E-A947-70E740481C1C}">
                           <a14:useLocalDpi xmlns:a14="http://schemas.microsoft.com/office/drawing/2010/main" val="0"/>
@@ -837,7 +857,7 @@
             <wp:docPr id="12" name="Graphisme 201">
               <a:extLst xmlns:a="http://schemas.openxmlformats.org/drawingml/2006/main">
                 <a:ext uri="{FF2B5EF4-FFF2-40B4-BE49-F238E27FC236}">
-                  <a16:creationId xmlns:a16="http://schemas.microsoft.com/office/drawing/2014/main" xmlns:w16se="http://schemas.microsoft.com/office/word/2015/wordml/symex" xmlns:w16cid="http://schemas.microsoft.com/office/word/2016/wordml/cid" xmlns:w15="http://schemas.microsoft.com/office/word/2012/wordml" xmlns:w="http://schemas.openxmlformats.org/wordprocessingml/2006/main" xmlns:w10="urn:schemas-microsoft-com:office:word" xmlns:v="urn:schemas-microsoft-com:vml" xmlns:o="urn:schemas-microsoft-com:office:office" xmlns:am3d="http://schemas.microsoft.com/office/drawing/2017/model3d" xmlns:aink="http://schemas.microsoft.com/office/drawing/2016/ink" xmlns:cx8="http://schemas.microsoft.com/office/drawing/2016/5/14/chartex" xmlns:cx7="http://schemas.microsoft.com/office/drawing/2016/5/13/chartex" xmlns:cx6="http://schemas.microsoft.com/office/drawing/2016/5/12/chartex" xmlns:cx5="http://schemas.microsoft.com/office/drawing/2016/5/11/chartex" xmlns:cx4="http://schemas.microsoft.com/office/drawing/2016/5/10/chartex" xmlns:cx3="http://schemas.microsoft.com/office/drawing/2016/5/9/chartex" xmlns:cx2="http://schemas.microsoft.com/office/drawing/2015/10/21/chartex" xmlns:cx1="http://schemas.microsoft.com/office/drawing/2015/9/8/chartex" xmlns:cx="http://schemas.microsoft.com/office/drawing/2014/chartex" xmlns="" id="{F3D65186-AB5A-4584-87C3-0FAA2992263B}"/>
+                  <a16:creationId xmlns="" xmlns:cx="http://schemas.microsoft.com/office/drawing/2014/chartex" xmlns:cx1="http://schemas.microsoft.com/office/drawing/2015/9/8/chartex" xmlns:cx2="http://schemas.microsoft.com/office/drawing/2015/10/21/chartex" xmlns:cx3="http://schemas.microsoft.com/office/drawing/2016/5/9/chartex" xmlns:cx4="http://schemas.microsoft.com/office/drawing/2016/5/10/chartex" xmlns:cx5="http://schemas.microsoft.com/office/drawing/2016/5/11/chartex" xmlns:cx6="http://schemas.microsoft.com/office/drawing/2016/5/12/chartex" xmlns:cx7="http://schemas.microsoft.com/office/drawing/2016/5/13/chartex" xmlns:cx8="http://schemas.microsoft.com/office/drawing/2016/5/14/chartex" xmlns:aink="http://schemas.microsoft.com/office/drawing/2016/ink" xmlns:am3d="http://schemas.microsoft.com/office/drawing/2017/model3d" xmlns:o="urn:schemas-microsoft-com:office:office" xmlns:v="urn:schemas-microsoft-com:vml" xmlns:w10="urn:schemas-microsoft-com:office:word" xmlns:w="http://schemas.openxmlformats.org/wordprocessingml/2006/main" xmlns:w15="http://schemas.microsoft.com/office/word/2012/wordml" xmlns:w16cid="http://schemas.microsoft.com/office/word/2016/wordml/cid" xmlns:w16se="http://schemas.microsoft.com/office/word/2015/wordml/symex" xmlns:a16="http://schemas.microsoft.com/office/drawing/2014/main" id="{F3D65186-AB5A-4584-87C3-0FAA2992263B}"/>
                 </a:ext>
               </a:extLst>
             </wp:docPr>
@@ -849,14 +869,14 @@
                     <pic:cNvPr id="12" name="Graphisme 201" descr="espace-réservé-du-logo">
                       <a:extLst>
                         <a:ext uri="{FF2B5EF4-FFF2-40B4-BE49-F238E27FC236}">
-                          <a16:creationId xmlns:a16="http://schemas.microsoft.com/office/drawing/2014/main" xmlns:w16se="http://schemas.microsoft.com/office/word/2015/wordml/symex" xmlns:w16cid="http://schemas.microsoft.com/office/word/2016/wordml/cid" xmlns:w15="http://schemas.microsoft.com/office/word/2012/wordml" xmlns:w="http://schemas.openxmlformats.org/wordprocessingml/2006/main" xmlns:w10="urn:schemas-microsoft-com:office:word" xmlns:v="urn:schemas-microsoft-com:vml" xmlns:o="urn:schemas-microsoft-com:office:office" xmlns:am3d="http://schemas.microsoft.com/office/drawing/2017/model3d" xmlns:aink="http://schemas.microsoft.com/office/drawing/2016/ink" xmlns:cx8="http://schemas.microsoft.com/office/drawing/2016/5/14/chartex" xmlns:cx7="http://schemas.microsoft.com/office/drawing/2016/5/13/chartex" xmlns:cx6="http://schemas.microsoft.com/office/drawing/2016/5/12/chartex" xmlns:cx5="http://schemas.microsoft.com/office/drawing/2016/5/11/chartex" xmlns:cx4="http://schemas.microsoft.com/office/drawing/2016/5/10/chartex" xmlns:cx3="http://schemas.microsoft.com/office/drawing/2016/5/9/chartex" xmlns:cx2="http://schemas.microsoft.com/office/drawing/2015/10/21/chartex" xmlns:cx1="http://schemas.microsoft.com/office/drawing/2015/9/8/chartex" xmlns:cx="http://schemas.microsoft.com/office/drawing/2014/chartex" xmlns="" id="{F3D65186-AB5A-4584-87C3-0FAA2992263B}"/>
+                          <a16:creationId xmlns="" xmlns:cx="http://schemas.microsoft.com/office/drawing/2014/chartex" xmlns:cx1="http://schemas.microsoft.com/office/drawing/2015/9/8/chartex" xmlns:cx2="http://schemas.microsoft.com/office/drawing/2015/10/21/chartex" xmlns:cx3="http://schemas.microsoft.com/office/drawing/2016/5/9/chartex" xmlns:cx4="http://schemas.microsoft.com/office/drawing/2016/5/10/chartex" xmlns:cx5="http://schemas.microsoft.com/office/drawing/2016/5/11/chartex" xmlns:cx6="http://schemas.microsoft.com/office/drawing/2016/5/12/chartex" xmlns:cx7="http://schemas.microsoft.com/office/drawing/2016/5/13/chartex" xmlns:cx8="http://schemas.microsoft.com/office/drawing/2016/5/14/chartex" xmlns:aink="http://schemas.microsoft.com/office/drawing/2016/ink" xmlns:am3d="http://schemas.microsoft.com/office/drawing/2017/model3d" xmlns:o="urn:schemas-microsoft-com:office:office" xmlns:v="urn:schemas-microsoft-com:vml" xmlns:w10="urn:schemas-microsoft-com:office:word" xmlns:w="http://schemas.openxmlformats.org/wordprocessingml/2006/main" xmlns:w15="http://schemas.microsoft.com/office/word/2012/wordml" xmlns:w16cid="http://schemas.microsoft.com/office/word/2016/wordml/cid" xmlns:w16se="http://schemas.microsoft.com/office/word/2015/wordml/symex" xmlns:a16="http://schemas.microsoft.com/office/drawing/2014/main" id="{F3D65186-AB5A-4584-87C3-0FAA2992263B}"/>
                         </a:ext>
                       </a:extLst>
                     </pic:cNvPr>
                     <pic:cNvPicPr/>
                   </pic:nvPicPr>
                   <pic:blipFill>
-                    <a:blip r:embed="rId9">
+                    <a:blip r:embed="rId10">
                       <a:extLst>
                         <a:ext uri="{28A0092B-C50C-407E-A947-70E740481C1C}">
                           <a14:useLocalDpi xmlns:a14="http://schemas.microsoft.com/office/drawing/2010/main" val="0"/>
@@ -895,16 +915,998 @@
         <w:br w:type="page"/>
       </w:r>
     </w:p>
-    <w:p>
-      <w:pPr>
-        <w:pStyle w:val="Titre2"/>
-        <w:spacing w:after="500"/>
-      </w:pPr>
-      <w:r>
-        <w:lastRenderedPageBreak/>
-        <w:t>Table des matières</w:t>
-      </w:r>
-    </w:p>
+    <w:sdt>
+      <w:sdtPr>
+        <w:id w:val="-1334914636"/>
+        <w:docPartObj>
+          <w:docPartGallery w:val="Table of Contents"/>
+          <w:docPartUnique/>
+        </w:docPartObj>
+      </w:sdtPr>
+      <w:sdtEndPr>
+        <w:rPr>
+          <w:rFonts w:asciiTheme="minorHAnsi" w:eastAsiaTheme="minorEastAsia" w:hAnsiTheme="minorHAnsi" w:cstheme="minorBidi"/>
+          <w:color w:val="FFFFFF" w:themeColor="background1"/>
+          <w:szCs w:val="22"/>
+          <w:lang w:eastAsia="en-US"/>
+        </w:rPr>
+      </w:sdtEndPr>
+      <w:sdtContent>
+        <w:p>
+          <w:pPr>
+            <w:pStyle w:val="En-ttedetabledesmatires"/>
+          </w:pPr>
+          <w:r>
+            <w:t>Table des matières</w:t>
+          </w:r>
+        </w:p>
+        <w:p>
+          <w:pPr>
+            <w:rPr>
+              <w:lang w:eastAsia="fr-FR"/>
+            </w:rPr>
+          </w:pPr>
+        </w:p>
+        <w:p>
+          <w:pPr>
+            <w:rPr>
+              <w:lang w:eastAsia="fr-FR"/>
+            </w:rPr>
+          </w:pPr>
+        </w:p>
+        <w:p>
+          <w:pPr>
+            <w:rPr>
+              <w:lang w:eastAsia="fr-FR"/>
+            </w:rPr>
+          </w:pPr>
+        </w:p>
+        <w:p>
+          <w:pPr>
+            <w:rPr>
+              <w:lang w:eastAsia="fr-FR"/>
+            </w:rPr>
+          </w:pPr>
+        </w:p>
+        <w:p>
+          <w:pPr>
+            <w:rPr>
+              <w:lang w:eastAsia="fr-FR"/>
+            </w:rPr>
+          </w:pPr>
+        </w:p>
+        <w:p>
+          <w:pPr>
+            <w:rPr>
+              <w:lang w:eastAsia="fr-FR"/>
+            </w:rPr>
+          </w:pPr>
+        </w:p>
+        <w:p>
+          <w:pPr>
+            <w:rPr>
+              <w:lang w:eastAsia="fr-FR"/>
+            </w:rPr>
+          </w:pPr>
+        </w:p>
+        <w:p>
+          <w:pPr>
+            <w:rPr>
+              <w:lang w:eastAsia="fr-FR"/>
+            </w:rPr>
+          </w:pPr>
+        </w:p>
+        <w:p>
+          <w:pPr>
+            <w:pStyle w:val="TM1"/>
+            <w:tabs>
+              <w:tab w:val="right" w:leader="dot" w:pos="9592"/>
+            </w:tabs>
+            <w:rPr>
+              <w:noProof/>
+              <w:color w:val="auto"/>
+              <w:sz w:val="22"/>
+              <w:lang w:eastAsia="fr-FR"/>
+            </w:rPr>
+          </w:pPr>
+          <w:r>
+            <w:rPr>
+              <w:color w:val="auto"/>
+            </w:rPr>
+            <w:fldChar w:fldCharType="begin"/>
+          </w:r>
+          <w:r>
+            <w:rPr>
+              <w:color w:val="auto"/>
+            </w:rPr>
+            <w:instrText xml:space="preserve"> TOC \o "1-3" \h \z \u </w:instrText>
+          </w:r>
+          <w:r>
+            <w:rPr>
+              <w:color w:val="auto"/>
+            </w:rPr>
+            <w:fldChar w:fldCharType="separate"/>
+          </w:r>
+          <w:hyperlink r:id="rId11" w:anchor="_Toc31989428" w:history="1">
+            <w:r>
+              <w:rPr>
+                <w:rStyle w:val="Lienhypertexte"/>
+                <w:noProof/>
+                <w:color w:val="auto"/>
+                <w:lang w:bidi="fr-FR"/>
+              </w:rPr>
+              <w:t>IT Consulting &amp; Development</w:t>
+            </w:r>
+            <w:r>
+              <w:rPr>
+                <w:noProof/>
+                <w:webHidden/>
+                <w:color w:val="auto"/>
+              </w:rPr>
+              <w:tab/>
+            </w:r>
+            <w:r>
+              <w:rPr>
+                <w:noProof/>
+                <w:webHidden/>
+                <w:color w:val="auto"/>
+              </w:rPr>
+              <w:fldChar w:fldCharType="begin"/>
+            </w:r>
+            <w:r>
+              <w:rPr>
+                <w:noProof/>
+                <w:webHidden/>
+                <w:color w:val="auto"/>
+              </w:rPr>
+              <w:instrText xml:space="preserve"> PAGEREF _Toc31989428 \h </w:instrText>
+            </w:r>
+            <w:r>
+              <w:rPr>
+                <w:noProof/>
+                <w:webHidden/>
+                <w:color w:val="auto"/>
+              </w:rPr>
+            </w:r>
+            <w:r>
+              <w:rPr>
+                <w:noProof/>
+                <w:webHidden/>
+                <w:color w:val="auto"/>
+              </w:rPr>
+              <w:fldChar w:fldCharType="separate"/>
+            </w:r>
+            <w:r>
+              <w:rPr>
+                <w:noProof/>
+                <w:webHidden/>
+                <w:color w:val="auto"/>
+              </w:rPr>
+              <w:t>1</w:t>
+            </w:r>
+            <w:r>
+              <w:rPr>
+                <w:noProof/>
+                <w:webHidden/>
+                <w:color w:val="auto"/>
+              </w:rPr>
+              <w:fldChar w:fldCharType="end"/>
+            </w:r>
+          </w:hyperlink>
+        </w:p>
+        <w:p>
+          <w:pPr>
+            <w:pStyle w:val="TM2"/>
+            <w:tabs>
+              <w:tab w:val="left" w:pos="880"/>
+              <w:tab w:val="right" w:leader="dot" w:pos="9592"/>
+            </w:tabs>
+            <w:rPr>
+              <w:noProof/>
+              <w:color w:val="auto"/>
+              <w:sz w:val="22"/>
+              <w:lang w:eastAsia="fr-FR"/>
+            </w:rPr>
+          </w:pPr>
+          <w:hyperlink w:anchor="_Toc31989429" w:history="1">
+            <w:r>
+              <w:rPr>
+                <w:rStyle w:val="Lienhypertexte"/>
+                <w:noProof/>
+                <w:color w:val="auto"/>
+              </w:rPr>
+              <w:t>1.</w:t>
+            </w:r>
+            <w:r>
+              <w:rPr>
+                <w:noProof/>
+                <w:color w:val="auto"/>
+                <w:sz w:val="22"/>
+                <w:lang w:eastAsia="fr-FR"/>
+              </w:rPr>
+              <w:tab/>
+            </w:r>
+            <w:r>
+              <w:rPr>
+                <w:rStyle w:val="Lienhypertexte"/>
+                <w:noProof/>
+                <w:color w:val="auto"/>
+              </w:rPr>
+              <w:t>Conception technique d’</w:t>
+            </w:r>
+            <w:r>
+              <w:rPr>
+                <w:rStyle w:val="Lienhypertexte"/>
+                <w:noProof/>
+                <w:color w:val="auto"/>
+                <w:lang w:bidi="fr-FR"/>
+              </w:rPr>
+              <w:t xml:space="preserve"> </w:t>
+            </w:r>
+            <w:r>
+              <w:rPr>
+                <w:rStyle w:val="Lienhypertexte"/>
+                <w:noProof/>
+                <w:color w:val="auto"/>
+              </w:rPr>
+              <w:t>OC Pizza</w:t>
+            </w:r>
+            <w:r>
+              <w:rPr>
+                <w:noProof/>
+                <w:webHidden/>
+                <w:color w:val="auto"/>
+              </w:rPr>
+              <w:tab/>
+            </w:r>
+            <w:r>
+              <w:rPr>
+                <w:noProof/>
+                <w:webHidden/>
+                <w:color w:val="auto"/>
+              </w:rPr>
+              <w:fldChar w:fldCharType="begin"/>
+            </w:r>
+            <w:r>
+              <w:rPr>
+                <w:noProof/>
+                <w:webHidden/>
+                <w:color w:val="auto"/>
+              </w:rPr>
+              <w:instrText xml:space="preserve"> PAGEREF _Toc31989429 \h </w:instrText>
+            </w:r>
+            <w:r>
+              <w:rPr>
+                <w:noProof/>
+                <w:webHidden/>
+                <w:color w:val="auto"/>
+              </w:rPr>
+            </w:r>
+            <w:r>
+              <w:rPr>
+                <w:noProof/>
+                <w:webHidden/>
+                <w:color w:val="auto"/>
+              </w:rPr>
+              <w:fldChar w:fldCharType="separate"/>
+            </w:r>
+            <w:r>
+              <w:rPr>
+                <w:noProof/>
+                <w:webHidden/>
+                <w:color w:val="auto"/>
+              </w:rPr>
+              <w:t>3</w:t>
+            </w:r>
+            <w:r>
+              <w:rPr>
+                <w:noProof/>
+                <w:webHidden/>
+                <w:color w:val="auto"/>
+              </w:rPr>
+              <w:fldChar w:fldCharType="end"/>
+            </w:r>
+          </w:hyperlink>
+        </w:p>
+        <w:p>
+          <w:pPr>
+            <w:pStyle w:val="TM3"/>
+            <w:tabs>
+              <w:tab w:val="right" w:leader="dot" w:pos="9592"/>
+            </w:tabs>
+            <w:rPr>
+              <w:noProof/>
+              <w:color w:val="auto"/>
+              <w:sz w:val="22"/>
+              <w:lang w:eastAsia="fr-FR"/>
+            </w:rPr>
+          </w:pPr>
+          <w:hyperlink w:anchor="_Toc31989430" w:history="1">
+            <w:r>
+              <w:rPr>
+                <w:rStyle w:val="Lienhypertexte"/>
+                <w:noProof/>
+                <w:color w:val="auto"/>
+              </w:rPr>
+              <w:t>1.1 Objet du document</w:t>
+            </w:r>
+            <w:r>
+              <w:rPr>
+                <w:noProof/>
+                <w:webHidden/>
+                <w:color w:val="auto"/>
+              </w:rPr>
+              <w:tab/>
+            </w:r>
+            <w:r>
+              <w:rPr>
+                <w:noProof/>
+                <w:webHidden/>
+                <w:color w:val="auto"/>
+              </w:rPr>
+              <w:fldChar w:fldCharType="begin"/>
+            </w:r>
+            <w:r>
+              <w:rPr>
+                <w:noProof/>
+                <w:webHidden/>
+                <w:color w:val="auto"/>
+              </w:rPr>
+              <w:instrText xml:space="preserve"> PAGEREF _Toc31989430 \h </w:instrText>
+            </w:r>
+            <w:r>
+              <w:rPr>
+                <w:noProof/>
+                <w:webHidden/>
+                <w:color w:val="auto"/>
+              </w:rPr>
+            </w:r>
+            <w:r>
+              <w:rPr>
+                <w:noProof/>
+                <w:webHidden/>
+                <w:color w:val="auto"/>
+              </w:rPr>
+              <w:fldChar w:fldCharType="separate"/>
+            </w:r>
+            <w:r>
+              <w:rPr>
+                <w:noProof/>
+                <w:webHidden/>
+                <w:color w:val="auto"/>
+              </w:rPr>
+              <w:t>3</w:t>
+            </w:r>
+            <w:r>
+              <w:rPr>
+                <w:noProof/>
+                <w:webHidden/>
+                <w:color w:val="auto"/>
+              </w:rPr>
+              <w:fldChar w:fldCharType="end"/>
+            </w:r>
+          </w:hyperlink>
+        </w:p>
+        <w:p>
+          <w:pPr>
+            <w:pStyle w:val="TM3"/>
+            <w:tabs>
+              <w:tab w:val="right" w:leader="dot" w:pos="9592"/>
+            </w:tabs>
+            <w:rPr>
+              <w:noProof/>
+              <w:color w:val="auto"/>
+              <w:sz w:val="22"/>
+              <w:lang w:eastAsia="fr-FR"/>
+            </w:rPr>
+          </w:pPr>
+          <w:hyperlink w:anchor="_Toc31989431" w:history="1">
+            <w:r>
+              <w:rPr>
+                <w:rStyle w:val="Lienhypertexte"/>
+                <w:noProof/>
+                <w:color w:val="auto"/>
+              </w:rPr>
+              <w:t>1.2 Contexte</w:t>
+            </w:r>
+            <w:r>
+              <w:rPr>
+                <w:noProof/>
+                <w:webHidden/>
+                <w:color w:val="auto"/>
+              </w:rPr>
+              <w:tab/>
+            </w:r>
+            <w:r>
+              <w:rPr>
+                <w:noProof/>
+                <w:webHidden/>
+                <w:color w:val="auto"/>
+              </w:rPr>
+              <w:fldChar w:fldCharType="begin"/>
+            </w:r>
+            <w:r>
+              <w:rPr>
+                <w:noProof/>
+                <w:webHidden/>
+                <w:color w:val="auto"/>
+              </w:rPr>
+              <w:instrText xml:space="preserve"> PAGEREF _Toc31989431 \h </w:instrText>
+            </w:r>
+            <w:r>
+              <w:rPr>
+                <w:noProof/>
+                <w:webHidden/>
+                <w:color w:val="auto"/>
+              </w:rPr>
+            </w:r>
+            <w:r>
+              <w:rPr>
+                <w:noProof/>
+                <w:webHidden/>
+                <w:color w:val="auto"/>
+              </w:rPr>
+              <w:fldChar w:fldCharType="separate"/>
+            </w:r>
+            <w:r>
+              <w:rPr>
+                <w:noProof/>
+                <w:webHidden/>
+                <w:color w:val="auto"/>
+              </w:rPr>
+              <w:t>3</w:t>
+            </w:r>
+            <w:r>
+              <w:rPr>
+                <w:noProof/>
+                <w:webHidden/>
+                <w:color w:val="auto"/>
+              </w:rPr>
+              <w:fldChar w:fldCharType="end"/>
+            </w:r>
+          </w:hyperlink>
+        </w:p>
+        <w:p>
+          <w:pPr>
+            <w:pStyle w:val="TM3"/>
+            <w:tabs>
+              <w:tab w:val="right" w:leader="dot" w:pos="9592"/>
+            </w:tabs>
+            <w:rPr>
+              <w:noProof/>
+              <w:color w:val="auto"/>
+              <w:sz w:val="22"/>
+              <w:lang w:eastAsia="fr-FR"/>
+            </w:rPr>
+          </w:pPr>
+          <w:hyperlink w:anchor="_Toc31989432" w:history="1">
+            <w:r>
+              <w:rPr>
+                <w:rStyle w:val="Lienhypertexte"/>
+                <w:noProof/>
+                <w:color w:val="auto"/>
+              </w:rPr>
+              <w:t>1.3 Objectifs</w:t>
+            </w:r>
+            <w:r>
+              <w:rPr>
+                <w:noProof/>
+                <w:webHidden/>
+                <w:color w:val="auto"/>
+              </w:rPr>
+              <w:tab/>
+            </w:r>
+            <w:r>
+              <w:rPr>
+                <w:noProof/>
+                <w:webHidden/>
+                <w:color w:val="auto"/>
+              </w:rPr>
+              <w:fldChar w:fldCharType="begin"/>
+            </w:r>
+            <w:r>
+              <w:rPr>
+                <w:noProof/>
+                <w:webHidden/>
+                <w:color w:val="auto"/>
+              </w:rPr>
+              <w:instrText xml:space="preserve"> PAGEREF _Toc31989432 \h </w:instrText>
+            </w:r>
+            <w:r>
+              <w:rPr>
+                <w:noProof/>
+                <w:webHidden/>
+                <w:color w:val="auto"/>
+              </w:rPr>
+            </w:r>
+            <w:r>
+              <w:rPr>
+                <w:noProof/>
+                <w:webHidden/>
+                <w:color w:val="auto"/>
+              </w:rPr>
+              <w:fldChar w:fldCharType="separate"/>
+            </w:r>
+            <w:r>
+              <w:rPr>
+                <w:noProof/>
+                <w:webHidden/>
+                <w:color w:val="auto"/>
+              </w:rPr>
+              <w:t>3</w:t>
+            </w:r>
+            <w:r>
+              <w:rPr>
+                <w:noProof/>
+                <w:webHidden/>
+                <w:color w:val="auto"/>
+              </w:rPr>
+              <w:fldChar w:fldCharType="end"/>
+            </w:r>
+          </w:hyperlink>
+        </w:p>
+        <w:p>
+          <w:pPr>
+            <w:pStyle w:val="TM2"/>
+            <w:tabs>
+              <w:tab w:val="left" w:pos="880"/>
+              <w:tab w:val="right" w:leader="dot" w:pos="9592"/>
+            </w:tabs>
+            <w:rPr>
+              <w:noProof/>
+              <w:color w:val="auto"/>
+              <w:sz w:val="22"/>
+              <w:lang w:eastAsia="fr-FR"/>
+            </w:rPr>
+          </w:pPr>
+          <w:hyperlink w:anchor="_Toc31989433" w:history="1">
+            <w:r>
+              <w:rPr>
+                <w:rStyle w:val="Lienhypertexte"/>
+                <w:noProof/>
+                <w:color w:val="auto"/>
+              </w:rPr>
+              <w:t>2.</w:t>
+            </w:r>
+            <w:r>
+              <w:rPr>
+                <w:noProof/>
+                <w:color w:val="auto"/>
+                <w:sz w:val="22"/>
+                <w:lang w:eastAsia="fr-FR"/>
+              </w:rPr>
+              <w:tab/>
+            </w:r>
+            <w:r>
+              <w:rPr>
+                <w:rStyle w:val="Lienhypertexte"/>
+                <w:noProof/>
+                <w:color w:val="auto"/>
+              </w:rPr>
+              <w:t>Domaine fonctionnel détaillé :</w:t>
+            </w:r>
+            <w:r>
+              <w:rPr>
+                <w:noProof/>
+                <w:webHidden/>
+                <w:color w:val="auto"/>
+              </w:rPr>
+              <w:tab/>
+            </w:r>
+            <w:r>
+              <w:rPr>
+                <w:noProof/>
+                <w:webHidden/>
+                <w:color w:val="auto"/>
+              </w:rPr>
+              <w:fldChar w:fldCharType="begin"/>
+            </w:r>
+            <w:r>
+              <w:rPr>
+                <w:noProof/>
+                <w:webHidden/>
+                <w:color w:val="auto"/>
+              </w:rPr>
+              <w:instrText xml:space="preserve"> PAGEREF _Toc31989433 \h </w:instrText>
+            </w:r>
+            <w:r>
+              <w:rPr>
+                <w:noProof/>
+                <w:webHidden/>
+                <w:color w:val="auto"/>
+              </w:rPr>
+            </w:r>
+            <w:r>
+              <w:rPr>
+                <w:noProof/>
+                <w:webHidden/>
+                <w:color w:val="auto"/>
+              </w:rPr>
+              <w:fldChar w:fldCharType="separate"/>
+            </w:r>
+            <w:r>
+              <w:rPr>
+                <w:noProof/>
+                <w:webHidden/>
+                <w:color w:val="auto"/>
+              </w:rPr>
+              <w:t>4</w:t>
+            </w:r>
+            <w:r>
+              <w:rPr>
+                <w:noProof/>
+                <w:webHidden/>
+                <w:color w:val="auto"/>
+              </w:rPr>
+              <w:fldChar w:fldCharType="end"/>
+            </w:r>
+          </w:hyperlink>
+        </w:p>
+        <w:p>
+          <w:pPr>
+            <w:pStyle w:val="TM2"/>
+            <w:tabs>
+              <w:tab w:val="left" w:pos="880"/>
+              <w:tab w:val="right" w:leader="dot" w:pos="9592"/>
+            </w:tabs>
+            <w:rPr>
+              <w:noProof/>
+              <w:color w:val="auto"/>
+              <w:sz w:val="22"/>
+              <w:lang w:eastAsia="fr-FR"/>
+            </w:rPr>
+          </w:pPr>
+          <w:hyperlink w:anchor="_Toc31989434" w:history="1">
+            <w:r>
+              <w:rPr>
+                <w:rStyle w:val="Lienhypertexte"/>
+                <w:noProof/>
+                <w:color w:val="auto"/>
+              </w:rPr>
+              <w:t>3.</w:t>
+            </w:r>
+            <w:r>
+              <w:rPr>
+                <w:noProof/>
+                <w:color w:val="auto"/>
+                <w:sz w:val="22"/>
+                <w:lang w:eastAsia="fr-FR"/>
+              </w:rPr>
+              <w:tab/>
+            </w:r>
+            <w:r>
+              <w:rPr>
+                <w:rStyle w:val="Lienhypertexte"/>
+                <w:noProof/>
+                <w:color w:val="auto"/>
+              </w:rPr>
+              <w:t>Diagramme de composants :</w:t>
+            </w:r>
+            <w:r>
+              <w:rPr>
+                <w:noProof/>
+                <w:webHidden/>
+                <w:color w:val="auto"/>
+              </w:rPr>
+              <w:tab/>
+            </w:r>
+            <w:r>
+              <w:rPr>
+                <w:noProof/>
+                <w:webHidden/>
+                <w:color w:val="auto"/>
+              </w:rPr>
+              <w:fldChar w:fldCharType="begin"/>
+            </w:r>
+            <w:r>
+              <w:rPr>
+                <w:noProof/>
+                <w:webHidden/>
+                <w:color w:val="auto"/>
+              </w:rPr>
+              <w:instrText xml:space="preserve"> PAGEREF _Toc31989434 \h </w:instrText>
+            </w:r>
+            <w:r>
+              <w:rPr>
+                <w:noProof/>
+                <w:webHidden/>
+                <w:color w:val="auto"/>
+              </w:rPr>
+            </w:r>
+            <w:r>
+              <w:rPr>
+                <w:noProof/>
+                <w:webHidden/>
+                <w:color w:val="auto"/>
+              </w:rPr>
+              <w:fldChar w:fldCharType="separate"/>
+            </w:r>
+            <w:r>
+              <w:rPr>
+                <w:noProof/>
+                <w:webHidden/>
+                <w:color w:val="auto"/>
+              </w:rPr>
+              <w:t>5</w:t>
+            </w:r>
+            <w:r>
+              <w:rPr>
+                <w:noProof/>
+                <w:webHidden/>
+                <w:color w:val="auto"/>
+              </w:rPr>
+              <w:fldChar w:fldCharType="end"/>
+            </w:r>
+          </w:hyperlink>
+        </w:p>
+        <w:p>
+          <w:pPr>
+            <w:pStyle w:val="TM2"/>
+            <w:tabs>
+              <w:tab w:val="left" w:pos="880"/>
+              <w:tab w:val="right" w:leader="dot" w:pos="9592"/>
+            </w:tabs>
+            <w:rPr>
+              <w:noProof/>
+              <w:color w:val="auto"/>
+              <w:sz w:val="22"/>
+              <w:lang w:eastAsia="fr-FR"/>
+            </w:rPr>
+          </w:pPr>
+          <w:hyperlink w:anchor="_Toc31989435" w:history="1">
+            <w:r>
+              <w:rPr>
+                <w:rStyle w:val="Lienhypertexte"/>
+                <w:noProof/>
+                <w:color w:val="auto"/>
+              </w:rPr>
+              <w:t>4.</w:t>
+            </w:r>
+            <w:r>
+              <w:rPr>
+                <w:noProof/>
+                <w:color w:val="auto"/>
+                <w:sz w:val="22"/>
+                <w:lang w:eastAsia="fr-FR"/>
+              </w:rPr>
+              <w:tab/>
+            </w:r>
+            <w:r>
+              <w:rPr>
+                <w:rStyle w:val="Lienhypertexte"/>
+                <w:noProof/>
+                <w:color w:val="auto"/>
+              </w:rPr>
+              <w:t>Modèle physique de données (MPD) :</w:t>
+            </w:r>
+            <w:r>
+              <w:rPr>
+                <w:noProof/>
+                <w:webHidden/>
+                <w:color w:val="auto"/>
+              </w:rPr>
+              <w:tab/>
+            </w:r>
+            <w:r>
+              <w:rPr>
+                <w:noProof/>
+                <w:webHidden/>
+                <w:color w:val="auto"/>
+              </w:rPr>
+              <w:fldChar w:fldCharType="begin"/>
+            </w:r>
+            <w:r>
+              <w:rPr>
+                <w:noProof/>
+                <w:webHidden/>
+                <w:color w:val="auto"/>
+              </w:rPr>
+              <w:instrText xml:space="preserve"> PAGEREF _Toc31989435 \h </w:instrText>
+            </w:r>
+            <w:r>
+              <w:rPr>
+                <w:noProof/>
+                <w:webHidden/>
+                <w:color w:val="auto"/>
+              </w:rPr>
+            </w:r>
+            <w:r>
+              <w:rPr>
+                <w:noProof/>
+                <w:webHidden/>
+                <w:color w:val="auto"/>
+              </w:rPr>
+              <w:fldChar w:fldCharType="separate"/>
+            </w:r>
+            <w:r>
+              <w:rPr>
+                <w:noProof/>
+                <w:webHidden/>
+                <w:color w:val="auto"/>
+              </w:rPr>
+              <w:t>6</w:t>
+            </w:r>
+            <w:r>
+              <w:rPr>
+                <w:noProof/>
+                <w:webHidden/>
+                <w:color w:val="auto"/>
+              </w:rPr>
+              <w:fldChar w:fldCharType="end"/>
+            </w:r>
+          </w:hyperlink>
+        </w:p>
+        <w:p>
+          <w:pPr>
+            <w:pStyle w:val="TM2"/>
+            <w:tabs>
+              <w:tab w:val="left" w:pos="880"/>
+              <w:tab w:val="right" w:leader="dot" w:pos="9592"/>
+            </w:tabs>
+            <w:rPr>
+              <w:noProof/>
+              <w:color w:val="auto"/>
+              <w:sz w:val="22"/>
+              <w:lang w:eastAsia="fr-FR"/>
+            </w:rPr>
+          </w:pPr>
+          <w:hyperlink w:anchor="_Toc31989436" w:history="1">
+            <w:r>
+              <w:rPr>
+                <w:rStyle w:val="Lienhypertexte"/>
+                <w:noProof/>
+                <w:color w:val="auto"/>
+              </w:rPr>
+              <w:t>5.</w:t>
+            </w:r>
+            <w:r>
+              <w:rPr>
+                <w:noProof/>
+                <w:color w:val="auto"/>
+                <w:sz w:val="22"/>
+                <w:lang w:eastAsia="fr-FR"/>
+              </w:rPr>
+              <w:tab/>
+            </w:r>
+            <w:r>
+              <w:rPr>
+                <w:rStyle w:val="Lienhypertexte"/>
+                <w:noProof/>
+                <w:color w:val="auto"/>
+              </w:rPr>
+              <w:t>Diagramme de déploi</w:t>
+            </w:r>
+            <w:r>
+              <w:rPr>
+                <w:rStyle w:val="Lienhypertexte"/>
+                <w:noProof/>
+                <w:color w:val="auto"/>
+              </w:rPr>
+              <w:t>e</w:t>
+            </w:r>
+            <w:r>
+              <w:rPr>
+                <w:rStyle w:val="Lienhypertexte"/>
+                <w:noProof/>
+                <w:color w:val="auto"/>
+              </w:rPr>
+              <w:t>ment :</w:t>
+            </w:r>
+            <w:r>
+              <w:rPr>
+                <w:noProof/>
+                <w:webHidden/>
+                <w:color w:val="auto"/>
+              </w:rPr>
+              <w:tab/>
+            </w:r>
+            <w:r>
+              <w:rPr>
+                <w:noProof/>
+                <w:webHidden/>
+                <w:color w:val="auto"/>
+              </w:rPr>
+              <w:fldChar w:fldCharType="begin"/>
+            </w:r>
+            <w:r>
+              <w:rPr>
+                <w:noProof/>
+                <w:webHidden/>
+                <w:color w:val="auto"/>
+              </w:rPr>
+              <w:instrText xml:space="preserve"> PAGEREF _Toc31989436 \h </w:instrText>
+            </w:r>
+            <w:r>
+              <w:rPr>
+                <w:noProof/>
+                <w:webHidden/>
+                <w:color w:val="auto"/>
+              </w:rPr>
+            </w:r>
+            <w:r>
+              <w:rPr>
+                <w:noProof/>
+                <w:webHidden/>
+                <w:color w:val="auto"/>
+              </w:rPr>
+              <w:fldChar w:fldCharType="separate"/>
+            </w:r>
+            <w:r>
+              <w:rPr>
+                <w:noProof/>
+                <w:webHidden/>
+                <w:color w:val="auto"/>
+              </w:rPr>
+              <w:t>7</w:t>
+            </w:r>
+            <w:r>
+              <w:rPr>
+                <w:noProof/>
+                <w:webHidden/>
+                <w:color w:val="auto"/>
+              </w:rPr>
+              <w:fldChar w:fldCharType="end"/>
+            </w:r>
+          </w:hyperlink>
+        </w:p>
+        <w:p>
+          <w:pPr>
+            <w:rPr>
+              <w:bCs/>
+              <w:color w:val="auto"/>
+            </w:rPr>
+          </w:pPr>
+          <w:r>
+            <w:rPr>
+              <w:bCs/>
+              <w:color w:val="auto"/>
+            </w:rPr>
+            <w:fldChar w:fldCharType="end"/>
+          </w:r>
+        </w:p>
+        <w:p>
+          <w:pPr>
+            <w:rPr>
+              <w:bCs/>
+              <w:color w:val="auto"/>
+            </w:rPr>
+          </w:pPr>
+        </w:p>
+        <w:p>
+          <w:pPr>
+            <w:rPr>
+              <w:bCs/>
+              <w:color w:val="auto"/>
+            </w:rPr>
+          </w:pPr>
+        </w:p>
+        <w:p>
+          <w:pPr>
+            <w:rPr>
+              <w:bCs/>
+              <w:color w:val="auto"/>
+            </w:rPr>
+          </w:pPr>
+        </w:p>
+        <w:p>
+          <w:pPr>
+            <w:rPr>
+              <w:bCs/>
+              <w:color w:val="auto"/>
+            </w:rPr>
+          </w:pPr>
+        </w:p>
+        <w:p>
+          <w:pPr>
+            <w:rPr>
+              <w:bCs/>
+              <w:color w:val="auto"/>
+            </w:rPr>
+          </w:pPr>
+        </w:p>
+        <w:p/>
+      </w:sdtContent>
+    </w:sdt>
     <w:p>
       <w:pPr>
         <w:spacing w:after="200"/>
@@ -915,15 +1917,56 @@
           <w:sz w:val="52"/>
         </w:rPr>
       </w:pPr>
-      <w:r>
-        <w:br w:type="page"/>
-      </w:r>
+    </w:p>
+    <w:p>
+      <w:pPr>
+        <w:spacing w:after="200"/>
+        <w:rPr>
+          <w:rFonts w:asciiTheme="majorHAnsi" w:eastAsia="Times New Roman" w:hAnsiTheme="majorHAnsi" w:cs="Times New Roman"/>
+          <w:b/>
+          <w:color w:val="auto"/>
+          <w:sz w:val="52"/>
+        </w:rPr>
+      </w:pPr>
+    </w:p>
+    <w:p>
+      <w:pPr>
+        <w:spacing w:after="200"/>
+        <w:rPr>
+          <w:rFonts w:asciiTheme="majorHAnsi" w:eastAsia="Times New Roman" w:hAnsiTheme="majorHAnsi" w:cs="Times New Roman"/>
+          <w:b/>
+          <w:color w:val="auto"/>
+          <w:sz w:val="52"/>
+        </w:rPr>
+      </w:pPr>
+    </w:p>
+    <w:p>
+      <w:pPr>
+        <w:spacing w:after="200"/>
+        <w:rPr>
+          <w:rFonts w:asciiTheme="majorHAnsi" w:eastAsia="Times New Roman" w:hAnsiTheme="majorHAnsi" w:cs="Times New Roman"/>
+          <w:b/>
+          <w:color w:val="auto"/>
+          <w:sz w:val="52"/>
+        </w:rPr>
+      </w:pPr>
+    </w:p>
+    <w:p>
+      <w:pPr>
+        <w:spacing w:after="200"/>
+        <w:rPr>
+          <w:rFonts w:asciiTheme="majorHAnsi" w:eastAsia="Times New Roman" w:hAnsiTheme="majorHAnsi" w:cs="Times New Roman"/>
+          <w:b/>
+          <w:color w:val="auto"/>
+          <w:sz w:val="52"/>
+        </w:rPr>
+      </w:pPr>
     </w:p>
     <w:p>
       <w:pPr>
         <w:pStyle w:val="Titre2"/>
-        <w:spacing w:after="500"/>
-      </w:pPr>
+      </w:pPr>
+      <w:bookmarkStart w:id="2" w:name="_Toc31989429"/>
       <w:r>
         <w:lastRenderedPageBreak/>
         <w:t>Conception technique d’</w:t>
@@ -952,24 +1995,20 @@
           </w:r>
         </w:sdtContent>
       </w:sdt>
+      <w:bookmarkEnd w:id="2"/>
     </w:p>
     <w:p>
       <w:pPr>
         <w:pStyle w:val="Titre3"/>
-        <w:rPr>
-          <w:b/>
-          <w:i w:val="0"/>
-          <w:sz w:val="44"/>
-        </w:rPr>
-      </w:pPr>
-      <w:r>
-        <w:rPr>
-          <w:b/>
-          <w:i w:val="0"/>
-          <w:sz w:val="44"/>
-        </w:rPr>
+      </w:pPr>
+      <w:bookmarkStart w:id="3" w:name="_Toc31989430"/>
+      <w:r>
+        <w:t xml:space="preserve">1.1 </w:t>
+      </w:r>
+      <w:r>
         <w:t>Objet du document</w:t>
       </w:r>
+      <w:bookmarkEnd w:id="3"/>
     </w:p>
     <w:p>
       <w:pPr>
@@ -1025,6 +2064,9 @@
     <w:p>
       <w:pPr>
         <w:jc w:val="both"/>
+        <w:rPr>
+          <w:color w:val="auto"/>
+        </w:rPr>
       </w:pPr>
       <w:r>
         <w:rPr>
@@ -1035,12 +2077,94 @@
     </w:p>
     <w:p>
       <w:pPr>
+        <w:jc w:val="both"/>
+      </w:pPr>
+    </w:p>
+    <w:p>
+      <w:pPr>
         <w:pStyle w:val="Titre3"/>
-        <w:rPr>
-          <w:rFonts w:eastAsiaTheme="minorHAnsi"/>
-          <w:b/>
-          <w:i w:val="0"/>
-          <w:sz w:val="44"/>
+      </w:pPr>
+      <w:bookmarkStart w:id="4" w:name="_Toc31989431"/>
+      <w:r>
+        <w:t>1.2</w:t>
+      </w:r>
+      <w:r>
+        <w:t xml:space="preserve"> </w:t>
+      </w:r>
+      <w:r>
+        <w:t>Contexte</w:t>
+      </w:r>
+      <w:bookmarkEnd w:id="4"/>
+    </w:p>
+    <w:p/>
+    <w:p>
+      <w:pPr>
+        <w:jc w:val="both"/>
+        <w:rPr>
+          <w:color w:val="auto"/>
+        </w:rPr>
+      </w:pPr>
+      <w:r>
+        <w:rPr>
+          <w:color w:val="auto"/>
+        </w:rPr>
+        <w:t>OC-Pizza a besoin d’une solution sur mesure répondant à l’attente de l’ensemble</w:t>
+      </w:r>
+      <w:r>
+        <w:rPr>
+          <w:color w:val="auto"/>
+        </w:rPr>
+        <w:t xml:space="preserve"> </w:t>
+      </w:r>
+      <w:r>
+        <w:rPr>
+          <w:color w:val="auto"/>
+        </w:rPr>
+        <w:t>de ses besoins et particulièrement à une gestion centralisée de ses pizzerias</w:t>
+      </w:r>
+      <w:r>
+        <w:rPr>
+          <w:color w:val="auto"/>
+        </w:rPr>
+        <w:t xml:space="preserve"> </w:t>
+      </w:r>
+      <w:r>
+        <w:rPr>
+          <w:color w:val="auto"/>
+        </w:rPr>
+        <w:t>permettant l’échange d’information en temps réel.</w:t>
+      </w:r>
+    </w:p>
+    <w:p>
+      <w:pPr>
+        <w:rPr>
+          <w:color w:val="auto"/>
+        </w:rPr>
+      </w:pPr>
+    </w:p>
+    <w:p>
+      <w:pPr>
+        <w:rPr>
+          <w:color w:val="auto"/>
+        </w:rPr>
+      </w:pPr>
+      <w:r>
+        <w:rPr>
+          <w:color w:val="auto"/>
+        </w:rPr>
+        <w:t>Le Dossier de spécifications fonctionnelles rédigé précédemment</w:t>
+      </w:r>
+      <w:r>
+        <w:rPr>
+          <w:color w:val="auto"/>
+        </w:rPr>
+        <w:t xml:space="preserve"> en précise le périmètre.</w:t>
+      </w:r>
+    </w:p>
+    <w:p>
+      <w:pPr>
+        <w:rPr>
+          <w:color w:val="auto"/>
         </w:rPr>
       </w:pPr>
     </w:p>
@@ -1048,35 +2172,72 @@
       <w:pPr>
         <w:pStyle w:val="Titre3"/>
       </w:pPr>
-      <w:r>
-        <w:t>Contexte</w:t>
-      </w:r>
-    </w:p>
-    <w:p/>
-    <w:p>
-      <w:pPr>
-        <w:jc w:val="both"/>
-        <w:rPr>
-          <w:color w:val="auto"/>
-        </w:rPr>
-      </w:pPr>
-      <w:r>
-        <w:rPr>
-          <w:color w:val="auto"/>
-        </w:rPr>
-        <w:t>OC-Pizza a besoin d’une solution sur mesure répondant à l’attente de l’ensemble</w:t>
-      </w:r>
-      <w:r>
-        <w:rPr>
-          <w:color w:val="auto"/>
-        </w:rPr>
+      <w:bookmarkStart w:id="5" w:name="_Toc31989432"/>
+      <w:r>
+        <w:t>1.3</w:t>
+      </w:r>
+      <w:r>
         <w:t xml:space="preserve"> </w:t>
       </w:r>
       <w:r>
-        <w:rPr>
-          <w:color w:val="auto"/>
-        </w:rPr>
-        <w:t>de ses besoins et particulièrement à une gestion centralisée de ses pizzerias</w:t>
+        <w:t>Objectifs</w:t>
+      </w:r>
+      <w:bookmarkEnd w:id="5"/>
+    </w:p>
+    <w:p>
+      <w:pPr>
+        <w:rPr>
+          <w:color w:val="auto"/>
+        </w:rPr>
+      </w:pPr>
+    </w:p>
+    <w:p>
+      <w:pPr>
+        <w:rPr>
+          <w:color w:val="auto"/>
+        </w:rPr>
+      </w:pPr>
+      <w:r>
+        <w:rPr>
+          <w:color w:val="auto"/>
+        </w:rPr>
+        <w:t>Déployer la solution pour l’ouverture des trois nouvelles pizzerias.</w:t>
+      </w:r>
+    </w:p>
+    <w:p>
+      <w:pPr>
+        <w:rPr>
+          <w:color w:val="auto"/>
+        </w:rPr>
+      </w:pPr>
+      <w:bookmarkStart w:id="6" w:name="_GoBack"/>
+      <w:bookmarkEnd w:id="6"/>
+    </w:p>
+    <w:p>
+      <w:pPr>
+        <w:rPr>
+          <w:color w:val="auto"/>
+        </w:rPr>
+      </w:pPr>
+      <w:r>
+        <w:rPr>
+          <w:color w:val="auto"/>
+        </w:rPr>
+        <w:t>Finaliser une commande de pizza quel que soit le point d’entrée client (</w:t>
+      </w:r>
+      <w:proofErr w:type="spellStart"/>
+      <w:r>
+        <w:rPr>
+          <w:color w:val="auto"/>
+        </w:rPr>
+        <w:t>PdV</w:t>
+      </w:r>
+      <w:proofErr w:type="spellEnd"/>
+      <w:r>
+        <w:rPr>
+          <w:color w:val="auto"/>
+        </w:rPr>
+        <w:t>, Web,</w:t>
       </w:r>
       <w:r>
         <w:rPr>
@@ -1088,27 +2249,27 @@
         <w:rPr>
           <w:color w:val="auto"/>
         </w:rPr>
-        <w:t>permettant l’échange d’information en temps réel.</w:t>
-      </w:r>
-    </w:p>
-    <w:p>
-      <w:pPr>
-        <w:rPr>
-          <w:color w:val="auto"/>
-        </w:rPr>
-      </w:pPr>
-    </w:p>
-    <w:p>
-      <w:pPr>
-        <w:rPr>
-          <w:color w:val="auto"/>
-        </w:rPr>
-      </w:pPr>
-      <w:r>
-        <w:rPr>
-          <w:color w:val="auto"/>
-        </w:rPr>
-        <w:t>Le Dossier de spécifications fonctionnelles rédigé précédemment</w:t>
+        <w:t>Téléphone).</w:t>
+      </w:r>
+    </w:p>
+    <w:p>
+      <w:pPr>
+        <w:rPr>
+          <w:color w:val="auto"/>
+        </w:rPr>
+      </w:pPr>
+    </w:p>
+    <w:p>
+      <w:pPr>
+        <w:rPr>
+          <w:color w:val="auto"/>
+        </w:rPr>
+      </w:pPr>
+      <w:r>
+        <w:rPr>
+          <w:color w:val="auto"/>
+        </w:rPr>
+        <w:t>Fournir les informations en temps réel aux utilisateurs de la solution (clients et</w:t>
       </w:r>
       <w:r>
         <w:rPr>
@@ -1120,545 +2281,688 @@
         <w:rPr>
           <w:color w:val="auto"/>
         </w:rPr>
-        <w:t>en précise le périmètre.</w:t>
-      </w:r>
-    </w:p>
-    <w:p>
-      <w:pPr>
-        <w:rPr>
-          <w:color w:val="auto"/>
-        </w:rPr>
-      </w:pPr>
-    </w:p>
-    <w:p>
-      <w:pPr>
-        <w:rPr>
-          <w:color w:val="auto"/>
-        </w:rPr>
-      </w:pPr>
-      <w:r>
-        <w:rPr>
-          <w:color w:val="auto"/>
-        </w:rPr>
-        <w:t>Objectifs</w:t>
-      </w:r>
-    </w:p>
-    <w:p>
-      <w:pPr>
-        <w:rPr>
-          <w:color w:val="auto"/>
-        </w:rPr>
-      </w:pPr>
-    </w:p>
-    <w:p>
-      <w:pPr>
-        <w:rPr>
-          <w:color w:val="auto"/>
-        </w:rPr>
-      </w:pPr>
-      <w:r>
-        <w:rPr>
-          <w:color w:val="auto"/>
-        </w:rPr>
-        <w:t>Déployer la solution pour l’ouverture des trois nouvelles pizzerias.</w:t>
-      </w:r>
-    </w:p>
-    <w:p>
-      <w:pPr>
-        <w:rPr>
-          <w:color w:val="auto"/>
-        </w:rPr>
-      </w:pPr>
-      <w:r>
-        <w:rPr>
-          <w:color w:val="auto"/>
-        </w:rPr>
-        <w:t>Finaliser une commande de pizza quel que soit le point d’entrée client (PdV, Web,</w:t>
-      </w:r>
-      <w:r>
-        <w:rPr>
-          <w:color w:val="auto"/>
-        </w:rPr>
+        <w:t>collaborateurs).</w:t>
+      </w:r>
+    </w:p>
+    <w:p>
+      <w:pPr>
+        <w:rPr>
+          <w:color w:val="auto"/>
+        </w:rPr>
+      </w:pPr>
+    </w:p>
+    <w:p>
+      <w:pPr>
+        <w:spacing w:after="200"/>
+        <w:rPr>
+          <w:color w:val="auto"/>
+        </w:rPr>
+      </w:pPr>
+      <w:r>
+        <w:rPr>
+          <w:color w:val="auto"/>
+        </w:rPr>
+        <w:br w:type="page"/>
+      </w:r>
+    </w:p>
+    <w:p>
+      <w:pPr>
+        <w:pStyle w:val="Titre2"/>
+      </w:pPr>
+      <w:bookmarkStart w:id="7" w:name="_Toc31989433"/>
+      <w:r>
+        <w:lastRenderedPageBreak/>
+        <w:t>Domaine fonctionnel détaillé</w:t>
+      </w:r>
+      <w:r>
+        <w:t> :</w:t>
+      </w:r>
+      <w:bookmarkEnd w:id="7"/>
+    </w:p>
+    <w:p>
+      <w:pPr>
+        <w:rPr>
+          <w:color w:val="auto"/>
+        </w:rPr>
+      </w:pPr>
+    </w:p>
+    <w:p>
+      <w:pPr>
+        <w:pStyle w:val="Sansinterligne"/>
+      </w:pPr>
+      <w:r>
+        <w:t xml:space="preserve">Modélisation des objets du domaine fonctionnel du projet de mise en place du système d’information d’OC Pizza. </w:t>
+      </w:r>
+    </w:p>
+    <w:p>
+      <w:pPr>
+        <w:rPr>
+          <w:color w:val="auto"/>
+        </w:rPr>
+      </w:pPr>
+    </w:p>
+    <w:p>
+      <w:pPr>
+        <w:keepNext/>
+      </w:pPr>
+      <w:r>
+        <w:rPr>
+          <w:noProof/>
+          <w:lang w:eastAsia="fr-FR"/>
+        </w:rPr>
+        <w:drawing>
+          <wp:inline distT="0" distB="0" distL="0" distR="0" wp14:anchorId="16455AF8" wp14:editId="7DBF9BDB">
+            <wp:extent cx="6481267" cy="5497983"/>
+            <wp:effectExtent l="0" t="0" r="0" b="7620"/>
+            <wp:docPr id="9" name="Image 9"/>
+            <wp:cNvGraphicFramePr>
+              <a:graphicFrameLocks xmlns:a="http://schemas.openxmlformats.org/drawingml/2006/main" noChangeAspect="1"/>
+            </wp:cNvGraphicFramePr>
+            <a:graphic xmlns:a="http://schemas.openxmlformats.org/drawingml/2006/main">
+              <a:graphicData uri="http://schemas.openxmlformats.org/drawingml/2006/picture">
+                <pic:pic xmlns:pic="http://schemas.openxmlformats.org/drawingml/2006/picture">
+                  <pic:nvPicPr>
+                    <pic:cNvPr id="0" name=""/>
+                    <pic:cNvPicPr/>
+                  </pic:nvPicPr>
+                  <pic:blipFill>
+                    <a:blip r:embed="rId12"/>
+                    <a:stretch>
+                      <a:fillRect/>
+                    </a:stretch>
+                  </pic:blipFill>
+                  <pic:spPr>
+                    <a:xfrm>
+                      <a:off x="0" y="0"/>
+                      <a:ext cx="6477728" cy="5494981"/>
+                    </a:xfrm>
+                    <a:prstGeom prst="rect">
+                      <a:avLst/>
+                    </a:prstGeom>
+                  </pic:spPr>
+                </pic:pic>
+              </a:graphicData>
+            </a:graphic>
+          </wp:inline>
+        </w:drawing>
+      </w:r>
+    </w:p>
+    <w:p>
+      <w:pPr>
+        <w:pStyle w:val="Lgende"/>
+        <w:rPr>
+          <w:color w:val="auto"/>
+        </w:rPr>
+      </w:pPr>
+      <w:r>
+        <w:t>Figure</w:t>
+      </w:r>
+      <w:r>
         <w:t xml:space="preserve"> </w:t>
       </w:r>
       <w:r>
-        <w:rPr>
-          <w:color w:val="auto"/>
-        </w:rPr>
-        <w:t>Téléphone).</w:t>
-      </w:r>
-    </w:p>
-    <w:p>
-      <w:pPr>
-        <w:rPr>
-          <w:color w:val="auto"/>
-        </w:rPr>
-      </w:pPr>
-      <w:r>
-        <w:rPr>
-          <w:color w:val="auto"/>
-        </w:rPr>
-        <w:t>Fournir les informations en temps réel aux utilisateurs de la solution (clients et</w:t>
-      </w:r>
-      <w:r>
-        <w:rPr>
-          <w:color w:val="auto"/>
-        </w:rPr>
         <w:t xml:space="preserve"> </w:t>
       </w:r>
       <w:r>
-        <w:rPr>
-          <w:color w:val="auto"/>
-        </w:rPr>
-        <w:t>collaborateurs).</w:t>
-      </w:r>
-    </w:p>
-    <w:p>
-      <w:pPr>
-        <w:rPr>
-          <w:color w:val="auto"/>
-        </w:rPr>
-      </w:pPr>
-    </w:p>
-    <w:p>
-      <w:pPr>
+        <w:t>1</w:t>
+      </w:r>
+      <w:r>
+        <w:t>: Modèle fonctionnel détaillé</w:t>
+      </w:r>
+    </w:p>
+    <w:p>
+      <w:pPr>
+        <w:rPr>
+          <w:color w:val="auto"/>
+        </w:rPr>
+      </w:pPr>
+    </w:p>
+    <w:p>
+      <w:pPr>
+        <w:rPr>
+          <w:color w:val="auto"/>
+        </w:rPr>
+      </w:pPr>
+    </w:p>
+    <w:p>
+      <w:pPr>
+        <w:rPr>
+          <w:color w:val="auto"/>
+        </w:rPr>
+      </w:pPr>
+    </w:p>
+    <w:p>
+      <w:pPr>
+        <w:rPr>
+          <w:color w:val="auto"/>
+        </w:rPr>
+      </w:pPr>
+    </w:p>
+    <w:p>
+      <w:pPr>
+        <w:rPr>
+          <w:color w:val="auto"/>
+        </w:rPr>
+      </w:pPr>
+    </w:p>
+    <w:p>
+      <w:pPr>
+        <w:rPr>
+          <w:color w:val="auto"/>
+        </w:rPr>
+      </w:pPr>
+    </w:p>
+    <w:p>
+      <w:pPr>
+        <w:rPr>
+          <w:color w:val="auto"/>
+        </w:rPr>
+      </w:pPr>
+    </w:p>
+    <w:p>
+      <w:pPr>
+        <w:rPr>
+          <w:color w:val="auto"/>
+        </w:rPr>
+      </w:pPr>
+    </w:p>
+    <w:p>
+      <w:pPr>
+        <w:rPr>
+          <w:color w:val="auto"/>
+        </w:rPr>
+      </w:pPr>
+    </w:p>
+    <w:p>
+      <w:pPr>
+        <w:rPr>
+          <w:color w:val="auto"/>
+        </w:rPr>
+      </w:pPr>
+    </w:p>
+    <w:p>
+      <w:pPr>
+        <w:rPr>
+          <w:color w:val="auto"/>
+        </w:rPr>
+      </w:pPr>
+    </w:p>
+    <w:p>
+      <w:pPr>
+        <w:rPr>
+          <w:color w:val="auto"/>
+        </w:rPr>
+      </w:pPr>
+    </w:p>
+    <w:p>
+      <w:pPr>
+        <w:pStyle w:val="Titre2"/>
+      </w:pPr>
+      <w:bookmarkStart w:id="8" w:name="_Toc31989434"/>
+      <w:r>
+        <w:t>Diagramme de composants :</w:t>
+      </w:r>
+      <w:bookmarkEnd w:id="8"/>
+    </w:p>
+    <w:p>
+      <w:pPr>
+        <w:pStyle w:val="Sansinterligne"/>
+      </w:pPr>
+    </w:p>
+    <w:p>
+      <w:pPr>
+        <w:pStyle w:val="Sansinterligne"/>
+      </w:pPr>
+      <w:r>
+        <w:t>Identification des éléments composant le système à mettre en place et leur interaction.</w:t>
+      </w:r>
+    </w:p>
+    <w:p>
+      <w:pPr>
+        <w:rPr>
+          <w:color w:val="auto"/>
+        </w:rPr>
+      </w:pPr>
+    </w:p>
+    <w:p>
+      <w:pPr>
+        <w:rPr>
+          <w:color w:val="auto"/>
+        </w:rPr>
+      </w:pPr>
+    </w:p>
+    <w:p>
+      <w:pPr>
+        <w:rPr>
+          <w:color w:val="auto"/>
+        </w:rPr>
+      </w:pPr>
+    </w:p>
+    <w:p>
+      <w:pPr>
+        <w:rPr>
+          <w:color w:val="auto"/>
+        </w:rPr>
+      </w:pPr>
+    </w:p>
+    <w:p>
+      <w:pPr>
+        <w:keepNext/>
         <w:spacing w:after="200"/>
-        <w:rPr>
-          <w:color w:val="auto"/>
-        </w:rPr>
-      </w:pPr>
-      <w:r>
-        <w:rPr>
-          <w:color w:val="auto"/>
-        </w:rPr>
-        <w:br w:type="page"/>
-      </w:r>
-    </w:p>
-    <w:p>
-      <w:pPr>
-        <w:rPr>
-          <w:color w:val="auto"/>
-        </w:rPr>
-      </w:pPr>
-      <w:r>
-        <w:rPr>
-          <w:color w:val="auto"/>
-        </w:rPr>
-        <w:lastRenderedPageBreak/>
-        <w:t>Description du domaine fonctionnel</w:t>
-      </w:r>
-    </w:p>
-    <w:p>
-      <w:pPr>
-        <w:spacing w:after="200"/>
-        <w:rPr>
-          <w:color w:val="auto"/>
-        </w:rPr>
-      </w:pPr>
-      <w:r>
-        <w:rPr>
-          <w:color w:val="auto"/>
-        </w:rPr>
-        <w:br w:type="page"/>
-      </w:r>
-    </w:p>
-    <w:p>
-      <w:pPr>
-        <w:rPr>
-          <w:color w:val="auto"/>
-        </w:rPr>
-      </w:pPr>
-      <w:r>
-        <w:rPr>
-          <w:color w:val="auto"/>
-        </w:rPr>
-        <w:lastRenderedPageBreak/>
-        <w:t>Diagramme de composants</w:t>
-      </w:r>
-    </w:p>
-    <w:p>
-      <w:pPr>
-        <w:spacing w:after="200"/>
-        <w:rPr>
-          <w:color w:val="auto"/>
-        </w:rPr>
-      </w:pPr>
-      <w:r>
-        <w:rPr>
-          <w:color w:val="auto"/>
-        </w:rPr>
-        <w:br w:type="page"/>
-      </w:r>
-    </w:p>
-    <w:p>
-      <w:pPr>
-        <w:rPr>
-          <w:color w:val="auto"/>
-        </w:rPr>
-      </w:pPr>
-      <w:r>
-        <w:rPr>
-          <w:color w:val="auto"/>
-        </w:rPr>
-        <w:lastRenderedPageBreak/>
-        <w:t>D</w:t>
-      </w:r>
-      <w:bookmarkStart w:id="0" w:name="_GoBack"/>
-      <w:bookmarkEnd w:id="0"/>
-      <w:r>
-        <w:rPr>
-          <w:color w:val="auto"/>
-        </w:rPr>
-        <w:t>omaine fonctionnel</w:t>
-      </w:r>
-      <w:r>
-        <w:rPr>
-          <w:color w:val="auto"/>
-        </w:rPr>
-        <w:t xml:space="preserve"> détaillé</w:t>
-      </w:r>
-    </w:p>
-    <w:p>
-      <w:pPr>
-        <w:rPr>
-          <w:color w:val="auto"/>
-        </w:rPr>
-      </w:pPr>
-    </w:p>
-    <w:p>
-      <w:pPr>
-        <w:rPr>
-          <w:color w:val="auto"/>
-        </w:rPr>
-      </w:pPr>
-    </w:p>
-    <w:p>
-      <w:pPr>
-        <w:rPr>
-          <w:color w:val="auto"/>
-        </w:rPr>
-      </w:pPr>
-    </w:p>
-    <w:p>
-      <w:pPr>
-        <w:rPr>
-          <w:color w:val="auto"/>
-        </w:rPr>
-      </w:pPr>
-    </w:p>
-    <w:p>
-      <w:pPr>
-        <w:rPr>
-          <w:color w:val="auto"/>
-        </w:rPr>
-      </w:pPr>
-    </w:p>
-    <w:p>
-      <w:pPr>
-        <w:rPr>
-          <w:color w:val="auto"/>
-        </w:rPr>
-      </w:pPr>
-    </w:p>
-    <w:p>
-      <w:pPr>
-        <w:rPr>
-          <w:color w:val="auto"/>
-        </w:rPr>
-      </w:pPr>
-    </w:p>
-    <w:p>
-      <w:pPr>
-        <w:rPr>
-          <w:color w:val="auto"/>
-        </w:rPr>
-      </w:pPr>
-    </w:p>
-    <w:p>
-      <w:pPr>
-        <w:rPr>
-          <w:color w:val="auto"/>
-        </w:rPr>
-      </w:pPr>
-    </w:p>
-    <w:p>
-      <w:pPr>
-        <w:rPr>
-          <w:color w:val="auto"/>
-        </w:rPr>
-      </w:pPr>
-    </w:p>
-    <w:p>
-      <w:pPr>
-        <w:rPr>
-          <w:color w:val="auto"/>
-        </w:rPr>
-      </w:pPr>
-    </w:p>
-    <w:p>
-      <w:pPr>
-        <w:rPr>
-          <w:color w:val="auto"/>
-        </w:rPr>
-      </w:pPr>
-    </w:p>
-    <w:p>
-      <w:pPr>
-        <w:rPr>
-          <w:color w:val="auto"/>
-        </w:rPr>
-      </w:pPr>
-    </w:p>
-    <w:p>
-      <w:pPr>
-        <w:rPr>
-          <w:color w:val="auto"/>
-        </w:rPr>
-      </w:pPr>
-    </w:p>
-    <w:p>
-      <w:pPr>
-        <w:rPr>
-          <w:color w:val="auto"/>
-        </w:rPr>
-      </w:pPr>
-    </w:p>
-    <w:p>
-      <w:pPr>
-        <w:rPr>
-          <w:color w:val="auto"/>
-        </w:rPr>
-      </w:pPr>
-    </w:p>
-    <w:p>
-      <w:pPr>
-        <w:rPr>
-          <w:color w:val="auto"/>
-        </w:rPr>
-      </w:pPr>
-    </w:p>
-    <w:p>
-      <w:pPr>
-        <w:rPr>
-          <w:color w:val="auto"/>
-        </w:rPr>
-      </w:pPr>
-    </w:p>
-    <w:p>
-      <w:pPr>
-        <w:rPr>
-          <w:color w:val="auto"/>
-        </w:rPr>
-      </w:pPr>
-    </w:p>
-    <w:p>
-      <w:pPr>
-        <w:rPr>
-          <w:color w:val="auto"/>
-        </w:rPr>
-      </w:pPr>
-    </w:p>
-    <w:p>
-      <w:pPr>
-        <w:rPr>
-          <w:color w:val="auto"/>
-        </w:rPr>
-      </w:pPr>
-    </w:p>
-    <w:p>
-      <w:pPr>
-        <w:rPr>
-          <w:color w:val="auto"/>
-        </w:rPr>
-      </w:pPr>
-    </w:p>
-    <w:p>
-      <w:pPr>
-        <w:rPr>
-          <w:color w:val="auto"/>
-        </w:rPr>
-      </w:pPr>
-    </w:p>
-    <w:p>
-      <w:pPr>
-        <w:rPr>
-          <w:color w:val="auto"/>
-        </w:rPr>
-      </w:pPr>
-    </w:p>
-    <w:p>
-      <w:pPr>
-        <w:rPr>
-          <w:color w:val="auto"/>
-        </w:rPr>
-      </w:pPr>
-    </w:p>
-    <w:p>
-      <w:pPr>
-        <w:rPr>
-          <w:color w:val="auto"/>
-        </w:rPr>
-      </w:pPr>
-    </w:p>
-    <w:p>
-      <w:pPr>
-        <w:rPr>
-          <w:color w:val="auto"/>
-        </w:rPr>
-      </w:pPr>
-    </w:p>
-    <w:p>
-      <w:pPr>
-        <w:rPr>
-          <w:color w:val="auto"/>
-        </w:rPr>
-      </w:pPr>
-    </w:p>
-    <w:p>
-      <w:pPr>
-        <w:rPr>
-          <w:color w:val="auto"/>
-        </w:rPr>
-      </w:pPr>
-    </w:p>
-    <w:p>
-      <w:pPr>
-        <w:rPr>
-          <w:color w:val="auto"/>
-        </w:rPr>
-      </w:pPr>
-    </w:p>
-    <w:p>
-      <w:pPr>
-        <w:rPr>
-          <w:color w:val="auto"/>
-        </w:rPr>
-      </w:pPr>
-    </w:p>
-    <w:p>
-      <w:pPr>
-        <w:rPr>
-          <w:color w:val="auto"/>
-        </w:rPr>
-      </w:pPr>
-    </w:p>
-    <w:p>
-      <w:pPr>
-        <w:rPr>
-          <w:color w:val="auto"/>
-        </w:rPr>
-      </w:pPr>
-    </w:p>
-    <w:p>
-      <w:pPr>
-        <w:rPr>
-          <w:color w:val="auto"/>
-        </w:rPr>
-      </w:pPr>
-    </w:p>
-    <w:p>
-      <w:pPr>
-        <w:rPr>
-          <w:color w:val="auto"/>
-        </w:rPr>
-      </w:pPr>
-    </w:p>
-    <w:p>
-      <w:pPr>
-        <w:rPr>
-          <w:color w:val="auto"/>
-        </w:rPr>
-      </w:pPr>
-    </w:p>
-    <w:p>
-      <w:pPr>
-        <w:rPr>
-          <w:color w:val="auto"/>
-        </w:rPr>
-      </w:pPr>
-    </w:p>
-    <w:p>
-      <w:pPr>
-        <w:rPr>
-          <w:color w:val="auto"/>
-        </w:rPr>
-      </w:pPr>
-    </w:p>
-    <w:p>
-      <w:pPr>
-        <w:rPr>
-          <w:color w:val="auto"/>
-        </w:rPr>
-      </w:pPr>
-    </w:p>
-    <w:p>
-      <w:pPr>
-        <w:rPr>
-          <w:color w:val="auto"/>
-        </w:rPr>
-      </w:pPr>
-      <w:r>
-        <w:rPr>
-          <w:color w:val="auto"/>
-        </w:rPr>
-        <w:lastRenderedPageBreak/>
-        <w:t xml:space="preserve">Diagramme de déploiement </w:t>
-      </w:r>
-    </w:p>
-    <w:p>
-      <w:pPr>
-        <w:rPr>
-          <w:color w:val="auto"/>
-        </w:rPr>
-      </w:pPr>
-    </w:p>
-    <w:p>
-      <w:pPr>
-        <w:spacing w:after="200"/>
-        <w:rPr>
-          <w:color w:val="auto"/>
-        </w:rPr>
-      </w:pPr>
-      <w:r>
-        <w:rPr>
-          <w:color w:val="auto"/>
-        </w:rPr>
-        <w:br w:type="page"/>
-      </w:r>
-    </w:p>
-    <w:p>
-      <w:pPr>
-        <w:rPr>
-          <w:color w:val="auto"/>
-        </w:rPr>
-      </w:pPr>
-      <w:r>
-        <w:rPr>
-          <w:color w:val="auto"/>
-        </w:rPr>
+      </w:pPr>
+      <w:r>
+        <w:rPr>
+          <w:noProof/>
+          <w:lang w:eastAsia="fr-FR"/>
+        </w:rPr>
+        <w:drawing>
+          <wp:inline distT="0" distB="0" distL="0" distR="0" wp14:anchorId="1440B113" wp14:editId="10D5E3DF">
+            <wp:extent cx="6100877" cy="4194595"/>
+            <wp:effectExtent l="0" t="0" r="0" b="0"/>
+            <wp:docPr id="4" name="Image 4"/>
+            <wp:cNvGraphicFramePr>
+              <a:graphicFrameLocks xmlns:a="http://schemas.openxmlformats.org/drawingml/2006/main" noChangeAspect="1"/>
+            </wp:cNvGraphicFramePr>
+            <a:graphic xmlns:a="http://schemas.openxmlformats.org/drawingml/2006/main">
+              <a:graphicData uri="http://schemas.openxmlformats.org/drawingml/2006/picture">
+                <pic:pic xmlns:pic="http://schemas.openxmlformats.org/drawingml/2006/picture">
+                  <pic:nvPicPr>
+                    <pic:cNvPr id="0" name=""/>
+                    <pic:cNvPicPr/>
+                  </pic:nvPicPr>
+                  <pic:blipFill>
+                    <a:blip r:embed="rId13"/>
+                    <a:stretch>
+                      <a:fillRect/>
+                    </a:stretch>
+                  </pic:blipFill>
+                  <pic:spPr>
+                    <a:xfrm>
+                      <a:off x="0" y="0"/>
+                      <a:ext cx="6097140" cy="4192025"/>
+                    </a:xfrm>
+                    <a:prstGeom prst="rect">
+                      <a:avLst/>
+                    </a:prstGeom>
+                  </pic:spPr>
+                </pic:pic>
+              </a:graphicData>
+            </a:graphic>
+          </wp:inline>
+        </w:drawing>
+      </w:r>
+    </w:p>
+    <w:p>
+      <w:pPr>
+        <w:pStyle w:val="Lgende"/>
+        <w:rPr>
+          <w:color w:val="auto"/>
+        </w:rPr>
+      </w:pPr>
+      <w:r>
+        <w:t>Figure  3: Diagramme de composants</w:t>
+      </w:r>
+    </w:p>
+    <w:p>
+      <w:pPr>
+        <w:rPr>
+          <w:color w:val="auto"/>
+        </w:rPr>
+      </w:pPr>
+    </w:p>
+    <w:p>
+      <w:pPr>
+        <w:rPr>
+          <w:color w:val="auto"/>
+        </w:rPr>
+      </w:pPr>
+    </w:p>
+    <w:p>
+      <w:pPr>
+        <w:rPr>
+          <w:color w:val="auto"/>
+        </w:rPr>
+      </w:pPr>
+    </w:p>
+    <w:p>
+      <w:pPr>
+        <w:rPr>
+          <w:color w:val="auto"/>
+        </w:rPr>
+      </w:pPr>
+    </w:p>
+    <w:p>
+      <w:pPr>
+        <w:rPr>
+          <w:color w:val="auto"/>
+        </w:rPr>
+      </w:pPr>
+    </w:p>
+    <w:p>
+      <w:pPr>
+        <w:rPr>
+          <w:color w:val="auto"/>
+        </w:rPr>
+      </w:pPr>
+    </w:p>
+    <w:p>
+      <w:pPr>
+        <w:rPr>
+          <w:color w:val="auto"/>
+        </w:rPr>
+      </w:pPr>
+    </w:p>
+    <w:p>
+      <w:pPr>
+        <w:rPr>
+          <w:color w:val="auto"/>
+        </w:rPr>
+      </w:pPr>
+    </w:p>
+    <w:p>
+      <w:pPr>
+        <w:rPr>
+          <w:color w:val="auto"/>
+        </w:rPr>
+      </w:pPr>
+    </w:p>
+    <w:p>
+      <w:pPr>
+        <w:rPr>
+          <w:color w:val="auto"/>
+        </w:rPr>
+      </w:pPr>
+    </w:p>
+    <w:p>
+      <w:pPr>
+        <w:rPr>
+          <w:color w:val="auto"/>
+        </w:rPr>
+      </w:pPr>
+    </w:p>
+    <w:p>
+      <w:pPr>
+        <w:rPr>
+          <w:color w:val="auto"/>
+        </w:rPr>
+      </w:pPr>
+    </w:p>
+    <w:p>
+      <w:pPr>
+        <w:rPr>
+          <w:color w:val="auto"/>
+        </w:rPr>
+      </w:pPr>
+    </w:p>
+    <w:p>
+      <w:pPr>
+        <w:pStyle w:val="Titre2"/>
+      </w:pPr>
+      <w:bookmarkStart w:id="9" w:name="_Toc31989435"/>
+      <w:r>
         <w:lastRenderedPageBreak/>
         <w:t>Modèle physique de données</w:t>
       </w:r>
+      <w:r>
+        <w:t xml:space="preserve"> (MPD)</w:t>
+      </w:r>
+      <w:r>
+        <w:t> :</w:t>
+      </w:r>
+      <w:bookmarkEnd w:id="9"/>
+    </w:p>
+    <w:p>
+      <w:pPr>
+        <w:rPr>
+          <w:color w:val="auto"/>
+        </w:rPr>
+      </w:pPr>
+    </w:p>
+    <w:p>
+      <w:pPr>
+        <w:pStyle w:val="Sansinterligne"/>
+      </w:pPr>
+      <w:r>
+        <w:t>Schéma de la structure de la base de données.</w:t>
+      </w:r>
+    </w:p>
+    <w:p>
+      <w:pPr>
+        <w:rPr>
+          <w:color w:val="auto"/>
+        </w:rPr>
+      </w:pPr>
+    </w:p>
+    <w:p>
+      <w:pPr>
+        <w:rPr>
+          <w:color w:val="auto"/>
+        </w:rPr>
+      </w:pPr>
+    </w:p>
+    <w:p>
+      <w:pPr>
+        <w:keepNext/>
+      </w:pPr>
+      <w:r>
+        <w:rPr>
+          <w:noProof/>
+          <w:lang w:eastAsia="fr-FR"/>
+        </w:rPr>
+        <w:drawing>
+          <wp:inline distT="0" distB="0" distL="0" distR="0" wp14:anchorId="73D2BF42" wp14:editId="77003771">
+            <wp:extent cx="6400800" cy="6426659"/>
+            <wp:effectExtent l="0" t="0" r="0" b="0"/>
+            <wp:docPr id="15" name="Image 15"/>
+            <wp:cNvGraphicFramePr>
+              <a:graphicFrameLocks xmlns:a="http://schemas.openxmlformats.org/drawingml/2006/main" noChangeAspect="1"/>
+            </wp:cNvGraphicFramePr>
+            <a:graphic xmlns:a="http://schemas.openxmlformats.org/drawingml/2006/main">
+              <a:graphicData uri="http://schemas.openxmlformats.org/drawingml/2006/picture">
+                <pic:pic xmlns:pic="http://schemas.openxmlformats.org/drawingml/2006/picture">
+                  <pic:nvPicPr>
+                    <pic:cNvPr id="0" name=""/>
+                    <pic:cNvPicPr/>
+                  </pic:nvPicPr>
+                  <pic:blipFill>
+                    <a:blip r:embed="rId14"/>
+                    <a:stretch>
+                      <a:fillRect/>
+                    </a:stretch>
+                  </pic:blipFill>
+                  <pic:spPr>
+                    <a:xfrm>
+                      <a:off x="0" y="0"/>
+                      <a:ext cx="6406987" cy="6432871"/>
+                    </a:xfrm>
+                    <a:prstGeom prst="rect">
+                      <a:avLst/>
+                    </a:prstGeom>
+                  </pic:spPr>
+                </pic:pic>
+              </a:graphicData>
+            </a:graphic>
+          </wp:inline>
+        </w:drawing>
+      </w:r>
+    </w:p>
+    <w:p>
+      <w:pPr>
+        <w:pStyle w:val="Lgende"/>
+        <w:rPr>
+          <w:color w:val="auto"/>
+        </w:rPr>
+      </w:pPr>
+      <w:r>
+        <w:t xml:space="preserve">Figure </w:t>
+      </w:r>
+      <w:r>
+        <w:t xml:space="preserve"> </w:t>
+      </w:r>
+      <w:r>
+        <w:t>2</w:t>
+      </w:r>
+      <w:r>
+        <w:t>: Model physique  de donnée</w:t>
+      </w:r>
+    </w:p>
+    <w:p>
+      <w:pPr>
+        <w:rPr>
+          <w:color w:val="auto"/>
+        </w:rPr>
+      </w:pPr>
+    </w:p>
+    <w:p>
+      <w:pPr>
+        <w:rPr>
+          <w:color w:val="auto"/>
+        </w:rPr>
+      </w:pPr>
+    </w:p>
+    <w:p>
+      <w:pPr>
+        <w:rPr>
+          <w:color w:val="auto"/>
+        </w:rPr>
+      </w:pPr>
+    </w:p>
+    <w:p>
+      <w:pPr>
+        <w:rPr>
+          <w:color w:val="auto"/>
+        </w:rPr>
+      </w:pPr>
+    </w:p>
+    <w:p>
+      <w:pPr>
+        <w:rPr>
+          <w:color w:val="auto"/>
+        </w:rPr>
+      </w:pPr>
+    </w:p>
+    <w:p>
+      <w:pPr>
+        <w:rPr>
+          <w:color w:val="auto"/>
+        </w:rPr>
+      </w:pPr>
+    </w:p>
+    <w:p>
+      <w:pPr>
+        <w:rPr>
+          <w:color w:val="auto"/>
+        </w:rPr>
+      </w:pPr>
+    </w:p>
+    <w:p>
+      <w:pPr>
+        <w:rPr>
+          <w:color w:val="auto"/>
+        </w:rPr>
+      </w:pPr>
+    </w:p>
+    <w:p>
+      <w:pPr>
+        <w:pStyle w:val="Titre2"/>
+      </w:pPr>
+      <w:bookmarkStart w:id="10" w:name="_Toc31989436"/>
+      <w:r>
+        <w:t>Diagramme de déploiement</w:t>
+      </w:r>
+      <w:r>
+        <w:t> :</w:t>
+      </w:r>
+      <w:bookmarkEnd w:id="10"/>
+    </w:p>
+    <w:p>
+      <w:pPr>
+        <w:rPr>
+          <w:color w:val="auto"/>
+        </w:rPr>
+      </w:pPr>
+    </w:p>
+    <w:p>
+      <w:pPr>
+        <w:pStyle w:val="Sansinterligne"/>
+      </w:pPr>
+      <w:r>
+        <w:t>Schéma du déploiement de la solution OC Pizza.</w:t>
+      </w:r>
+    </w:p>
+    <w:p>
+      <w:pPr>
+        <w:rPr>
+          <w:color w:val="auto"/>
+        </w:rPr>
+      </w:pPr>
+    </w:p>
+    <w:p>
+      <w:pPr>
+        <w:keepNext/>
+      </w:pPr>
+      <w:r>
+        <w:rPr>
+          <w:noProof/>
+          <w:lang w:eastAsia="fr-FR"/>
+        </w:rPr>
+        <w:drawing>
+          <wp:inline distT="0" distB="0" distL="0" distR="0" wp14:anchorId="29F42922" wp14:editId="16DAD89E">
+            <wp:extent cx="5972810" cy="4478020"/>
+            <wp:effectExtent l="0" t="0" r="8890" b="0"/>
+            <wp:docPr id="16" name="Image 16"/>
+            <wp:cNvGraphicFramePr>
+              <a:graphicFrameLocks xmlns:a="http://schemas.openxmlformats.org/drawingml/2006/main" noChangeAspect="1"/>
+            </wp:cNvGraphicFramePr>
+            <a:graphic xmlns:a="http://schemas.openxmlformats.org/drawingml/2006/main">
+              <a:graphicData uri="http://schemas.openxmlformats.org/drawingml/2006/picture">
+                <pic:pic xmlns:pic="http://schemas.openxmlformats.org/drawingml/2006/picture">
+                  <pic:nvPicPr>
+                    <pic:cNvPr id="0" name=""/>
+                    <pic:cNvPicPr/>
+                  </pic:nvPicPr>
+                  <pic:blipFill>
+                    <a:blip r:embed="rId15"/>
+                    <a:stretch>
+                      <a:fillRect/>
+                    </a:stretch>
+                  </pic:blipFill>
+                  <pic:spPr>
+                    <a:xfrm>
+                      <a:off x="0" y="0"/>
+                      <a:ext cx="5972810" cy="4478020"/>
+                    </a:xfrm>
+                    <a:prstGeom prst="rect">
+                      <a:avLst/>
+                    </a:prstGeom>
+                  </pic:spPr>
+                </pic:pic>
+              </a:graphicData>
+            </a:graphic>
+          </wp:inline>
+        </w:drawing>
+      </w:r>
+    </w:p>
+    <w:p>
+      <w:pPr>
+        <w:pStyle w:val="Lgende"/>
+        <w:rPr>
+          <w:color w:val="auto"/>
+        </w:rPr>
+      </w:pPr>
+      <w:r>
+        <w:t>Figure  4: Diagramme de déploiement</w:t>
+      </w:r>
     </w:p>
     <w:p>
       <w:pPr>
         <w:spacing w:after="200"/>
-        <w:rPr>
-          <w:color w:val="auto"/>
-        </w:rPr>
-      </w:pPr>
-      <w:r>
-        <w:rPr>
-          <w:color w:val="auto"/>
-        </w:rPr>
-        <w:br w:type="page"/>
-      </w:r>
-    </w:p>
-    <w:p/>
+      </w:pPr>
+    </w:p>
     <w:sectPr>
-      <w:headerReference w:type="default" r:id="rId10"/>
-      <w:footerReference w:type="default" r:id="rId11"/>
-      <w:footerReference w:type="first" r:id="rId12"/>
+      <w:headerReference w:type="default" r:id="rId16"/>
+      <w:footerReference w:type="default" r:id="rId17"/>
+      <w:footerReference w:type="first" r:id="rId18"/>
       <w:pgSz w:w="11906" w:h="16838" w:code="9"/>
       <w:pgMar w:top="720" w:right="1152" w:bottom="720" w:left="1152" w:header="0" w:footer="0" w:gutter="0"/>
       <w:pgNumType w:start="1"/>
@@ -1953,7 +3257,7 @@
                                     <w:noProof/>
                                     <w:lang w:bidi="fr-FR"/>
                                   </w:rPr>
-                                  <w:t>6</w:t>
+                                  <w:t>7</w:t>
                                 </w:r>
                                 <w:r>
                                   <w:rPr>
@@ -2016,7 +3320,7 @@
                               <w:noProof/>
                               <w:lang w:bidi="fr-FR"/>
                             </w:rPr>
-                            <w:t>6</w:t>
+                            <w:t>7</w:t>
                           </w:r>
                           <w:r>
                             <w:rPr>
@@ -2039,6 +3343,190 @@
     </w:tr>
   </w:tbl>
 </w:hdr>
+</file>
+
+<file path=word/numbering.xml><?xml version="1.0" encoding="utf-8"?>
+<w:numbering xmlns:wpc="http://schemas.microsoft.com/office/word/2010/wordprocessingCanvas" xmlns:mc="http://schemas.openxmlformats.org/markup-compatibility/2006" xmlns:o="urn:schemas-microsoft-com:office:office" xmlns:r="http://schemas.openxmlformats.org/officeDocument/2006/relationships" xmlns:m="http://schemas.openxmlformats.org/officeDocument/2006/math" xmlns:v="urn:schemas-microsoft-com:vml" xmlns:wp14="http://schemas.microsoft.com/office/word/2010/wordprocessingDrawing" xmlns:wp="http://schemas.openxmlformats.org/drawingml/2006/wordprocessingDrawing" xmlns:w10="urn:schemas-microsoft-com:office:word" xmlns:w="http://schemas.openxmlformats.org/wordprocessingml/2006/main" xmlns:w14="http://schemas.microsoft.com/office/word/2010/wordml" xmlns:wpg="http://schemas.microsoft.com/office/word/2010/wordprocessingGroup" xmlns:wpi="http://schemas.microsoft.com/office/word/2010/wordprocessingInk" xmlns:wne="http://schemas.microsoft.com/office/word/2006/wordml" xmlns:wps="http://schemas.microsoft.com/office/word/2010/wordprocessingShape" mc:Ignorable="w14 wp14">
+  <w:abstractNum w:abstractNumId="0">
+    <w:nsid w:val="4BC15E08"/>
+    <w:multiLevelType w:val="hybridMultilevel"/>
+    <w:tmpl w:val="35B0127E"/>
+    <w:lvl w:ilvl="0" w:tplc="CA50E22A">
+      <w:start w:val="1"/>
+      <w:numFmt w:val="decimal"/>
+      <w:pStyle w:val="Titre2"/>
+      <w:lvlText w:val="%1."/>
+      <w:lvlJc w:val="left"/>
+      <w:pPr>
+        <w:ind w:left="720" w:hanging="360"/>
+      </w:pPr>
+    </w:lvl>
+    <w:lvl w:ilvl="1" w:tplc="040C0019" w:tentative="1">
+      <w:start w:val="1"/>
+      <w:numFmt w:val="lowerLetter"/>
+      <w:lvlText w:val="%2."/>
+      <w:lvlJc w:val="left"/>
+      <w:pPr>
+        <w:ind w:left="1440" w:hanging="360"/>
+      </w:pPr>
+    </w:lvl>
+    <w:lvl w:ilvl="2" w:tplc="040C001B" w:tentative="1">
+      <w:start w:val="1"/>
+      <w:numFmt w:val="lowerRoman"/>
+      <w:lvlText w:val="%3."/>
+      <w:lvlJc w:val="right"/>
+      <w:pPr>
+        <w:ind w:left="2160" w:hanging="180"/>
+      </w:pPr>
+    </w:lvl>
+    <w:lvl w:ilvl="3" w:tplc="040C000F" w:tentative="1">
+      <w:start w:val="1"/>
+      <w:numFmt w:val="decimal"/>
+      <w:lvlText w:val="%4."/>
+      <w:lvlJc w:val="left"/>
+      <w:pPr>
+        <w:ind w:left="2880" w:hanging="360"/>
+      </w:pPr>
+    </w:lvl>
+    <w:lvl w:ilvl="4" w:tplc="040C0019" w:tentative="1">
+      <w:start w:val="1"/>
+      <w:numFmt w:val="lowerLetter"/>
+      <w:lvlText w:val="%5."/>
+      <w:lvlJc w:val="left"/>
+      <w:pPr>
+        <w:ind w:left="3600" w:hanging="360"/>
+      </w:pPr>
+    </w:lvl>
+    <w:lvl w:ilvl="5" w:tplc="040C001B" w:tentative="1">
+      <w:start w:val="1"/>
+      <w:numFmt w:val="lowerRoman"/>
+      <w:lvlText w:val="%6."/>
+      <w:lvlJc w:val="right"/>
+      <w:pPr>
+        <w:ind w:left="4320" w:hanging="180"/>
+      </w:pPr>
+    </w:lvl>
+    <w:lvl w:ilvl="6" w:tplc="040C000F" w:tentative="1">
+      <w:start w:val="1"/>
+      <w:numFmt w:val="decimal"/>
+      <w:lvlText w:val="%7."/>
+      <w:lvlJc w:val="left"/>
+      <w:pPr>
+        <w:ind w:left="5040" w:hanging="360"/>
+      </w:pPr>
+    </w:lvl>
+    <w:lvl w:ilvl="7" w:tplc="040C0019" w:tentative="1">
+      <w:start w:val="1"/>
+      <w:numFmt w:val="lowerLetter"/>
+      <w:lvlText w:val="%8."/>
+      <w:lvlJc w:val="left"/>
+      <w:pPr>
+        <w:ind w:left="5760" w:hanging="360"/>
+      </w:pPr>
+    </w:lvl>
+    <w:lvl w:ilvl="8" w:tplc="040C001B" w:tentative="1">
+      <w:start w:val="1"/>
+      <w:numFmt w:val="lowerRoman"/>
+      <w:lvlText w:val="%9."/>
+      <w:lvlJc w:val="right"/>
+      <w:pPr>
+        <w:ind w:left="6480" w:hanging="180"/>
+      </w:pPr>
+    </w:lvl>
+  </w:abstractNum>
+  <w:abstractNum w:abstractNumId="1">
+    <w:nsid w:val="503841DB"/>
+    <w:multiLevelType w:val="hybridMultilevel"/>
+    <w:tmpl w:val="6EA08D48"/>
+    <w:lvl w:ilvl="0" w:tplc="A99690DA">
+      <w:start w:val="1"/>
+      <w:numFmt w:val="decimal"/>
+      <w:lvlText w:val="%1."/>
+      <w:lvlJc w:val="left"/>
+      <w:pPr>
+        <w:ind w:left="720" w:hanging="360"/>
+      </w:pPr>
+    </w:lvl>
+    <w:lvl w:ilvl="1" w:tplc="040C0019" w:tentative="1">
+      <w:start w:val="1"/>
+      <w:numFmt w:val="lowerLetter"/>
+      <w:lvlText w:val="%2."/>
+      <w:lvlJc w:val="left"/>
+      <w:pPr>
+        <w:ind w:left="1440" w:hanging="360"/>
+      </w:pPr>
+    </w:lvl>
+    <w:lvl w:ilvl="2" w:tplc="040C001B" w:tentative="1">
+      <w:start w:val="1"/>
+      <w:numFmt w:val="lowerRoman"/>
+      <w:lvlText w:val="%3."/>
+      <w:lvlJc w:val="right"/>
+      <w:pPr>
+        <w:ind w:left="2160" w:hanging="180"/>
+      </w:pPr>
+    </w:lvl>
+    <w:lvl w:ilvl="3" w:tplc="040C000F" w:tentative="1">
+      <w:start w:val="1"/>
+      <w:numFmt w:val="decimal"/>
+      <w:lvlText w:val="%4."/>
+      <w:lvlJc w:val="left"/>
+      <w:pPr>
+        <w:ind w:left="2880" w:hanging="360"/>
+      </w:pPr>
+    </w:lvl>
+    <w:lvl w:ilvl="4" w:tplc="040C0019" w:tentative="1">
+      <w:start w:val="1"/>
+      <w:numFmt w:val="lowerLetter"/>
+      <w:lvlText w:val="%5."/>
+      <w:lvlJc w:val="left"/>
+      <w:pPr>
+        <w:ind w:left="3600" w:hanging="360"/>
+      </w:pPr>
+    </w:lvl>
+    <w:lvl w:ilvl="5" w:tplc="040C001B" w:tentative="1">
+      <w:start w:val="1"/>
+      <w:numFmt w:val="lowerRoman"/>
+      <w:lvlText w:val="%6."/>
+      <w:lvlJc w:val="right"/>
+      <w:pPr>
+        <w:ind w:left="4320" w:hanging="180"/>
+      </w:pPr>
+    </w:lvl>
+    <w:lvl w:ilvl="6" w:tplc="040C000F" w:tentative="1">
+      <w:start w:val="1"/>
+      <w:numFmt w:val="decimal"/>
+      <w:lvlText w:val="%7."/>
+      <w:lvlJc w:val="left"/>
+      <w:pPr>
+        <w:ind w:left="5040" w:hanging="360"/>
+      </w:pPr>
+    </w:lvl>
+    <w:lvl w:ilvl="7" w:tplc="040C0019" w:tentative="1">
+      <w:start w:val="1"/>
+      <w:numFmt w:val="lowerLetter"/>
+      <w:lvlText w:val="%8."/>
+      <w:lvlJc w:val="left"/>
+      <w:pPr>
+        <w:ind w:left="5760" w:hanging="360"/>
+      </w:pPr>
+    </w:lvl>
+    <w:lvl w:ilvl="8" w:tplc="040C001B" w:tentative="1">
+      <w:start w:val="1"/>
+      <w:numFmt w:val="lowerRoman"/>
+      <w:lvlText w:val="%9."/>
+      <w:lvlJc w:val="right"/>
+      <w:pPr>
+        <w:ind w:left="6480" w:hanging="180"/>
+      </w:pPr>
+    </w:lvl>
+  </w:abstractNum>
+  <w:num w:numId="1">
+    <w:abstractNumId w:val="1"/>
+  </w:num>
+  <w:num w:numId="2">
+    <w:abstractNumId w:val="0"/>
+  </w:num>
+</w:numbering>
 </file>
 
 <file path=word/styles.xml><?xml version="1.0" encoding="utf-8"?>
@@ -2233,12 +3721,16 @@
     <w:name w:val="heading 2"/>
     <w:basedOn w:val="Normal"/>
     <w:link w:val="Titre2Car"/>
+    <w:autoRedefine/>
     <w:uiPriority w:val="2"/>
     <w:unhideWhenUsed/>
     <w:qFormat/>
-    <w:rsid w:val="004B7E44"/>
+    <w:rsid w:val="00A03CD6"/>
     <w:pPr>
       <w:keepNext/>
+      <w:numPr>
+        <w:numId w:val="2"/>
+      </w:numPr>
       <w:spacing w:line="240" w:lineRule="auto"/>
       <w:outlineLvl w:val="1"/>
     </w:pPr>
@@ -2246,7 +3738,7 @@
       <w:rFonts w:asciiTheme="majorHAnsi" w:eastAsia="Times New Roman" w:hAnsiTheme="majorHAnsi" w:cs="Times New Roman"/>
       <w:b/>
       <w:color w:val="auto"/>
-      <w:sz w:val="52"/>
+      <w:sz w:val="36"/>
     </w:rPr>
   </w:style>
   <w:style w:type="paragraph" w:styleId="Titre3">
@@ -2438,11 +3930,11 @@
     <w:basedOn w:val="Policepardfaut"/>
     <w:link w:val="Titre2"/>
     <w:uiPriority w:val="2"/>
-    <w:rsid w:val="004B7E44"/>
+    <w:rsid w:val="00A03CD6"/>
     <w:rPr>
       <w:rFonts w:asciiTheme="majorHAnsi" w:eastAsia="Times New Roman" w:hAnsiTheme="majorHAnsi" w:cs="Times New Roman"/>
       <w:b/>
-      <w:sz w:val="52"/>
+      <w:sz w:val="36"/>
       <w:szCs w:val="22"/>
     </w:rPr>
   </w:style>
@@ -2584,6 +4076,97 @@
       <w:color w:val="FFFFFF" w:themeColor="background1"/>
       <w:sz w:val="16"/>
       <w:szCs w:val="16"/>
+    </w:rPr>
+  </w:style>
+  <w:style w:type="paragraph" w:styleId="Lgende">
+    <w:name w:val="caption"/>
+    <w:basedOn w:val="Normal"/>
+    <w:next w:val="Normal"/>
+    <w:uiPriority w:val="35"/>
+    <w:unhideWhenUsed/>
+    <w:qFormat/>
+    <w:rsid w:val="00F1513A"/>
+    <w:pPr>
+      <w:spacing w:after="200" w:line="240" w:lineRule="auto"/>
+    </w:pPr>
+    <w:rPr>
+      <w:b/>
+      <w:bCs/>
+      <w:color w:val="A4063E" w:themeColor="accent1"/>
+      <w:sz w:val="18"/>
+      <w:szCs w:val="18"/>
+    </w:rPr>
+  </w:style>
+  <w:style w:type="paragraph" w:styleId="En-ttedetabledesmatires">
+    <w:name w:val="TOC Heading"/>
+    <w:basedOn w:val="Titre1"/>
+    <w:next w:val="Normal"/>
+    <w:uiPriority w:val="39"/>
+    <w:semiHidden/>
+    <w:unhideWhenUsed/>
+    <w:qFormat/>
+    <w:rsid w:val="003E64B3"/>
+    <w:pPr>
+      <w:keepLines/>
+      <w:spacing w:before="480"/>
+      <w:outlineLvl w:val="9"/>
+    </w:pPr>
+    <w:rPr>
+      <w:rFonts w:eastAsiaTheme="majorEastAsia" w:cstheme="majorBidi"/>
+      <w:bCs/>
+      <w:color w:val="7A042E" w:themeColor="accent1" w:themeShade="BF"/>
+      <w:sz w:val="28"/>
+      <w:szCs w:val="28"/>
+      <w:lang w:eastAsia="fr-FR"/>
+    </w:rPr>
+  </w:style>
+  <w:style w:type="paragraph" w:styleId="TM1">
+    <w:name w:val="toc 1"/>
+    <w:basedOn w:val="Normal"/>
+    <w:next w:val="Normal"/>
+    <w:autoRedefine/>
+    <w:uiPriority w:val="39"/>
+    <w:unhideWhenUsed/>
+    <w:rsid w:val="003E64B3"/>
+    <w:pPr>
+      <w:spacing w:after="100"/>
+    </w:pPr>
+  </w:style>
+  <w:style w:type="paragraph" w:styleId="TM2">
+    <w:name w:val="toc 2"/>
+    <w:basedOn w:val="Normal"/>
+    <w:next w:val="Normal"/>
+    <w:autoRedefine/>
+    <w:uiPriority w:val="39"/>
+    <w:unhideWhenUsed/>
+    <w:rsid w:val="003E64B3"/>
+    <w:pPr>
+      <w:spacing w:after="100"/>
+      <w:ind w:left="280"/>
+    </w:pPr>
+  </w:style>
+  <w:style w:type="paragraph" w:styleId="TM3">
+    <w:name w:val="toc 3"/>
+    <w:basedOn w:val="Normal"/>
+    <w:next w:val="Normal"/>
+    <w:autoRedefine/>
+    <w:uiPriority w:val="39"/>
+    <w:unhideWhenUsed/>
+    <w:rsid w:val="003E64B3"/>
+    <w:pPr>
+      <w:spacing w:after="100"/>
+      <w:ind w:left="560"/>
+    </w:pPr>
+  </w:style>
+  <w:style w:type="character" w:styleId="Lienhypertexte">
+    <w:name w:val="Hyperlink"/>
+    <w:basedOn w:val="Policepardfaut"/>
+    <w:uiPriority w:val="99"/>
+    <w:unhideWhenUsed/>
+    <w:rsid w:val="003E64B3"/>
+    <w:rPr>
+      <w:color w:val="93C842" w:themeColor="hyperlink"/>
+      <w:u w:val="single"/>
     </w:rPr>
   </w:style>
 </w:styles>
@@ -2781,12 +4364,16 @@
     <w:name w:val="heading 2"/>
     <w:basedOn w:val="Normal"/>
     <w:link w:val="Titre2Car"/>
+    <w:autoRedefine/>
     <w:uiPriority w:val="2"/>
     <w:unhideWhenUsed/>
     <w:qFormat/>
-    <w:rsid w:val="004B7E44"/>
+    <w:rsid w:val="00A03CD6"/>
     <w:pPr>
       <w:keepNext/>
+      <w:numPr>
+        <w:numId w:val="2"/>
+      </w:numPr>
       <w:spacing w:line="240" w:lineRule="auto"/>
       <w:outlineLvl w:val="1"/>
     </w:pPr>
@@ -2794,7 +4381,7 @@
       <w:rFonts w:asciiTheme="majorHAnsi" w:eastAsia="Times New Roman" w:hAnsiTheme="majorHAnsi" w:cs="Times New Roman"/>
       <w:b/>
       <w:color w:val="auto"/>
-      <w:sz w:val="52"/>
+      <w:sz w:val="36"/>
     </w:rPr>
   </w:style>
   <w:style w:type="paragraph" w:styleId="Titre3">
@@ -2986,11 +4573,11 @@
     <w:basedOn w:val="Policepardfaut"/>
     <w:link w:val="Titre2"/>
     <w:uiPriority w:val="2"/>
-    <w:rsid w:val="004B7E44"/>
+    <w:rsid w:val="00A03CD6"/>
     <w:rPr>
       <w:rFonts w:asciiTheme="majorHAnsi" w:eastAsia="Times New Roman" w:hAnsiTheme="majorHAnsi" w:cs="Times New Roman"/>
       <w:b/>
-      <w:sz w:val="52"/>
+      <w:sz w:val="36"/>
       <w:szCs w:val="22"/>
     </w:rPr>
   </w:style>
@@ -3134,60 +4721,119 @@
       <w:szCs w:val="16"/>
     </w:rPr>
   </w:style>
+  <w:style w:type="paragraph" w:styleId="Lgende">
+    <w:name w:val="caption"/>
+    <w:basedOn w:val="Normal"/>
+    <w:next w:val="Normal"/>
+    <w:uiPriority w:val="35"/>
+    <w:unhideWhenUsed/>
+    <w:qFormat/>
+    <w:rsid w:val="00F1513A"/>
+    <w:pPr>
+      <w:spacing w:after="200" w:line="240" w:lineRule="auto"/>
+    </w:pPr>
+    <w:rPr>
+      <w:b/>
+      <w:bCs/>
+      <w:color w:val="A4063E" w:themeColor="accent1"/>
+      <w:sz w:val="18"/>
+      <w:szCs w:val="18"/>
+    </w:rPr>
+  </w:style>
+  <w:style w:type="paragraph" w:styleId="En-ttedetabledesmatires">
+    <w:name w:val="TOC Heading"/>
+    <w:basedOn w:val="Titre1"/>
+    <w:next w:val="Normal"/>
+    <w:uiPriority w:val="39"/>
+    <w:semiHidden/>
+    <w:unhideWhenUsed/>
+    <w:qFormat/>
+    <w:rsid w:val="003E64B3"/>
+    <w:pPr>
+      <w:keepLines/>
+      <w:spacing w:before="480"/>
+      <w:outlineLvl w:val="9"/>
+    </w:pPr>
+    <w:rPr>
+      <w:rFonts w:eastAsiaTheme="majorEastAsia" w:cstheme="majorBidi"/>
+      <w:bCs/>
+      <w:color w:val="7A042E" w:themeColor="accent1" w:themeShade="BF"/>
+      <w:sz w:val="28"/>
+      <w:szCs w:val="28"/>
+      <w:lang w:eastAsia="fr-FR"/>
+    </w:rPr>
+  </w:style>
+  <w:style w:type="paragraph" w:styleId="TM1">
+    <w:name w:val="toc 1"/>
+    <w:basedOn w:val="Normal"/>
+    <w:next w:val="Normal"/>
+    <w:autoRedefine/>
+    <w:uiPriority w:val="39"/>
+    <w:unhideWhenUsed/>
+    <w:rsid w:val="003E64B3"/>
+    <w:pPr>
+      <w:spacing w:after="100"/>
+    </w:pPr>
+  </w:style>
+  <w:style w:type="paragraph" w:styleId="TM2">
+    <w:name w:val="toc 2"/>
+    <w:basedOn w:val="Normal"/>
+    <w:next w:val="Normal"/>
+    <w:autoRedefine/>
+    <w:uiPriority w:val="39"/>
+    <w:unhideWhenUsed/>
+    <w:rsid w:val="003E64B3"/>
+    <w:pPr>
+      <w:spacing w:after="100"/>
+      <w:ind w:left="280"/>
+    </w:pPr>
+  </w:style>
+  <w:style w:type="paragraph" w:styleId="TM3">
+    <w:name w:val="toc 3"/>
+    <w:basedOn w:val="Normal"/>
+    <w:next w:val="Normal"/>
+    <w:autoRedefine/>
+    <w:uiPriority w:val="39"/>
+    <w:unhideWhenUsed/>
+    <w:rsid w:val="003E64B3"/>
+    <w:pPr>
+      <w:spacing w:after="100"/>
+      <w:ind w:left="560"/>
+    </w:pPr>
+  </w:style>
+  <w:style w:type="character" w:styleId="Lienhypertexte">
+    <w:name w:val="Hyperlink"/>
+    <w:basedOn w:val="Policepardfaut"/>
+    <w:uiPriority w:val="99"/>
+    <w:unhideWhenUsed/>
+    <w:rsid w:val="003E64B3"/>
+    <w:rPr>
+      <w:color w:val="93C842" w:themeColor="hyperlink"/>
+      <w:u w:val="single"/>
+    </w:rPr>
+  </w:style>
 </w:styles>
 </file>
 
 <file path=word/glossary/document.xml><?xml version="1.0" encoding="utf-8"?>
-<w:glossaryDocument xmlns:wpc="http://schemas.microsoft.com/office/word/2010/wordprocessingCanvas" xmlns:mc="http://schemas.openxmlformats.org/markup-compatibility/2006" xmlns:o="urn:schemas-microsoft-com:office:office" xmlns:r="http://schemas.openxmlformats.org/officeDocument/2006/relationships" xmlns:m="http://schemas.openxmlformats.org/officeDocument/2006/math" xmlns:v="urn:schemas-microsoft-com:vml" xmlns:wp14="http://schemas.microsoft.com/office/word/2010/wordprocessingDrawing" xmlns:wp="http://schemas.openxmlformats.org/drawingml/2006/wordprocessingDrawing" xmlns:w10="urn:schemas-microsoft-com:office:word" xmlns:w="http://schemas.openxmlformats.org/wordprocessingml/2006/main" xmlns:w14="http://schemas.microsoft.com/office/word/2010/wordml" xmlns:wpg="http://schemas.microsoft.com/office/word/2010/wordprocessingGroup" xmlns:wpi="http://schemas.microsoft.com/office/word/2010/wordprocessingInk" xmlns:wne="http://schemas.microsoft.com/office/word/2006/wordml" xmlns:wps="http://schemas.microsoft.com/office/word/2010/wordprocessingShape" mc:Ignorable="w14 wp14">
-  <w:docParts>
-    <w:docPart>
-      <w:docPartPr>
-        <w:name w:val="230424ADF8A84FF4A92B7B22EB330B28"/>
-        <w:category>
-          <w:name w:val="Général"/>
-          <w:gallery w:val="placeholder"/>
-        </w:category>
-        <w:types>
-          <w:type w:val="bbPlcHdr"/>
-        </w:types>
-        <w:behaviors>
-          <w:behavior w:val="content"/>
-        </w:behaviors>
-        <w:guid w:val="{8AD12B23-2E3A-46FD-A0B2-4A4FED723FBD}"/>
-      </w:docPartPr>
-      <w:docPartBody>
-        <w:p>
-          <w:pPr>
-            <w:pStyle w:val="230424ADF8A84FF4A92B7B22EB330B28"/>
-          </w:pPr>
-          <w:r>
-            <w:rPr>
-              <w:lang w:bidi="fr-FR"/>
-            </w:rPr>
-            <w:t>Nom de la société</w:t>
-          </w:r>
-        </w:p>
-      </w:docPartBody>
-    </w:docPart>
-  </w:docParts>
-</w:glossaryDocument>
+<w:glossaryDocument xmlns:wpc="http://schemas.microsoft.com/office/word/2010/wordprocessingCanvas" xmlns:mc="http://schemas.openxmlformats.org/markup-compatibility/2006" xmlns:o="urn:schemas-microsoft-com:office:office" xmlns:r="http://schemas.openxmlformats.org/officeDocument/2006/relationships" xmlns:m="http://schemas.openxmlformats.org/officeDocument/2006/math" xmlns:v="urn:schemas-microsoft-com:vml" xmlns:wp14="http://schemas.microsoft.com/office/word/2010/wordprocessingDrawing" xmlns:wp="http://schemas.openxmlformats.org/drawingml/2006/wordprocessingDrawing" xmlns:w10="urn:schemas-microsoft-com:office:word" xmlns:w="http://schemas.openxmlformats.org/wordprocessingml/2006/main" xmlns:w14="http://schemas.microsoft.com/office/word/2010/wordml" xmlns:wpg="http://schemas.microsoft.com/office/word/2010/wordprocessingGroup" xmlns:wpi="http://schemas.microsoft.com/office/word/2010/wordprocessingInk" xmlns:wne="http://schemas.microsoft.com/office/word/2006/wordml" xmlns:wps="http://schemas.microsoft.com/office/word/2010/wordprocessingShape" mc:Ignorable="w14 wp14"/>
 </file>
 
 <file path=word/glossary/fontTable.xml><?xml version="1.0" encoding="utf-8"?>
 <w:fonts xmlns:mc="http://schemas.openxmlformats.org/markup-compatibility/2006" xmlns:r="http://schemas.openxmlformats.org/officeDocument/2006/relationships" xmlns:w="http://schemas.openxmlformats.org/wordprocessingml/2006/main" xmlns:w14="http://schemas.microsoft.com/office/word/2010/wordml" mc:Ignorable="w14">
+  <w:font w:name="Times New Roman">
+    <w:panose1 w:val="02020603050405020304"/>
+    <w:charset w:val="00"/>
+    <w:family w:val="roman"/>
+    <w:pitch w:val="variable"/>
+    <w:sig w:usb0="20002A87" w:usb1="00000000" w:usb2="00000000" w:usb3="00000000" w:csb0="000001FF" w:csb1="00000000"/>
+  </w:font>
   <w:font w:name="Microsoft Sans Serif">
     <w:panose1 w:val="020B0604020202020204"/>
     <w:charset w:val="00"/>
     <w:family w:val="swiss"/>
     <w:pitch w:val="variable"/>
     <w:sig w:usb0="E1002AFF" w:usb1="C0000002" w:usb2="00000008" w:usb3="00000000" w:csb0="000101FF" w:csb1="00000000"/>
-  </w:font>
-  <w:font w:name="Times New Roman">
-    <w:panose1 w:val="02020603050405020304"/>
-    <w:charset w:val="00"/>
-    <w:family w:val="roman"/>
-    <w:pitch w:val="variable"/>
-    <w:sig w:usb0="20002A87" w:usb1="00000000" w:usb2="00000000" w:usb3="00000000" w:csb0="000001FF" w:csb1="00000000"/>
   </w:font>
   <w:font w:name="SimSun">
     <w:altName w:val="宋体"/>
@@ -3253,6 +4899,8 @@
     <w:rsidRoot w:val="00713DB9"/>
     <w:rsid w:val="00056462"/>
     <w:rsid w:val="00713DB9"/>
+    <w:rsid w:val="00E874A5"/>
+    <w:rsid w:val="00F07181"/>
   </w:rsids>
   <m:mathPr>
     <m:mathFont m:val="Cambria Math"/>
@@ -3943,7 +5591,7 @@
 </file>
 
 <file path=customXml/itemProps1.xml><?xml version="1.0" encoding="utf-8"?>
-<ds:datastoreItem xmlns:ds="http://schemas.openxmlformats.org/officeDocument/2006/customXml" ds:itemID="{A7BBF919-E87D-441F-BC2C-9D2EBA5D732D}">
+<ds:datastoreItem xmlns:ds="http://schemas.openxmlformats.org/officeDocument/2006/customXml" ds:itemID="{96F792B2-DEAC-4099-86D7-7591B9CF53C1}">
   <ds:schemaRefs>
     <ds:schemaRef ds:uri="http://schemas.openxmlformats.org/officeDocument/2006/bibliography"/>
   </ds:schemaRefs>

</xml_diff>

<commit_message>
update sql script and functional domain
</commit_message>
<xml_diff>
--- a/docs/src/OCPizza_Dossier_de_conception_technique.docx
+++ b/docs/src/OCPizza_Dossier_de_conception_technique.docx
@@ -857,7 +857,7 @@
             <wp:docPr id="12" name="Graphisme 201">
               <a:extLst xmlns:a="http://schemas.openxmlformats.org/drawingml/2006/main">
                 <a:ext uri="{FF2B5EF4-FFF2-40B4-BE49-F238E27FC236}">
-                  <a16:creationId xmlns="" xmlns:cx="http://schemas.microsoft.com/office/drawing/2014/chartex" xmlns:cx1="http://schemas.microsoft.com/office/drawing/2015/9/8/chartex" xmlns:cx2="http://schemas.microsoft.com/office/drawing/2015/10/21/chartex" xmlns:cx3="http://schemas.microsoft.com/office/drawing/2016/5/9/chartex" xmlns:cx4="http://schemas.microsoft.com/office/drawing/2016/5/10/chartex" xmlns:cx5="http://schemas.microsoft.com/office/drawing/2016/5/11/chartex" xmlns:cx6="http://schemas.microsoft.com/office/drawing/2016/5/12/chartex" xmlns:cx7="http://schemas.microsoft.com/office/drawing/2016/5/13/chartex" xmlns:cx8="http://schemas.microsoft.com/office/drawing/2016/5/14/chartex" xmlns:aink="http://schemas.microsoft.com/office/drawing/2016/ink" xmlns:am3d="http://schemas.microsoft.com/office/drawing/2017/model3d" xmlns:o="urn:schemas-microsoft-com:office:office" xmlns:v="urn:schemas-microsoft-com:vml" xmlns:w10="urn:schemas-microsoft-com:office:word" xmlns:w="http://schemas.openxmlformats.org/wordprocessingml/2006/main" xmlns:w15="http://schemas.microsoft.com/office/word/2012/wordml" xmlns:w16cid="http://schemas.microsoft.com/office/word/2016/wordml/cid" xmlns:w16se="http://schemas.microsoft.com/office/word/2015/wordml/symex" xmlns:a16="http://schemas.microsoft.com/office/drawing/2014/main" id="{F3D65186-AB5A-4584-87C3-0FAA2992263B}"/>
+                  <a16:creationId xmlns:a16="http://schemas.microsoft.com/office/drawing/2014/main" xmlns:w16se="http://schemas.microsoft.com/office/word/2015/wordml/symex" xmlns:w16cid="http://schemas.microsoft.com/office/word/2016/wordml/cid" xmlns:w15="http://schemas.microsoft.com/office/word/2012/wordml" xmlns:w="http://schemas.openxmlformats.org/wordprocessingml/2006/main" xmlns:w10="urn:schemas-microsoft-com:office:word" xmlns:v="urn:schemas-microsoft-com:vml" xmlns:o="urn:schemas-microsoft-com:office:office" xmlns:am3d="http://schemas.microsoft.com/office/drawing/2017/model3d" xmlns:aink="http://schemas.microsoft.com/office/drawing/2016/ink" xmlns:cx8="http://schemas.microsoft.com/office/drawing/2016/5/14/chartex" xmlns:cx7="http://schemas.microsoft.com/office/drawing/2016/5/13/chartex" xmlns:cx6="http://schemas.microsoft.com/office/drawing/2016/5/12/chartex" xmlns:cx5="http://schemas.microsoft.com/office/drawing/2016/5/11/chartex" xmlns:cx4="http://schemas.microsoft.com/office/drawing/2016/5/10/chartex" xmlns:cx3="http://schemas.microsoft.com/office/drawing/2016/5/9/chartex" xmlns:cx2="http://schemas.microsoft.com/office/drawing/2015/10/21/chartex" xmlns:cx1="http://schemas.microsoft.com/office/drawing/2015/9/8/chartex" xmlns:cx="http://schemas.microsoft.com/office/drawing/2014/chartex" xmlns="" id="{F3D65186-AB5A-4584-87C3-0FAA2992263B}"/>
                 </a:ext>
               </a:extLst>
             </wp:docPr>
@@ -869,7 +869,7 @@
                     <pic:cNvPr id="12" name="Graphisme 201" descr="espace-réservé-du-logo">
                       <a:extLst>
                         <a:ext uri="{FF2B5EF4-FFF2-40B4-BE49-F238E27FC236}">
-                          <a16:creationId xmlns="" xmlns:cx="http://schemas.microsoft.com/office/drawing/2014/chartex" xmlns:cx1="http://schemas.microsoft.com/office/drawing/2015/9/8/chartex" xmlns:cx2="http://schemas.microsoft.com/office/drawing/2015/10/21/chartex" xmlns:cx3="http://schemas.microsoft.com/office/drawing/2016/5/9/chartex" xmlns:cx4="http://schemas.microsoft.com/office/drawing/2016/5/10/chartex" xmlns:cx5="http://schemas.microsoft.com/office/drawing/2016/5/11/chartex" xmlns:cx6="http://schemas.microsoft.com/office/drawing/2016/5/12/chartex" xmlns:cx7="http://schemas.microsoft.com/office/drawing/2016/5/13/chartex" xmlns:cx8="http://schemas.microsoft.com/office/drawing/2016/5/14/chartex" xmlns:aink="http://schemas.microsoft.com/office/drawing/2016/ink" xmlns:am3d="http://schemas.microsoft.com/office/drawing/2017/model3d" xmlns:o="urn:schemas-microsoft-com:office:office" xmlns:v="urn:schemas-microsoft-com:vml" xmlns:w10="urn:schemas-microsoft-com:office:word" xmlns:w="http://schemas.openxmlformats.org/wordprocessingml/2006/main" xmlns:w15="http://schemas.microsoft.com/office/word/2012/wordml" xmlns:w16cid="http://schemas.microsoft.com/office/word/2016/wordml/cid" xmlns:w16se="http://schemas.microsoft.com/office/word/2015/wordml/symex" xmlns:a16="http://schemas.microsoft.com/office/drawing/2014/main" id="{F3D65186-AB5A-4584-87C3-0FAA2992263B}"/>
+                          <a16:creationId xmlns:a16="http://schemas.microsoft.com/office/drawing/2014/main" xmlns:w16se="http://schemas.microsoft.com/office/word/2015/wordml/symex" xmlns:w16cid="http://schemas.microsoft.com/office/word/2016/wordml/cid" xmlns:w15="http://schemas.microsoft.com/office/word/2012/wordml" xmlns:w="http://schemas.openxmlformats.org/wordprocessingml/2006/main" xmlns:w10="urn:schemas-microsoft-com:office:word" xmlns:v="urn:schemas-microsoft-com:vml" xmlns:o="urn:schemas-microsoft-com:office:office" xmlns:am3d="http://schemas.microsoft.com/office/drawing/2017/model3d" xmlns:aink="http://schemas.microsoft.com/office/drawing/2016/ink" xmlns:cx8="http://schemas.microsoft.com/office/drawing/2016/5/14/chartex" xmlns:cx7="http://schemas.microsoft.com/office/drawing/2016/5/13/chartex" xmlns:cx6="http://schemas.microsoft.com/office/drawing/2016/5/12/chartex" xmlns:cx5="http://schemas.microsoft.com/office/drawing/2016/5/11/chartex" xmlns:cx4="http://schemas.microsoft.com/office/drawing/2016/5/10/chartex" xmlns:cx3="http://schemas.microsoft.com/office/drawing/2016/5/9/chartex" xmlns:cx2="http://schemas.microsoft.com/office/drawing/2015/10/21/chartex" xmlns:cx1="http://schemas.microsoft.com/office/drawing/2015/9/8/chartex" xmlns:cx="http://schemas.microsoft.com/office/drawing/2014/chartex" xmlns="" id="{F3D65186-AB5A-4584-87C3-0FAA2992263B}"/>
                         </a:ext>
                       </a:extLst>
                     </pic:cNvPr>
@@ -917,20 +917,21 @@
     </w:p>
     <w:sdt>
       <w:sdtPr>
+        <w:rPr>
+          <w:rFonts w:asciiTheme="minorHAnsi" w:eastAsiaTheme="minorEastAsia" w:hAnsiTheme="minorHAnsi" w:cstheme="minorBidi"/>
+          <w:b w:val="0"/>
+          <w:bCs w:val="0"/>
+          <w:color w:val="FFFFFF" w:themeColor="background1"/>
+          <w:szCs w:val="22"/>
+          <w:lang w:eastAsia="en-US"/>
+        </w:rPr>
         <w:id w:val="-1334914636"/>
         <w:docPartObj>
           <w:docPartGallery w:val="Table of Contents"/>
           <w:docPartUnique/>
         </w:docPartObj>
       </w:sdtPr>
-      <w:sdtEndPr>
-        <w:rPr>
-          <w:rFonts w:asciiTheme="minorHAnsi" w:eastAsiaTheme="minorEastAsia" w:hAnsiTheme="minorHAnsi" w:cstheme="minorBidi"/>
-          <w:color w:val="FFFFFF" w:themeColor="background1"/>
-          <w:szCs w:val="22"/>
-          <w:lang w:eastAsia="en-US"/>
-        </w:rPr>
-      </w:sdtEndPr>
+      <w:sdtEndPr/>
       <w:sdtContent>
         <w:p>
           <w:pPr>
@@ -1774,23 +1775,7 @@
                 <w:noProof/>
                 <w:color w:val="auto"/>
               </w:rPr>
-              <w:t>Diagramme de déploi</w:t>
-            </w:r>
-            <w:r>
-              <w:rPr>
-                <w:rStyle w:val="Lienhypertexte"/>
-                <w:noProof/>
-                <w:color w:val="auto"/>
-              </w:rPr>
-              <w:t>e</w:t>
-            </w:r>
-            <w:r>
-              <w:rPr>
-                <w:rStyle w:val="Lienhypertexte"/>
-                <w:noProof/>
-                <w:color w:val="auto"/>
-              </w:rPr>
-              <w:t>ment :</w:t>
+              <w:t>Diagramme de déploiement :</w:t>
             </w:r>
             <w:r>
               <w:rPr>
@@ -1966,7 +1951,7 @@
       <w:pPr>
         <w:pStyle w:val="Titre2"/>
       </w:pPr>
-      <w:bookmarkStart w:id="2" w:name="_Toc31989429"/>
+      <w:bookmarkStart w:id="1" w:name="_Toc31989429"/>
       <w:r>
         <w:lastRenderedPageBreak/>
         <w:t>Conception technique d’</w:t>
@@ -1982,9 +1967,6 @@
           <w:alias w:val="Société"/>
           <w:tag w:val="Société"/>
           <w:id w:val="441245393"/>
-          <w:placeholder>
-            <w:docPart w:val="230424ADF8A84FF4A92B7B22EB330B28"/>
-          </w:placeholder>
           <w:dataBinding w:prefixMappings="xmlns:ns0='http://purl.org/dc/elements/1.1/' xmlns:ns1='http://schemas.openxmlformats.org/package/2006/metadata/core-properties' " w:xpath="/ns1:coreProperties[1]/ns0:subject[1]" w:storeItemID="{6C3C8BC8-F283-45AE-878A-BAB7291924A1}"/>
           <w:text/>
         </w:sdtPr>
@@ -1995,28 +1977,108 @@
           </w:r>
         </w:sdtContent>
       </w:sdt>
+      <w:bookmarkEnd w:id="1"/>
+    </w:p>
+    <w:p>
+      <w:pPr>
+        <w:pStyle w:val="Titre3"/>
+      </w:pPr>
+      <w:bookmarkStart w:id="2" w:name="_Toc31989430"/>
+      <w:r>
+        <w:t xml:space="preserve">1.1 </w:t>
+      </w:r>
+      <w:r>
+        <w:t>Objet du document</w:t>
+      </w:r>
       <w:bookmarkEnd w:id="2"/>
     </w:p>
     <w:p>
       <w:pPr>
+        <w:rPr>
+          <w:rFonts w:eastAsia="Times New Roman"/>
+        </w:rPr>
+      </w:pPr>
+    </w:p>
+    <w:p>
+      <w:pPr>
+        <w:jc w:val="both"/>
+        <w:rPr>
+          <w:color w:val="auto"/>
+        </w:rPr>
+      </w:pPr>
+      <w:r>
+        <w:rPr>
+          <w:color w:val="auto"/>
+        </w:rPr>
+        <w:t>Ce document constitue le dossier de conception technique du système d’information OC Pizza.</w:t>
+      </w:r>
+    </w:p>
+    <w:p>
+      <w:pPr>
+        <w:jc w:val="both"/>
+        <w:rPr>
+          <w:color w:val="auto"/>
+        </w:rPr>
+      </w:pPr>
+    </w:p>
+    <w:p>
+      <w:pPr>
+        <w:jc w:val="both"/>
+        <w:rPr>
+          <w:color w:val="auto"/>
+        </w:rPr>
+      </w:pPr>
+      <w:r>
+        <w:rPr>
+          <w:color w:val="auto"/>
+        </w:rPr>
+        <w:t>Il précise le modèle fonctionnel du système et le modèle physique de données pour la réalisation de la base de données OC Pizza.</w:t>
+      </w:r>
+    </w:p>
+    <w:p>
+      <w:pPr>
+        <w:jc w:val="both"/>
+        <w:rPr>
+          <w:color w:val="auto"/>
+        </w:rPr>
+      </w:pPr>
+    </w:p>
+    <w:p>
+      <w:pPr>
+        <w:jc w:val="both"/>
+        <w:rPr>
+          <w:color w:val="auto"/>
+        </w:rPr>
+      </w:pPr>
+      <w:r>
+        <w:rPr>
+          <w:color w:val="auto"/>
+        </w:rPr>
+        <w:t>L’architecture de déploiement seras également précisé en fin de document afin d’identifier les éléments matériels et logiciels nécessaires à la mise en place de la solution.</w:t>
+      </w:r>
+    </w:p>
+    <w:p>
+      <w:pPr>
+        <w:jc w:val="both"/>
+      </w:pPr>
+    </w:p>
+    <w:p>
+      <w:pPr>
         <w:pStyle w:val="Titre3"/>
       </w:pPr>
-      <w:bookmarkStart w:id="3" w:name="_Toc31989430"/>
-      <w:r>
-        <w:t xml:space="preserve">1.1 </w:t>
-      </w:r>
-      <w:r>
-        <w:t>Objet du document</w:t>
+      <w:bookmarkStart w:id="3" w:name="_Toc31989431"/>
+      <w:r>
+        <w:t>1.2</w:t>
+      </w:r>
+      <w:r>
+        <w:t xml:space="preserve"> </w:t>
+      </w:r>
+      <w:r>
+        <w:t>Contexte</w:t>
       </w:r>
       <w:bookmarkEnd w:id="3"/>
     </w:p>
-    <w:p>
-      <w:pPr>
-        <w:rPr>
-          <w:rFonts w:eastAsia="Times New Roman"/>
-        </w:rPr>
-      </w:pPr>
-    </w:p>
+    <w:p/>
     <w:p>
       <w:pPr>
         <w:jc w:val="both"/>
@@ -2028,87 +2090,134 @@
         <w:rPr>
           <w:color w:val="auto"/>
         </w:rPr>
-        <w:t>Ce document constitue le dossier de conception technique du système d’information OC Pizza.</w:t>
-      </w:r>
-    </w:p>
-    <w:p>
-      <w:pPr>
-        <w:jc w:val="both"/>
-        <w:rPr>
-          <w:color w:val="auto"/>
-        </w:rPr>
-      </w:pPr>
-    </w:p>
-    <w:p>
-      <w:pPr>
-        <w:jc w:val="both"/>
-        <w:rPr>
-          <w:color w:val="auto"/>
-        </w:rPr>
-      </w:pPr>
-      <w:r>
-        <w:rPr>
-          <w:color w:val="auto"/>
-        </w:rPr>
-        <w:t>Il précise le modèle fonctionnel du système et le modèle physique de données pour la réalisation de la base de données OC Pizza.</w:t>
-      </w:r>
-    </w:p>
-    <w:p>
-      <w:pPr>
-        <w:jc w:val="both"/>
-        <w:rPr>
-          <w:color w:val="auto"/>
-        </w:rPr>
-      </w:pPr>
-    </w:p>
-    <w:p>
-      <w:pPr>
-        <w:jc w:val="both"/>
-        <w:rPr>
-          <w:color w:val="auto"/>
-        </w:rPr>
-      </w:pPr>
-      <w:r>
-        <w:rPr>
-          <w:color w:val="auto"/>
-        </w:rPr>
-        <w:t>L’architecture de déploiement seras également précisé en fin de document afin d’identifier les éléments matériels et logiciels nécessaires à la mise en place de la solution.</w:t>
-      </w:r>
-    </w:p>
-    <w:p>
-      <w:pPr>
-        <w:jc w:val="both"/>
+        <w:t>OC-Pizza a besoin d’une solution sur mesure répondant à l’attente de l’ensemble</w:t>
+      </w:r>
+      <w:r>
+        <w:rPr>
+          <w:color w:val="auto"/>
+        </w:rPr>
+        <w:t xml:space="preserve"> </w:t>
+      </w:r>
+      <w:r>
+        <w:rPr>
+          <w:color w:val="auto"/>
+        </w:rPr>
+        <w:t>de ses besoins et particulièrement à une gestion centralisée de ses pizzerias</w:t>
+      </w:r>
+      <w:r>
+        <w:rPr>
+          <w:color w:val="auto"/>
+        </w:rPr>
+        <w:t xml:space="preserve"> </w:t>
+      </w:r>
+      <w:r>
+        <w:rPr>
+          <w:color w:val="auto"/>
+        </w:rPr>
+        <w:t>permettant l’échange d’information en temps réel.</w:t>
+      </w:r>
+    </w:p>
+    <w:p>
+      <w:pPr>
+        <w:rPr>
+          <w:color w:val="auto"/>
+        </w:rPr>
+      </w:pPr>
+    </w:p>
+    <w:p>
+      <w:pPr>
+        <w:rPr>
+          <w:color w:val="auto"/>
+        </w:rPr>
+      </w:pPr>
+      <w:r>
+        <w:rPr>
+          <w:color w:val="auto"/>
+        </w:rPr>
+        <w:t>Le Dossier de spécifications fonctionnelles rédigé précédemment</w:t>
+      </w:r>
+      <w:r>
+        <w:rPr>
+          <w:color w:val="auto"/>
+        </w:rPr>
+        <w:t xml:space="preserve"> en précise le périmètre.</w:t>
+      </w:r>
+    </w:p>
+    <w:p>
+      <w:pPr>
+        <w:rPr>
+          <w:color w:val="auto"/>
+        </w:rPr>
       </w:pPr>
     </w:p>
     <w:p>
       <w:pPr>
         <w:pStyle w:val="Titre3"/>
       </w:pPr>
-      <w:bookmarkStart w:id="4" w:name="_Toc31989431"/>
-      <w:r>
-        <w:t>1.2</w:t>
+      <w:bookmarkStart w:id="4" w:name="_Toc31989432"/>
+      <w:r>
+        <w:t>1.3</w:t>
       </w:r>
       <w:r>
         <w:t xml:space="preserve"> </w:t>
       </w:r>
       <w:r>
-        <w:t>Contexte</w:t>
+        <w:t>Objectifs</w:t>
       </w:r>
       <w:bookmarkEnd w:id="4"/>
     </w:p>
-    <w:p/>
-    <w:p>
-      <w:pPr>
-        <w:jc w:val="both"/>
-        <w:rPr>
-          <w:color w:val="auto"/>
-        </w:rPr>
-      </w:pPr>
-      <w:r>
-        <w:rPr>
-          <w:color w:val="auto"/>
-        </w:rPr>
-        <w:t>OC-Pizza a besoin d’une solution sur mesure répondant à l’attente de l’ensemble</w:t>
+    <w:p>
+      <w:pPr>
+        <w:rPr>
+          <w:color w:val="auto"/>
+        </w:rPr>
+      </w:pPr>
+    </w:p>
+    <w:p>
+      <w:pPr>
+        <w:rPr>
+          <w:color w:val="auto"/>
+        </w:rPr>
+      </w:pPr>
+      <w:r>
+        <w:rPr>
+          <w:color w:val="auto"/>
+        </w:rPr>
+        <w:t>Déployer la solution pour l’ouverture des trois nouvelles pizzerias.</w:t>
+      </w:r>
+    </w:p>
+    <w:p>
+      <w:pPr>
+        <w:rPr>
+          <w:color w:val="auto"/>
+        </w:rPr>
+      </w:pPr>
+    </w:p>
+    <w:p>
+      <w:pPr>
+        <w:rPr>
+          <w:color w:val="auto"/>
+        </w:rPr>
+      </w:pPr>
+      <w:r>
+        <w:rPr>
+          <w:color w:val="auto"/>
+        </w:rPr>
+        <w:t>Finaliser une commande de pizza quel que soit le point d’entrée client (</w:t>
+      </w:r>
+      <w:proofErr w:type="spellStart"/>
+      <w:r>
+        <w:rPr>
+          <w:color w:val="auto"/>
+        </w:rPr>
+        <w:t>PdV</w:t>
+      </w:r>
+      <w:proofErr w:type="spellEnd"/>
+      <w:r>
+        <w:rPr>
+          <w:color w:val="auto"/>
+        </w:rPr>
+        <w:t>, Web,</w:t>
       </w:r>
       <w:r>
         <w:rPr>
@@ -2120,7 +2229,27 @@
         <w:rPr>
           <w:color w:val="auto"/>
         </w:rPr>
-        <w:t>de ses besoins et particulièrement à une gestion centralisée de ses pizzerias</w:t>
+        <w:t>Téléphone).</w:t>
+      </w:r>
+    </w:p>
+    <w:p>
+      <w:pPr>
+        <w:rPr>
+          <w:color w:val="auto"/>
+        </w:rPr>
+      </w:pPr>
+    </w:p>
+    <w:p>
+      <w:pPr>
+        <w:rPr>
+          <w:color w:val="auto"/>
+        </w:rPr>
+      </w:pPr>
+      <w:r>
+        <w:rPr>
+          <w:color w:val="auto"/>
+        </w:rPr>
+        <w:t>Fournir les informations en temps réel aux utilisateurs de la solution (clients et</w:t>
       </w:r>
       <w:r>
         <w:rPr>
@@ -2132,155 +2261,6 @@
         <w:rPr>
           <w:color w:val="auto"/>
         </w:rPr>
-        <w:t>permettant l’échange d’information en temps réel.</w:t>
-      </w:r>
-    </w:p>
-    <w:p>
-      <w:pPr>
-        <w:rPr>
-          <w:color w:val="auto"/>
-        </w:rPr>
-      </w:pPr>
-    </w:p>
-    <w:p>
-      <w:pPr>
-        <w:rPr>
-          <w:color w:val="auto"/>
-        </w:rPr>
-      </w:pPr>
-      <w:r>
-        <w:rPr>
-          <w:color w:val="auto"/>
-        </w:rPr>
-        <w:t>Le Dossier de spécifications fonctionnelles rédigé précédemment</w:t>
-      </w:r>
-      <w:r>
-        <w:rPr>
-          <w:color w:val="auto"/>
-        </w:rPr>
-        <w:t xml:space="preserve"> en précise le périmètre.</w:t>
-      </w:r>
-    </w:p>
-    <w:p>
-      <w:pPr>
-        <w:rPr>
-          <w:color w:val="auto"/>
-        </w:rPr>
-      </w:pPr>
-    </w:p>
-    <w:p>
-      <w:pPr>
-        <w:pStyle w:val="Titre3"/>
-      </w:pPr>
-      <w:bookmarkStart w:id="5" w:name="_Toc31989432"/>
-      <w:r>
-        <w:t>1.3</w:t>
-      </w:r>
-      <w:r>
-        <w:t xml:space="preserve"> </w:t>
-      </w:r>
-      <w:r>
-        <w:t>Objectifs</w:t>
-      </w:r>
-      <w:bookmarkEnd w:id="5"/>
-    </w:p>
-    <w:p>
-      <w:pPr>
-        <w:rPr>
-          <w:color w:val="auto"/>
-        </w:rPr>
-      </w:pPr>
-    </w:p>
-    <w:p>
-      <w:pPr>
-        <w:rPr>
-          <w:color w:val="auto"/>
-        </w:rPr>
-      </w:pPr>
-      <w:r>
-        <w:rPr>
-          <w:color w:val="auto"/>
-        </w:rPr>
-        <w:t>Déployer la solution pour l’ouverture des trois nouvelles pizzerias.</w:t>
-      </w:r>
-    </w:p>
-    <w:p>
-      <w:pPr>
-        <w:rPr>
-          <w:color w:val="auto"/>
-        </w:rPr>
-      </w:pPr>
-      <w:bookmarkStart w:id="6" w:name="_GoBack"/>
-      <w:bookmarkEnd w:id="6"/>
-    </w:p>
-    <w:p>
-      <w:pPr>
-        <w:rPr>
-          <w:color w:val="auto"/>
-        </w:rPr>
-      </w:pPr>
-      <w:r>
-        <w:rPr>
-          <w:color w:val="auto"/>
-        </w:rPr>
-        <w:t>Finaliser une commande de pizza quel que soit le point d’entrée client (</w:t>
-      </w:r>
-      <w:proofErr w:type="spellStart"/>
-      <w:r>
-        <w:rPr>
-          <w:color w:val="auto"/>
-        </w:rPr>
-        <w:t>PdV</w:t>
-      </w:r>
-      <w:proofErr w:type="spellEnd"/>
-      <w:r>
-        <w:rPr>
-          <w:color w:val="auto"/>
-        </w:rPr>
-        <w:t>, Web,</w:t>
-      </w:r>
-      <w:r>
-        <w:rPr>
-          <w:color w:val="auto"/>
-        </w:rPr>
-        <w:t xml:space="preserve"> </w:t>
-      </w:r>
-      <w:r>
-        <w:rPr>
-          <w:color w:val="auto"/>
-        </w:rPr>
-        <w:t>Téléphone).</w:t>
-      </w:r>
-    </w:p>
-    <w:p>
-      <w:pPr>
-        <w:rPr>
-          <w:color w:val="auto"/>
-        </w:rPr>
-      </w:pPr>
-    </w:p>
-    <w:p>
-      <w:pPr>
-        <w:rPr>
-          <w:color w:val="auto"/>
-        </w:rPr>
-      </w:pPr>
-      <w:r>
-        <w:rPr>
-          <w:color w:val="auto"/>
-        </w:rPr>
-        <w:t>Fournir les informations en temps réel aux utilisateurs de la solution (clients et</w:t>
-      </w:r>
-      <w:r>
-        <w:rPr>
-          <w:color w:val="auto"/>
-        </w:rPr>
-        <w:t xml:space="preserve"> </w:t>
-      </w:r>
-      <w:r>
-        <w:rPr>
-          <w:color w:val="auto"/>
-        </w:rPr>
         <w:t>collaborateurs).</w:t>
       </w:r>
     </w:p>
@@ -2309,7 +2289,7 @@
       <w:pPr>
         <w:pStyle w:val="Titre2"/>
       </w:pPr>
-      <w:bookmarkStart w:id="7" w:name="_Toc31989433"/>
+      <w:bookmarkStart w:id="5" w:name="_Toc31989433"/>
       <w:r>
         <w:lastRenderedPageBreak/>
         <w:t>Domaine fonctionnel détaillé</w:t>
@@ -2317,7 +2297,7 @@
       <w:r>
         <w:t> :</w:t>
       </w:r>
-      <w:bookmarkEnd w:id="7"/>
+      <w:bookmarkEnd w:id="5"/>
     </w:p>
     <w:p>
       <w:pPr>
@@ -2351,10 +2331,10 @@
           <w:lang w:eastAsia="fr-FR"/>
         </w:rPr>
         <w:drawing>
-          <wp:inline distT="0" distB="0" distL="0" distR="0" wp14:anchorId="16455AF8" wp14:editId="7DBF9BDB">
-            <wp:extent cx="6481267" cy="5497983"/>
-            <wp:effectExtent l="0" t="0" r="0" b="7620"/>
-            <wp:docPr id="9" name="Image 9"/>
+          <wp:inline distT="0" distB="0" distL="0" distR="0" wp14:anchorId="531EC340" wp14:editId="5445723A">
+            <wp:extent cx="5972810" cy="5045075"/>
+            <wp:effectExtent l="0" t="0" r="8890" b="3175"/>
+            <wp:docPr id="14" name="Image 14"/>
             <wp:cNvGraphicFramePr>
               <a:graphicFrameLocks xmlns:a="http://schemas.openxmlformats.org/drawingml/2006/main" noChangeAspect="1"/>
             </wp:cNvGraphicFramePr>
@@ -2374,7 +2354,7 @@
                   <pic:spPr>
                     <a:xfrm>
                       <a:off x="0" y="0"/>
-                      <a:ext cx="6477728" cy="5494981"/>
+                      <a:ext cx="5972810" cy="5045075"/>
                     </a:xfrm>
                     <a:prstGeom prst="rect">
                       <a:avLst/>
@@ -2386,6 +2366,8 @@
           </wp:inline>
         </w:drawing>
       </w:r>
+      <w:bookmarkStart w:id="6" w:name="_GoBack"/>
+      <w:bookmarkEnd w:id="6"/>
     </w:p>
     <w:p>
       <w:pPr>
@@ -2498,11 +2480,12 @@
       <w:pPr>
         <w:pStyle w:val="Titre2"/>
       </w:pPr>
-      <w:bookmarkStart w:id="8" w:name="_Toc31989434"/>
-      <w:r>
+      <w:bookmarkStart w:id="7" w:name="_Toc31989434"/>
+      <w:r>
+        <w:lastRenderedPageBreak/>
         <w:t>Diagramme de composants :</w:t>
       </w:r>
-      <w:bookmarkEnd w:id="8"/>
+      <w:bookmarkEnd w:id="7"/>
     </w:p>
     <w:p>
       <w:pPr>
@@ -2698,18 +2681,15 @@
       <w:pPr>
         <w:pStyle w:val="Titre2"/>
       </w:pPr>
-      <w:bookmarkStart w:id="9" w:name="_Toc31989435"/>
+      <w:bookmarkStart w:id="8" w:name="_Toc31989435"/>
       <w:r>
         <w:lastRenderedPageBreak/>
-        <w:t>Modèle physique de données</w:t>
-      </w:r>
-      <w:r>
-        <w:t xml:space="preserve"> (MPD)</w:t>
+        <w:t>Modèle physique de données (MPD)</w:t>
       </w:r>
       <w:r>
         <w:t> :</w:t>
       </w:r>
-      <w:bookmarkEnd w:id="9"/>
+      <w:bookmarkEnd w:id="8"/>
     </w:p>
     <w:p>
       <w:pPr>
@@ -2750,10 +2730,10 @@
           <w:lang w:eastAsia="fr-FR"/>
         </w:rPr>
         <w:drawing>
-          <wp:inline distT="0" distB="0" distL="0" distR="0" wp14:anchorId="73D2BF42" wp14:editId="77003771">
-            <wp:extent cx="6400800" cy="6426659"/>
-            <wp:effectExtent l="0" t="0" r="0" b="0"/>
-            <wp:docPr id="15" name="Image 15"/>
+          <wp:inline distT="0" distB="0" distL="0" distR="0" wp14:anchorId="111473BD" wp14:editId="5363E655">
+            <wp:extent cx="5972810" cy="6109970"/>
+            <wp:effectExtent l="0" t="0" r="8890" b="5080"/>
+            <wp:docPr id="13" name="Image 13"/>
             <wp:cNvGraphicFramePr>
               <a:graphicFrameLocks xmlns:a="http://schemas.openxmlformats.org/drawingml/2006/main" noChangeAspect="1"/>
             </wp:cNvGraphicFramePr>
@@ -2773,7 +2753,7 @@
                   <pic:spPr>
                     <a:xfrm>
                       <a:off x="0" y="0"/>
-                      <a:ext cx="6406987" cy="6432871"/>
+                      <a:ext cx="5972810" cy="6109970"/>
                     </a:xfrm>
                     <a:prstGeom prst="rect">
                       <a:avLst/>
@@ -2866,14 +2846,15 @@
       <w:pPr>
         <w:pStyle w:val="Titre2"/>
       </w:pPr>
-      <w:bookmarkStart w:id="10" w:name="_Toc31989436"/>
-      <w:r>
+      <w:bookmarkStart w:id="9" w:name="_Toc31989436"/>
+      <w:r>
+        <w:lastRenderedPageBreak/>
         <w:t>Diagramme de déploiement</w:t>
       </w:r>
       <w:r>
         <w:t> :</w:t>
       </w:r>
-      <w:bookmarkEnd w:id="10"/>
+      <w:bookmarkEnd w:id="9"/>
     </w:p>
     <w:p>
       <w:pPr>
@@ -3257,7 +3238,7 @@
                                     <w:noProof/>
                                     <w:lang w:bidi="fr-FR"/>
                                   </w:rPr>
-                                  <w:t>7</w:t>
+                                  <w:t>2</w:t>
                                 </w:r>
                                 <w:r>
                                   <w:rPr>
@@ -3320,7 +3301,7 @@
                               <w:noProof/>
                               <w:lang w:bidi="fr-FR"/>
                             </w:rPr>
-                            <w:t>7</w:t>
+                            <w:t>2</w:t>
                           </w:r>
                           <w:r>
                             <w:rPr>
@@ -4813,552 +4794,6 @@
     </w:rPr>
   </w:style>
 </w:styles>
-</file>
-
-<file path=word/glossary/document.xml><?xml version="1.0" encoding="utf-8"?>
-<w:glossaryDocument xmlns:wpc="http://schemas.microsoft.com/office/word/2010/wordprocessingCanvas" xmlns:mc="http://schemas.openxmlformats.org/markup-compatibility/2006" xmlns:o="urn:schemas-microsoft-com:office:office" xmlns:r="http://schemas.openxmlformats.org/officeDocument/2006/relationships" xmlns:m="http://schemas.openxmlformats.org/officeDocument/2006/math" xmlns:v="urn:schemas-microsoft-com:vml" xmlns:wp14="http://schemas.microsoft.com/office/word/2010/wordprocessingDrawing" xmlns:wp="http://schemas.openxmlformats.org/drawingml/2006/wordprocessingDrawing" xmlns:w10="urn:schemas-microsoft-com:office:word" xmlns:w="http://schemas.openxmlformats.org/wordprocessingml/2006/main" xmlns:w14="http://schemas.microsoft.com/office/word/2010/wordml" xmlns:wpg="http://schemas.microsoft.com/office/word/2010/wordprocessingGroup" xmlns:wpi="http://schemas.microsoft.com/office/word/2010/wordprocessingInk" xmlns:wne="http://schemas.microsoft.com/office/word/2006/wordml" xmlns:wps="http://schemas.microsoft.com/office/word/2010/wordprocessingShape" mc:Ignorable="w14 wp14"/>
-</file>
-
-<file path=word/glossary/fontTable.xml><?xml version="1.0" encoding="utf-8"?>
-<w:fonts xmlns:mc="http://schemas.openxmlformats.org/markup-compatibility/2006" xmlns:r="http://schemas.openxmlformats.org/officeDocument/2006/relationships" xmlns:w="http://schemas.openxmlformats.org/wordprocessingml/2006/main" xmlns:w14="http://schemas.microsoft.com/office/word/2010/wordml" mc:Ignorable="w14">
-  <w:font w:name="Times New Roman">
-    <w:panose1 w:val="02020603050405020304"/>
-    <w:charset w:val="00"/>
-    <w:family w:val="roman"/>
-    <w:pitch w:val="variable"/>
-    <w:sig w:usb0="20002A87" w:usb1="00000000" w:usb2="00000000" w:usb3="00000000" w:csb0="000001FF" w:csb1="00000000"/>
-  </w:font>
-  <w:font w:name="Microsoft Sans Serif">
-    <w:panose1 w:val="020B0604020202020204"/>
-    <w:charset w:val="00"/>
-    <w:family w:val="swiss"/>
-    <w:pitch w:val="variable"/>
-    <w:sig w:usb0="E1002AFF" w:usb1="C0000002" w:usb2="00000008" w:usb3="00000000" w:csb0="000101FF" w:csb1="00000000"/>
-  </w:font>
-  <w:font w:name="SimSun">
-    <w:altName w:val="宋体"/>
-    <w:panose1 w:val="02010600030101010101"/>
-    <w:charset w:val="86"/>
-    <w:family w:val="auto"/>
-    <w:pitch w:val="variable"/>
-    <w:sig w:usb0="00000003" w:usb1="288F0000" w:usb2="00000016" w:usb3="00000000" w:csb0="00040001" w:csb1="00000000"/>
-  </w:font>
-  <w:font w:name="Franklin Gothic Book">
-    <w:altName w:val="Corbel"/>
-    <w:charset w:val="EE"/>
-    <w:family w:val="swiss"/>
-    <w:pitch w:val="variable"/>
-    <w:sig w:usb0="00000001" w:usb1="00000000" w:usb2="00000000" w:usb3="00000000" w:csb0="0000009F" w:csb1="00000000"/>
-  </w:font>
-  <w:font w:name="Tahoma">
-    <w:panose1 w:val="020B0604030504040204"/>
-    <w:charset w:val="00"/>
-    <w:family w:val="swiss"/>
-    <w:pitch w:val="variable"/>
-    <w:sig w:usb0="E1002EFF" w:usb1="C000605B" w:usb2="00000029" w:usb3="00000000" w:csb0="000101FF" w:csb1="00000000"/>
-  </w:font>
-  <w:font w:name="SimHei">
-    <w:altName w:val="黑体"/>
-    <w:panose1 w:val="02010609060101010101"/>
-    <w:charset w:val="86"/>
-    <w:family w:val="modern"/>
-    <w:pitch w:val="fixed"/>
-    <w:sig w:usb0="800002BF" w:usb1="38CF7CFA" w:usb2="00000016" w:usb3="00000000" w:csb0="00040001" w:csb1="00000000"/>
-  </w:font>
-  <w:font w:name="Calibri">
-    <w:panose1 w:val="020F0502020204030204"/>
-    <w:charset w:val="00"/>
-    <w:family w:val="swiss"/>
-    <w:pitch w:val="variable"/>
-    <w:sig w:usb0="E00002FF" w:usb1="4000ACFF" w:usb2="00000001" w:usb3="00000000" w:csb0="0000019F" w:csb1="00000000"/>
-  </w:font>
-  <w:font w:name="Cambria">
-    <w:panose1 w:val="02040503050406030204"/>
-    <w:charset w:val="00"/>
-    <w:family w:val="roman"/>
-    <w:pitch w:val="variable"/>
-    <w:sig w:usb0="E00002FF" w:usb1="400004FF" w:usb2="00000000" w:usb3="00000000" w:csb0="0000019F" w:csb1="00000000"/>
-  </w:font>
-</w:fonts>
-</file>
-
-<file path=word/glossary/settings.xml><?xml version="1.0" encoding="utf-8"?>
-<w:settings xmlns:mc="http://schemas.openxmlformats.org/markup-compatibility/2006" xmlns:o="urn:schemas-microsoft-com:office:office" xmlns:r="http://schemas.openxmlformats.org/officeDocument/2006/relationships" xmlns:m="http://schemas.openxmlformats.org/officeDocument/2006/math" xmlns:v="urn:schemas-microsoft-com:vml" xmlns:w10="urn:schemas-microsoft-com:office:word" xmlns:w="http://schemas.openxmlformats.org/wordprocessingml/2006/main" xmlns:w14="http://schemas.microsoft.com/office/word/2010/wordml" xmlns:sl="http://schemas.openxmlformats.org/schemaLibrary/2006/main" mc:Ignorable="w14">
-  <w:view w:val="normal"/>
-  <w:defaultTabStop w:val="708"/>
-  <w:hyphenationZone w:val="425"/>
-  <w:characterSpacingControl w:val="doNotCompress"/>
-  <w:compat>
-    <w:useFELayout/>
-    <w:compatSetting w:name="compatibilityMode" w:uri="http://schemas.microsoft.com/office/word" w:val="14"/>
-    <w:compatSetting w:name="overrideTableStyleFontSizeAndJustification" w:uri="http://schemas.microsoft.com/office/word" w:val="1"/>
-    <w:compatSetting w:name="enableOpenTypeFeatures" w:uri="http://schemas.microsoft.com/office/word" w:val="1"/>
-    <w:compatSetting w:name="doNotFlipMirrorIndents" w:uri="http://schemas.microsoft.com/office/word" w:val="1"/>
-  </w:compat>
-  <w:rsids>
-    <w:rsidRoot w:val="00713DB9"/>
-    <w:rsid w:val="00056462"/>
-    <w:rsid w:val="00713DB9"/>
-    <w:rsid w:val="00E874A5"/>
-    <w:rsid w:val="00F07181"/>
-  </w:rsids>
-  <m:mathPr>
-    <m:mathFont m:val="Cambria Math"/>
-    <m:brkBin m:val="before"/>
-    <m:brkBinSub m:val="--"/>
-    <m:smallFrac m:val="0"/>
-    <m:dispDef/>
-    <m:lMargin m:val="0"/>
-    <m:rMargin m:val="0"/>
-    <m:defJc m:val="centerGroup"/>
-    <m:wrapIndent m:val="1440"/>
-    <m:intLim m:val="subSup"/>
-    <m:naryLim m:val="undOvr"/>
-  </m:mathPr>
-  <w:themeFontLang w:val="fr-FR"/>
-  <w:clrSchemeMapping w:bg1="light1" w:t1="dark1" w:bg2="light2" w:t2="dark2" w:accent1="accent1" w:accent2="accent2" w:accent3="accent3" w:accent4="accent4" w:accent5="accent5" w:accent6="accent6" w:hyperlink="hyperlink" w:followedHyperlink="followedHyperlink"/>
-  <w:decimalSymbol w:val=","/>
-  <w:listSeparator w:val=";"/>
-</w:settings>
-</file>
-
-<file path=word/glossary/styles.xml><?xml version="1.0" encoding="utf-8"?>
-<w:styles xmlns:mc="http://schemas.openxmlformats.org/markup-compatibility/2006" xmlns:r="http://schemas.openxmlformats.org/officeDocument/2006/relationships" xmlns:w="http://schemas.openxmlformats.org/wordprocessingml/2006/main" xmlns:w14="http://schemas.microsoft.com/office/word/2010/wordml" mc:Ignorable="w14">
-  <w:docDefaults>
-    <w:rPrDefault>
-      <w:rPr>
-        <w:rFonts w:asciiTheme="minorHAnsi" w:eastAsiaTheme="minorEastAsia" w:hAnsiTheme="minorHAnsi" w:cstheme="minorBidi"/>
-        <w:sz w:val="22"/>
-        <w:szCs w:val="22"/>
-        <w:lang w:val="fr-FR" w:eastAsia="fr-FR" w:bidi="ar-SA"/>
-      </w:rPr>
-    </w:rPrDefault>
-    <w:pPrDefault>
-      <w:pPr>
-        <w:spacing w:after="200" w:line="276" w:lineRule="auto"/>
-      </w:pPr>
-    </w:pPrDefault>
-  </w:docDefaults>
-  <w:latentStyles w:defLockedState="0" w:defUIPriority="99" w:defSemiHidden="1" w:defUnhideWhenUsed="1" w:defQFormat="0" w:count="267">
-    <w:lsdException w:name="Normal" w:semiHidden="0" w:uiPriority="0" w:unhideWhenUsed="0" w:qFormat="1"/>
-    <w:lsdException w:name="heading 1" w:semiHidden="0" w:uiPriority="9" w:unhideWhenUsed="0" w:qFormat="1"/>
-    <w:lsdException w:name="heading 2" w:uiPriority="9" w:qFormat="1"/>
-    <w:lsdException w:name="heading 3" w:uiPriority="9" w:qFormat="1"/>
-    <w:lsdException w:name="heading 4" w:uiPriority="9" w:qFormat="1"/>
-    <w:lsdException w:name="heading 5" w:uiPriority="9" w:qFormat="1"/>
-    <w:lsdException w:name="heading 6" w:uiPriority="9" w:qFormat="1"/>
-    <w:lsdException w:name="heading 7" w:uiPriority="9" w:qFormat="1"/>
-    <w:lsdException w:name="heading 8" w:uiPriority="9" w:qFormat="1"/>
-    <w:lsdException w:name="heading 9" w:uiPriority="9" w:qFormat="1"/>
-    <w:lsdException w:name="toc 1" w:uiPriority="39"/>
-    <w:lsdException w:name="toc 2" w:uiPriority="39"/>
-    <w:lsdException w:name="toc 3" w:uiPriority="39"/>
-    <w:lsdException w:name="toc 4" w:uiPriority="39"/>
-    <w:lsdException w:name="toc 5" w:uiPriority="39"/>
-    <w:lsdException w:name="toc 6" w:uiPriority="39"/>
-    <w:lsdException w:name="toc 7" w:uiPriority="39"/>
-    <w:lsdException w:name="toc 8" w:uiPriority="39"/>
-    <w:lsdException w:name="toc 9" w:uiPriority="39"/>
-    <w:lsdException w:name="caption" w:uiPriority="35" w:qFormat="1"/>
-    <w:lsdException w:name="Title" w:semiHidden="0" w:uiPriority="10" w:unhideWhenUsed="0" w:qFormat="1"/>
-    <w:lsdException w:name="Default Paragraph Font" w:uiPriority="1"/>
-    <w:lsdException w:name="Subtitle" w:semiHidden="0" w:uiPriority="11" w:unhideWhenUsed="0" w:qFormat="1"/>
-    <w:lsdException w:name="Strong" w:semiHidden="0" w:uiPriority="22" w:unhideWhenUsed="0" w:qFormat="1"/>
-    <w:lsdException w:name="Emphasis" w:semiHidden="0" w:uiPriority="20" w:unhideWhenUsed="0" w:qFormat="1"/>
-    <w:lsdException w:name="Table Grid" w:semiHidden="0" w:uiPriority="59" w:unhideWhenUsed="0"/>
-    <w:lsdException w:name="Placeholder Text" w:unhideWhenUsed="0"/>
-    <w:lsdException w:name="No Spacing" w:semiHidden="0" w:uiPriority="1" w:unhideWhenUsed="0" w:qFormat="1"/>
-    <w:lsdException w:name="Light Shading" w:semiHidden="0" w:uiPriority="60" w:unhideWhenUsed="0"/>
-    <w:lsdException w:name="Light List" w:semiHidden="0" w:uiPriority="61" w:unhideWhenUsed="0"/>
-    <w:lsdException w:name="Light Grid" w:semiHidden="0" w:uiPriority="62" w:unhideWhenUsed="0"/>
-    <w:lsdException w:name="Medium Shading 1" w:semiHidden="0" w:uiPriority="63" w:unhideWhenUsed="0"/>
-    <w:lsdException w:name="Medium Shading 2" w:semiHidden="0" w:uiPriority="64" w:unhideWhenUsed="0"/>
-    <w:lsdException w:name="Medium List 1" w:semiHidden="0" w:uiPriority="65" w:unhideWhenUsed="0"/>
-    <w:lsdException w:name="Medium List 2" w:semiHidden="0" w:uiPriority="66" w:unhideWhenUsed="0"/>
-    <w:lsdException w:name="Medium Grid 1" w:semiHidden="0" w:uiPriority="67" w:unhideWhenUsed="0"/>
-    <w:lsdException w:name="Medium Grid 2" w:semiHidden="0" w:uiPriority="68" w:unhideWhenUsed="0"/>
-    <w:lsdException w:name="Medium Grid 3" w:semiHidden="0" w:uiPriority="69" w:unhideWhenUsed="0"/>
-    <w:lsdException w:name="Dark List" w:semiHidden="0" w:uiPriority="70" w:unhideWhenUsed="0"/>
-    <w:lsdException w:name="Colorful Shading" w:semiHidden="0" w:uiPriority="71" w:unhideWhenUsed="0"/>
-    <w:lsdException w:name="Colorful List" w:semiHidden="0" w:uiPriority="72" w:unhideWhenUsed="0"/>
-    <w:lsdException w:name="Colorful Grid" w:semiHidden="0" w:uiPriority="73" w:unhideWhenUsed="0"/>
-    <w:lsdException w:name="Light Shading Accent 1" w:semiHidden="0" w:uiPriority="60" w:unhideWhenUsed="0"/>
-    <w:lsdException w:name="Light List Accent 1" w:semiHidden="0" w:uiPriority="61" w:unhideWhenUsed="0"/>
-    <w:lsdException w:name="Light Grid Accent 1" w:semiHidden="0" w:uiPriority="62" w:unhideWhenUsed="0"/>
-    <w:lsdException w:name="Medium Shading 1 Accent 1" w:semiHidden="0" w:uiPriority="63" w:unhideWhenUsed="0"/>
-    <w:lsdException w:name="Medium Shading 2 Accent 1" w:semiHidden="0" w:uiPriority="64" w:unhideWhenUsed="0"/>
-    <w:lsdException w:name="Medium List 1 Accent 1" w:semiHidden="0" w:uiPriority="65" w:unhideWhenUsed="0"/>
-    <w:lsdException w:name="Revision" w:unhideWhenUsed="0"/>
-    <w:lsdException w:name="List Paragraph" w:semiHidden="0" w:uiPriority="34" w:unhideWhenUsed="0" w:qFormat="1"/>
-    <w:lsdException w:name="Quote" w:semiHidden="0" w:uiPriority="29" w:unhideWhenUsed="0" w:qFormat="1"/>
-    <w:lsdException w:name="Intense Quote" w:semiHidden="0" w:uiPriority="30" w:unhideWhenUsed="0" w:qFormat="1"/>
-    <w:lsdException w:name="Medium List 2 Accent 1" w:semiHidden="0" w:uiPriority="66" w:unhideWhenUsed="0"/>
-    <w:lsdException w:name="Medium Grid 1 Accent 1" w:semiHidden="0" w:uiPriority="67" w:unhideWhenUsed="0"/>
-    <w:lsdException w:name="Medium Grid 2 Accent 1" w:semiHidden="0" w:uiPriority="68" w:unhideWhenUsed="0"/>
-    <w:lsdException w:name="Medium Grid 3 Accent 1" w:semiHidden="0" w:uiPriority="69" w:unhideWhenUsed="0"/>
-    <w:lsdException w:name="Dark List Accent 1" w:semiHidden="0" w:uiPriority="70" w:unhideWhenUsed="0"/>
-    <w:lsdException w:name="Colorful Shading Accent 1" w:semiHidden="0" w:uiPriority="71" w:unhideWhenUsed="0"/>
-    <w:lsdException w:name="Colorful List Accent 1" w:semiHidden="0" w:uiPriority="72" w:unhideWhenUsed="0"/>
-    <w:lsdException w:name="Colorful Grid Accent 1" w:semiHidden="0" w:uiPriority="73" w:unhideWhenUsed="0"/>
-    <w:lsdException w:name="Light Shading Accent 2" w:semiHidden="0" w:uiPriority="60" w:unhideWhenUsed="0"/>
-    <w:lsdException w:name="Light List Accent 2" w:semiHidden="0" w:uiPriority="61" w:unhideWhenUsed="0"/>
-    <w:lsdException w:name="Light Grid Accent 2" w:semiHidden="0" w:uiPriority="62" w:unhideWhenUsed="0"/>
-    <w:lsdException w:name="Medium Shading 1 Accent 2" w:semiHidden="0" w:uiPriority="63" w:unhideWhenUsed="0"/>
-    <w:lsdException w:name="Medium Shading 2 Accent 2" w:semiHidden="0" w:uiPriority="64" w:unhideWhenUsed="0"/>
-    <w:lsdException w:name="Medium List 1 Accent 2" w:semiHidden="0" w:uiPriority="65" w:unhideWhenUsed="0"/>
-    <w:lsdException w:name="Medium List 2 Accent 2" w:semiHidden="0" w:uiPriority="66" w:unhideWhenUsed="0"/>
-    <w:lsdException w:name="Medium Grid 1 Accent 2" w:semiHidden="0" w:uiPriority="67" w:unhideWhenUsed="0"/>
-    <w:lsdException w:name="Medium Grid 2 Accent 2" w:semiHidden="0" w:uiPriority="68" w:unhideWhenUsed="0"/>
-    <w:lsdException w:name="Medium Grid 3 Accent 2" w:semiHidden="0" w:uiPriority="69" w:unhideWhenUsed="0"/>
-    <w:lsdException w:name="Dark List Accent 2" w:semiHidden="0" w:uiPriority="70" w:unhideWhenUsed="0"/>
-    <w:lsdException w:name="Colorful Shading Accent 2" w:semiHidden="0" w:uiPriority="71" w:unhideWhenUsed="0"/>
-    <w:lsdException w:name="Colorful List Accent 2" w:semiHidden="0" w:uiPriority="72" w:unhideWhenUsed="0"/>
-    <w:lsdException w:name="Colorful Grid Accent 2" w:semiHidden="0" w:uiPriority="73" w:unhideWhenUsed="0"/>
-    <w:lsdException w:name="Light Shading Accent 3" w:semiHidden="0" w:uiPriority="60" w:unhideWhenUsed="0"/>
-    <w:lsdException w:name="Light List Accent 3" w:semiHidden="0" w:uiPriority="61" w:unhideWhenUsed="0"/>
-    <w:lsdException w:name="Light Grid Accent 3" w:semiHidden="0" w:uiPriority="62" w:unhideWhenUsed="0"/>
-    <w:lsdException w:name="Medium Shading 1 Accent 3" w:semiHidden="0" w:uiPriority="63" w:unhideWhenUsed="0"/>
-    <w:lsdException w:name="Medium Shading 2 Accent 3" w:semiHidden="0" w:uiPriority="64" w:unhideWhenUsed="0"/>
-    <w:lsdException w:name="Medium List 1 Accent 3" w:semiHidden="0" w:uiPriority="65" w:unhideWhenUsed="0"/>
-    <w:lsdException w:name="Medium List 2 Accent 3" w:semiHidden="0" w:uiPriority="66" w:unhideWhenUsed="0"/>
-    <w:lsdException w:name="Medium Grid 1 Accent 3" w:semiHidden="0" w:uiPriority="67" w:unhideWhenUsed="0"/>
-    <w:lsdException w:name="Medium Grid 2 Accent 3" w:semiHidden="0" w:uiPriority="68" w:unhideWhenUsed="0"/>
-    <w:lsdException w:name="Medium Grid 3 Accent 3" w:semiHidden="0" w:uiPriority="69" w:unhideWhenUsed="0"/>
-    <w:lsdException w:name="Dark List Accent 3" w:semiHidden="0" w:uiPriority="70" w:unhideWhenUsed="0"/>
-    <w:lsdException w:name="Colorful Shading Accent 3" w:semiHidden="0" w:uiPriority="71" w:unhideWhenUsed="0"/>
-    <w:lsdException w:name="Colorful List Accent 3" w:semiHidden="0" w:uiPriority="72" w:unhideWhenUsed="0"/>
-    <w:lsdException w:name="Colorful Grid Accent 3" w:semiHidden="0" w:uiPriority="73" w:unhideWhenUsed="0"/>
-    <w:lsdException w:name="Light Shading Accent 4" w:semiHidden="0" w:uiPriority="60" w:unhideWhenUsed="0"/>
-    <w:lsdException w:name="Light List Accent 4" w:semiHidden="0" w:uiPriority="61" w:unhideWhenUsed="0"/>
-    <w:lsdException w:name="Light Grid Accent 4" w:semiHidden="0" w:uiPriority="62" w:unhideWhenUsed="0"/>
-    <w:lsdException w:name="Medium Shading 1 Accent 4" w:semiHidden="0" w:uiPriority="63" w:unhideWhenUsed="0"/>
-    <w:lsdException w:name="Medium Shading 2 Accent 4" w:semiHidden="0" w:uiPriority="64" w:unhideWhenUsed="0"/>
-    <w:lsdException w:name="Medium List 1 Accent 4" w:semiHidden="0" w:uiPriority="65" w:unhideWhenUsed="0"/>
-    <w:lsdException w:name="Medium List 2 Accent 4" w:semiHidden="0" w:uiPriority="66" w:unhideWhenUsed="0"/>
-    <w:lsdException w:name="Medium Grid 1 Accent 4" w:semiHidden="0" w:uiPriority="67" w:unhideWhenUsed="0"/>
-    <w:lsdException w:name="Medium Grid 2 Accent 4" w:semiHidden="0" w:uiPriority="68" w:unhideWhenUsed="0"/>
-    <w:lsdException w:name="Medium Grid 3 Accent 4" w:semiHidden="0" w:uiPriority="69" w:unhideWhenUsed="0"/>
-    <w:lsdException w:name="Dark List Accent 4" w:semiHidden="0" w:uiPriority="70" w:unhideWhenUsed="0"/>
-    <w:lsdException w:name="Colorful Shading Accent 4" w:semiHidden="0" w:uiPriority="71" w:unhideWhenUsed="0"/>
-    <w:lsdException w:name="Colorful List Accent 4" w:semiHidden="0" w:uiPriority="72" w:unhideWhenUsed="0"/>
-    <w:lsdException w:name="Colorful Grid Accent 4" w:semiHidden="0" w:uiPriority="73" w:unhideWhenUsed="0"/>
-    <w:lsdException w:name="Light Shading Accent 5" w:semiHidden="0" w:uiPriority="60" w:unhideWhenUsed="0"/>
-    <w:lsdException w:name="Light List Accent 5" w:semiHidden="0" w:uiPriority="61" w:unhideWhenUsed="0"/>
-    <w:lsdException w:name="Light Grid Accent 5" w:semiHidden="0" w:uiPriority="62" w:unhideWhenUsed="0"/>
-    <w:lsdException w:name="Medium Shading 1 Accent 5" w:semiHidden="0" w:uiPriority="63" w:unhideWhenUsed="0"/>
-    <w:lsdException w:name="Medium Shading 2 Accent 5" w:semiHidden="0" w:uiPriority="64" w:unhideWhenUsed="0"/>
-    <w:lsdException w:name="Medium List 1 Accent 5" w:semiHidden="0" w:uiPriority="65" w:unhideWhenUsed="0"/>
-    <w:lsdException w:name="Medium List 2 Accent 5" w:semiHidden="0" w:uiPriority="66" w:unhideWhenUsed="0"/>
-    <w:lsdException w:name="Medium Grid 1 Accent 5" w:semiHidden="0" w:uiPriority="67" w:unhideWhenUsed="0"/>
-    <w:lsdException w:name="Medium Grid 2 Accent 5" w:semiHidden="0" w:uiPriority="68" w:unhideWhenUsed="0"/>
-    <w:lsdException w:name="Medium Grid 3 Accent 5" w:semiHidden="0" w:uiPriority="69" w:unhideWhenUsed="0"/>
-    <w:lsdException w:name="Dark List Accent 5" w:semiHidden="0" w:uiPriority="70" w:unhideWhenUsed="0"/>
-    <w:lsdException w:name="Colorful Shading Accent 5" w:semiHidden="0" w:uiPriority="71" w:unhideWhenUsed="0"/>
-    <w:lsdException w:name="Colorful List Accent 5" w:semiHidden="0" w:uiPriority="72" w:unhideWhenUsed="0"/>
-    <w:lsdException w:name="Colorful Grid Accent 5" w:semiHidden="0" w:uiPriority="73" w:unhideWhenUsed="0"/>
-    <w:lsdException w:name="Light Shading Accent 6" w:semiHidden="0" w:uiPriority="60" w:unhideWhenUsed="0"/>
-    <w:lsdException w:name="Light List Accent 6" w:semiHidden="0" w:uiPriority="61" w:unhideWhenUsed="0"/>
-    <w:lsdException w:name="Light Grid Accent 6" w:semiHidden="0" w:uiPriority="62" w:unhideWhenUsed="0"/>
-    <w:lsdException w:name="Medium Shading 1 Accent 6" w:semiHidden="0" w:uiPriority="63" w:unhideWhenUsed="0"/>
-    <w:lsdException w:name="Medium Shading 2 Accent 6" w:semiHidden="0" w:uiPriority="64" w:unhideWhenUsed="0"/>
-    <w:lsdException w:name="Medium List 1 Accent 6" w:semiHidden="0" w:uiPriority="65" w:unhideWhenUsed="0"/>
-    <w:lsdException w:name="Medium List 2 Accent 6" w:semiHidden="0" w:uiPriority="66" w:unhideWhenUsed="0"/>
-    <w:lsdException w:name="Medium Grid 1 Accent 6" w:semiHidden="0" w:uiPriority="67" w:unhideWhenUsed="0"/>
-    <w:lsdException w:name="Medium Grid 2 Accent 6" w:semiHidden="0" w:uiPriority="68" w:unhideWhenUsed="0"/>
-    <w:lsdException w:name="Medium Grid 3 Accent 6" w:semiHidden="0" w:uiPriority="69" w:unhideWhenUsed="0"/>
-    <w:lsdException w:name="Dark List Accent 6" w:semiHidden="0" w:uiPriority="70" w:unhideWhenUsed="0"/>
-    <w:lsdException w:name="Colorful Shading Accent 6" w:semiHidden="0" w:uiPriority="71" w:unhideWhenUsed="0"/>
-    <w:lsdException w:name="Colorful List Accent 6" w:semiHidden="0" w:uiPriority="72" w:unhideWhenUsed="0"/>
-    <w:lsdException w:name="Colorful Grid Accent 6" w:semiHidden="0" w:uiPriority="73" w:unhideWhenUsed="0"/>
-    <w:lsdException w:name="Subtle Emphasis" w:semiHidden="0" w:uiPriority="19" w:unhideWhenUsed="0" w:qFormat="1"/>
-    <w:lsdException w:name="Intense Emphasis" w:semiHidden="0" w:uiPriority="21" w:unhideWhenUsed="0" w:qFormat="1"/>
-    <w:lsdException w:name="Subtle Reference" w:semiHidden="0" w:uiPriority="31" w:unhideWhenUsed="0" w:qFormat="1"/>
-    <w:lsdException w:name="Intense Reference" w:semiHidden="0" w:uiPriority="32" w:unhideWhenUsed="0" w:qFormat="1"/>
-    <w:lsdException w:name="Book Title" w:semiHidden="0" w:uiPriority="33" w:unhideWhenUsed="0" w:qFormat="1"/>
-    <w:lsdException w:name="Bibliography" w:uiPriority="37"/>
-    <w:lsdException w:name="TOC Heading" w:uiPriority="39" w:qFormat="1"/>
-  </w:latentStyles>
-  <w:style w:type="paragraph" w:default="1" w:styleId="Normal">
-    <w:name w:val="Normal"/>
-    <w:qFormat/>
-  </w:style>
-  <w:style w:type="character" w:default="1" w:styleId="Policepardfaut">
-    <w:name w:val="Default Paragraph Font"/>
-    <w:uiPriority w:val="1"/>
-    <w:semiHidden/>
-    <w:unhideWhenUsed/>
-  </w:style>
-  <w:style w:type="table" w:default="1" w:styleId="TableauNormal">
-    <w:name w:val="Normal Table"/>
-    <w:uiPriority w:val="99"/>
-    <w:semiHidden/>
-    <w:unhideWhenUsed/>
-    <w:tblPr>
-      <w:tblInd w:w="0" w:type="dxa"/>
-      <w:tblCellMar>
-        <w:top w:w="0" w:type="dxa"/>
-        <w:left w:w="108" w:type="dxa"/>
-        <w:bottom w:w="0" w:type="dxa"/>
-        <w:right w:w="108" w:type="dxa"/>
-      </w:tblCellMar>
-    </w:tblPr>
-  </w:style>
-  <w:style w:type="numbering" w:default="1" w:styleId="Aucuneliste">
-    <w:name w:val="No List"/>
-    <w:uiPriority w:val="99"/>
-    <w:semiHidden/>
-    <w:unhideWhenUsed/>
-  </w:style>
-  <w:style w:type="paragraph" w:customStyle="1" w:styleId="32BC5E95E2C646D093B79E4A3A345353">
-    <w:name w:val="32BC5E95E2C646D093B79E4A3A345353"/>
-  </w:style>
-  <w:style w:type="paragraph" w:customStyle="1" w:styleId="230424ADF8A84FF4A92B7B22EB330B28">
-    <w:name w:val="230424ADF8A84FF4A92B7B22EB330B28"/>
-  </w:style>
-  <w:style w:type="paragraph" w:customStyle="1" w:styleId="DD64DDFF02B545EAB57232B17688EB96">
-    <w:name w:val="DD64DDFF02B545EAB57232B17688EB96"/>
-  </w:style>
-  <w:style w:type="paragraph" w:customStyle="1" w:styleId="7B164CD199B744409D34A4BAC11BDCBC">
-    <w:name w:val="7B164CD199B744409D34A4BAC11BDCBC"/>
-  </w:style>
-  <w:style w:type="paragraph" w:customStyle="1" w:styleId="D99E58F944B04D619EF4199D8333E386">
-    <w:name w:val="D99E58F944B04D619EF4199D8333E386"/>
-  </w:style>
-  <w:style w:type="paragraph" w:customStyle="1" w:styleId="000D3890D1F84022913B724EBFAB1DE0">
-    <w:name w:val="000D3890D1F84022913B724EBFAB1DE0"/>
-  </w:style>
-  <w:style w:type="paragraph" w:customStyle="1" w:styleId="1F1540B85C0746D384AA30CE6DE5A021">
-    <w:name w:val="1F1540B85C0746D384AA30CE6DE5A021"/>
-    <w:rsid w:val="00713DB9"/>
-  </w:style>
-  <w:style w:type="paragraph" w:customStyle="1" w:styleId="79F9210E36B646008D43450C603C6A9F">
-    <w:name w:val="79F9210E36B646008D43450C603C6A9F"/>
-    <w:rsid w:val="00713DB9"/>
-  </w:style>
-</w:styles>
-</file>
-
-<file path=word/glossary/stylesWithEffects.xml><?xml version="1.0" encoding="utf-8"?>
-<w:styles xmlns:wpc="http://schemas.microsoft.com/office/word/2010/wordprocessingCanvas" xmlns:mc="http://schemas.openxmlformats.org/markup-compatibility/2006" xmlns:o="urn:schemas-microsoft-com:office:office" xmlns:r="http://schemas.openxmlformats.org/officeDocument/2006/relationships" xmlns:m="http://schemas.openxmlformats.org/officeDocument/2006/math" xmlns:v="urn:schemas-microsoft-com:vml" xmlns:wp14="http://schemas.microsoft.com/office/word/2010/wordprocessingDrawing" xmlns:wp="http://schemas.openxmlformats.org/drawingml/2006/wordprocessingDrawing" xmlns:w10="urn:schemas-microsoft-com:office:word" xmlns:w="http://schemas.openxmlformats.org/wordprocessingml/2006/main" xmlns:w14="http://schemas.microsoft.com/office/word/2010/wordml" xmlns:wpg="http://schemas.microsoft.com/office/word/2010/wordprocessingGroup" xmlns:wpi="http://schemas.microsoft.com/office/word/2010/wordprocessingInk" xmlns:wne="http://schemas.microsoft.com/office/word/2006/wordml" xmlns:wps="http://schemas.microsoft.com/office/word/2010/wordprocessingShape" mc:Ignorable="w14 wp14">
-  <w:docDefaults>
-    <w:rPrDefault>
-      <w:rPr>
-        <w:rFonts w:asciiTheme="minorHAnsi" w:eastAsiaTheme="minorEastAsia" w:hAnsiTheme="minorHAnsi" w:cstheme="minorBidi"/>
-        <w:sz w:val="22"/>
-        <w:szCs w:val="22"/>
-        <w:lang w:val="fr-FR" w:eastAsia="fr-FR" w:bidi="ar-SA"/>
-      </w:rPr>
-    </w:rPrDefault>
-    <w:pPrDefault>
-      <w:pPr>
-        <w:spacing w:after="200" w:line="276" w:lineRule="auto"/>
-      </w:pPr>
-    </w:pPrDefault>
-  </w:docDefaults>
-  <w:latentStyles w:defLockedState="0" w:defUIPriority="99" w:defSemiHidden="1" w:defUnhideWhenUsed="1" w:defQFormat="0" w:count="267">
-    <w:lsdException w:name="Normal" w:semiHidden="0" w:uiPriority="0" w:unhideWhenUsed="0" w:qFormat="1"/>
-    <w:lsdException w:name="heading 1" w:semiHidden="0" w:uiPriority="9" w:unhideWhenUsed="0" w:qFormat="1"/>
-    <w:lsdException w:name="heading 2" w:uiPriority="9" w:qFormat="1"/>
-    <w:lsdException w:name="heading 3" w:uiPriority="9" w:qFormat="1"/>
-    <w:lsdException w:name="heading 4" w:uiPriority="9" w:qFormat="1"/>
-    <w:lsdException w:name="heading 5" w:uiPriority="9" w:qFormat="1"/>
-    <w:lsdException w:name="heading 6" w:uiPriority="9" w:qFormat="1"/>
-    <w:lsdException w:name="heading 7" w:uiPriority="9" w:qFormat="1"/>
-    <w:lsdException w:name="heading 8" w:uiPriority="9" w:qFormat="1"/>
-    <w:lsdException w:name="heading 9" w:uiPriority="9" w:qFormat="1"/>
-    <w:lsdException w:name="toc 1" w:uiPriority="39"/>
-    <w:lsdException w:name="toc 2" w:uiPriority="39"/>
-    <w:lsdException w:name="toc 3" w:uiPriority="39"/>
-    <w:lsdException w:name="toc 4" w:uiPriority="39"/>
-    <w:lsdException w:name="toc 5" w:uiPriority="39"/>
-    <w:lsdException w:name="toc 6" w:uiPriority="39"/>
-    <w:lsdException w:name="toc 7" w:uiPriority="39"/>
-    <w:lsdException w:name="toc 8" w:uiPriority="39"/>
-    <w:lsdException w:name="toc 9" w:uiPriority="39"/>
-    <w:lsdException w:name="caption" w:uiPriority="35" w:qFormat="1"/>
-    <w:lsdException w:name="Title" w:semiHidden="0" w:uiPriority="10" w:unhideWhenUsed="0" w:qFormat="1"/>
-    <w:lsdException w:name="Default Paragraph Font" w:uiPriority="1"/>
-    <w:lsdException w:name="Subtitle" w:semiHidden="0" w:uiPriority="11" w:unhideWhenUsed="0" w:qFormat="1"/>
-    <w:lsdException w:name="Strong" w:semiHidden="0" w:uiPriority="22" w:unhideWhenUsed="0" w:qFormat="1"/>
-    <w:lsdException w:name="Emphasis" w:semiHidden="0" w:uiPriority="20" w:unhideWhenUsed="0" w:qFormat="1"/>
-    <w:lsdException w:name="Table Grid" w:semiHidden="0" w:uiPriority="59" w:unhideWhenUsed="0"/>
-    <w:lsdException w:name="Placeholder Text" w:unhideWhenUsed="0"/>
-    <w:lsdException w:name="No Spacing" w:semiHidden="0" w:uiPriority="1" w:unhideWhenUsed="0" w:qFormat="1"/>
-    <w:lsdException w:name="Light Shading" w:semiHidden="0" w:uiPriority="60" w:unhideWhenUsed="0"/>
-    <w:lsdException w:name="Light List" w:semiHidden="0" w:uiPriority="61" w:unhideWhenUsed="0"/>
-    <w:lsdException w:name="Light Grid" w:semiHidden="0" w:uiPriority="62" w:unhideWhenUsed="0"/>
-    <w:lsdException w:name="Medium Shading 1" w:semiHidden="0" w:uiPriority="63" w:unhideWhenUsed="0"/>
-    <w:lsdException w:name="Medium Shading 2" w:semiHidden="0" w:uiPriority="64" w:unhideWhenUsed="0"/>
-    <w:lsdException w:name="Medium List 1" w:semiHidden="0" w:uiPriority="65" w:unhideWhenUsed="0"/>
-    <w:lsdException w:name="Medium List 2" w:semiHidden="0" w:uiPriority="66" w:unhideWhenUsed="0"/>
-    <w:lsdException w:name="Medium Grid 1" w:semiHidden="0" w:uiPriority="67" w:unhideWhenUsed="0"/>
-    <w:lsdException w:name="Medium Grid 2" w:semiHidden="0" w:uiPriority="68" w:unhideWhenUsed="0"/>
-    <w:lsdException w:name="Medium Grid 3" w:semiHidden="0" w:uiPriority="69" w:unhideWhenUsed="0"/>
-    <w:lsdException w:name="Dark List" w:semiHidden="0" w:uiPriority="70" w:unhideWhenUsed="0"/>
-    <w:lsdException w:name="Colorful Shading" w:semiHidden="0" w:uiPriority="71" w:unhideWhenUsed="0"/>
-    <w:lsdException w:name="Colorful List" w:semiHidden="0" w:uiPriority="72" w:unhideWhenUsed="0"/>
-    <w:lsdException w:name="Colorful Grid" w:semiHidden="0" w:uiPriority="73" w:unhideWhenUsed="0"/>
-    <w:lsdException w:name="Light Shading Accent 1" w:semiHidden="0" w:uiPriority="60" w:unhideWhenUsed="0"/>
-    <w:lsdException w:name="Light List Accent 1" w:semiHidden="0" w:uiPriority="61" w:unhideWhenUsed="0"/>
-    <w:lsdException w:name="Light Grid Accent 1" w:semiHidden="0" w:uiPriority="62" w:unhideWhenUsed="0"/>
-    <w:lsdException w:name="Medium Shading 1 Accent 1" w:semiHidden="0" w:uiPriority="63" w:unhideWhenUsed="0"/>
-    <w:lsdException w:name="Medium Shading 2 Accent 1" w:semiHidden="0" w:uiPriority="64" w:unhideWhenUsed="0"/>
-    <w:lsdException w:name="Medium List 1 Accent 1" w:semiHidden="0" w:uiPriority="65" w:unhideWhenUsed="0"/>
-    <w:lsdException w:name="Revision" w:unhideWhenUsed="0"/>
-    <w:lsdException w:name="List Paragraph" w:semiHidden="0" w:uiPriority="34" w:unhideWhenUsed="0" w:qFormat="1"/>
-    <w:lsdException w:name="Quote" w:semiHidden="0" w:uiPriority="29" w:unhideWhenUsed="0" w:qFormat="1"/>
-    <w:lsdException w:name="Intense Quote" w:semiHidden="0" w:uiPriority="30" w:unhideWhenUsed="0" w:qFormat="1"/>
-    <w:lsdException w:name="Medium List 2 Accent 1" w:semiHidden="0" w:uiPriority="66" w:unhideWhenUsed="0"/>
-    <w:lsdException w:name="Medium Grid 1 Accent 1" w:semiHidden="0" w:uiPriority="67" w:unhideWhenUsed="0"/>
-    <w:lsdException w:name="Medium Grid 2 Accent 1" w:semiHidden="0" w:uiPriority="68" w:unhideWhenUsed="0"/>
-    <w:lsdException w:name="Medium Grid 3 Accent 1" w:semiHidden="0" w:uiPriority="69" w:unhideWhenUsed="0"/>
-    <w:lsdException w:name="Dark List Accent 1" w:semiHidden="0" w:uiPriority="70" w:unhideWhenUsed="0"/>
-    <w:lsdException w:name="Colorful Shading Accent 1" w:semiHidden="0" w:uiPriority="71" w:unhideWhenUsed="0"/>
-    <w:lsdException w:name="Colorful List Accent 1" w:semiHidden="0" w:uiPriority="72" w:unhideWhenUsed="0"/>
-    <w:lsdException w:name="Colorful Grid Accent 1" w:semiHidden="0" w:uiPriority="73" w:unhideWhenUsed="0"/>
-    <w:lsdException w:name="Light Shading Accent 2" w:semiHidden="0" w:uiPriority="60" w:unhideWhenUsed="0"/>
-    <w:lsdException w:name="Light List Accent 2" w:semiHidden="0" w:uiPriority="61" w:unhideWhenUsed="0"/>
-    <w:lsdException w:name="Light Grid Accent 2" w:semiHidden="0" w:uiPriority="62" w:unhideWhenUsed="0"/>
-    <w:lsdException w:name="Medium Shading 1 Accent 2" w:semiHidden="0" w:uiPriority="63" w:unhideWhenUsed="0"/>
-    <w:lsdException w:name="Medium Shading 2 Accent 2" w:semiHidden="0" w:uiPriority="64" w:unhideWhenUsed="0"/>
-    <w:lsdException w:name="Medium List 1 Accent 2" w:semiHidden="0" w:uiPriority="65" w:unhideWhenUsed="0"/>
-    <w:lsdException w:name="Medium List 2 Accent 2" w:semiHidden="0" w:uiPriority="66" w:unhideWhenUsed="0"/>
-    <w:lsdException w:name="Medium Grid 1 Accent 2" w:semiHidden="0" w:uiPriority="67" w:unhideWhenUsed="0"/>
-    <w:lsdException w:name="Medium Grid 2 Accent 2" w:semiHidden="0" w:uiPriority="68" w:unhideWhenUsed="0"/>
-    <w:lsdException w:name="Medium Grid 3 Accent 2" w:semiHidden="0" w:uiPriority="69" w:unhideWhenUsed="0"/>
-    <w:lsdException w:name="Dark List Accent 2" w:semiHidden="0" w:uiPriority="70" w:unhideWhenUsed="0"/>
-    <w:lsdException w:name="Colorful Shading Accent 2" w:semiHidden="0" w:uiPriority="71" w:unhideWhenUsed="0"/>
-    <w:lsdException w:name="Colorful List Accent 2" w:semiHidden="0" w:uiPriority="72" w:unhideWhenUsed="0"/>
-    <w:lsdException w:name="Colorful Grid Accent 2" w:semiHidden="0" w:uiPriority="73" w:unhideWhenUsed="0"/>
-    <w:lsdException w:name="Light Shading Accent 3" w:semiHidden="0" w:uiPriority="60" w:unhideWhenUsed="0"/>
-    <w:lsdException w:name="Light List Accent 3" w:semiHidden="0" w:uiPriority="61" w:unhideWhenUsed="0"/>
-    <w:lsdException w:name="Light Grid Accent 3" w:semiHidden="0" w:uiPriority="62" w:unhideWhenUsed="0"/>
-    <w:lsdException w:name="Medium Shading 1 Accent 3" w:semiHidden="0" w:uiPriority="63" w:unhideWhenUsed="0"/>
-    <w:lsdException w:name="Medium Shading 2 Accent 3" w:semiHidden="0" w:uiPriority="64" w:unhideWhenUsed="0"/>
-    <w:lsdException w:name="Medium List 1 Accent 3" w:semiHidden="0" w:uiPriority="65" w:unhideWhenUsed="0"/>
-    <w:lsdException w:name="Medium List 2 Accent 3" w:semiHidden="0" w:uiPriority="66" w:unhideWhenUsed="0"/>
-    <w:lsdException w:name="Medium Grid 1 Accent 3" w:semiHidden="0" w:uiPriority="67" w:unhideWhenUsed="0"/>
-    <w:lsdException w:name="Medium Grid 2 Accent 3" w:semiHidden="0" w:uiPriority="68" w:unhideWhenUsed="0"/>
-    <w:lsdException w:name="Medium Grid 3 Accent 3" w:semiHidden="0" w:uiPriority="69" w:unhideWhenUsed="0"/>
-    <w:lsdException w:name="Dark List Accent 3" w:semiHidden="0" w:uiPriority="70" w:unhideWhenUsed="0"/>
-    <w:lsdException w:name="Colorful Shading Accent 3" w:semiHidden="0" w:uiPriority="71" w:unhideWhenUsed="0"/>
-    <w:lsdException w:name="Colorful List Accent 3" w:semiHidden="0" w:uiPriority="72" w:unhideWhenUsed="0"/>
-    <w:lsdException w:name="Colorful Grid Accent 3" w:semiHidden="0" w:uiPriority="73" w:unhideWhenUsed="0"/>
-    <w:lsdException w:name="Light Shading Accent 4" w:semiHidden="0" w:uiPriority="60" w:unhideWhenUsed="0"/>
-    <w:lsdException w:name="Light List Accent 4" w:semiHidden="0" w:uiPriority="61" w:unhideWhenUsed="0"/>
-    <w:lsdException w:name="Light Grid Accent 4" w:semiHidden="0" w:uiPriority="62" w:unhideWhenUsed="0"/>
-    <w:lsdException w:name="Medium Shading 1 Accent 4" w:semiHidden="0" w:uiPriority="63" w:unhideWhenUsed="0"/>
-    <w:lsdException w:name="Medium Shading 2 Accent 4" w:semiHidden="0" w:uiPriority="64" w:unhideWhenUsed="0"/>
-    <w:lsdException w:name="Medium List 1 Accent 4" w:semiHidden="0" w:uiPriority="65" w:unhideWhenUsed="0"/>
-    <w:lsdException w:name="Medium List 2 Accent 4" w:semiHidden="0" w:uiPriority="66" w:unhideWhenUsed="0"/>
-    <w:lsdException w:name="Medium Grid 1 Accent 4" w:semiHidden="0" w:uiPriority="67" w:unhideWhenUsed="0"/>
-    <w:lsdException w:name="Medium Grid 2 Accent 4" w:semiHidden="0" w:uiPriority="68" w:unhideWhenUsed="0"/>
-    <w:lsdException w:name="Medium Grid 3 Accent 4" w:semiHidden="0" w:uiPriority="69" w:unhideWhenUsed="0"/>
-    <w:lsdException w:name="Dark List Accent 4" w:semiHidden="0" w:uiPriority="70" w:unhideWhenUsed="0"/>
-    <w:lsdException w:name="Colorful Shading Accent 4" w:semiHidden="0" w:uiPriority="71" w:unhideWhenUsed="0"/>
-    <w:lsdException w:name="Colorful List Accent 4" w:semiHidden="0" w:uiPriority="72" w:unhideWhenUsed="0"/>
-    <w:lsdException w:name="Colorful Grid Accent 4" w:semiHidden="0" w:uiPriority="73" w:unhideWhenUsed="0"/>
-    <w:lsdException w:name="Light Shading Accent 5" w:semiHidden="0" w:uiPriority="60" w:unhideWhenUsed="0"/>
-    <w:lsdException w:name="Light List Accent 5" w:semiHidden="0" w:uiPriority="61" w:unhideWhenUsed="0"/>
-    <w:lsdException w:name="Light Grid Accent 5" w:semiHidden="0" w:uiPriority="62" w:unhideWhenUsed="0"/>
-    <w:lsdException w:name="Medium Shading 1 Accent 5" w:semiHidden="0" w:uiPriority="63" w:unhideWhenUsed="0"/>
-    <w:lsdException w:name="Medium Shading 2 Accent 5" w:semiHidden="0" w:uiPriority="64" w:unhideWhenUsed="0"/>
-    <w:lsdException w:name="Medium List 1 Accent 5" w:semiHidden="0" w:uiPriority="65" w:unhideWhenUsed="0"/>
-    <w:lsdException w:name="Medium List 2 Accent 5" w:semiHidden="0" w:uiPriority="66" w:unhideWhenUsed="0"/>
-    <w:lsdException w:name="Medium Grid 1 Accent 5" w:semiHidden="0" w:uiPriority="67" w:unhideWhenUsed="0"/>
-    <w:lsdException w:name="Medium Grid 2 Accent 5" w:semiHidden="0" w:uiPriority="68" w:unhideWhenUsed="0"/>
-    <w:lsdException w:name="Medium Grid 3 Accent 5" w:semiHidden="0" w:uiPriority="69" w:unhideWhenUsed="0"/>
-    <w:lsdException w:name="Dark List Accent 5" w:semiHidden="0" w:uiPriority="70" w:unhideWhenUsed="0"/>
-    <w:lsdException w:name="Colorful Shading Accent 5" w:semiHidden="0" w:uiPriority="71" w:unhideWhenUsed="0"/>
-    <w:lsdException w:name="Colorful List Accent 5" w:semiHidden="0" w:uiPriority="72" w:unhideWhenUsed="0"/>
-    <w:lsdException w:name="Colorful Grid Accent 5" w:semiHidden="0" w:uiPriority="73" w:unhideWhenUsed="0"/>
-    <w:lsdException w:name="Light Shading Accent 6" w:semiHidden="0" w:uiPriority="60" w:unhideWhenUsed="0"/>
-    <w:lsdException w:name="Light List Accent 6" w:semiHidden="0" w:uiPriority="61" w:unhideWhenUsed="0"/>
-    <w:lsdException w:name="Light Grid Accent 6" w:semiHidden="0" w:uiPriority="62" w:unhideWhenUsed="0"/>
-    <w:lsdException w:name="Medium Shading 1 Accent 6" w:semiHidden="0" w:uiPriority="63" w:unhideWhenUsed="0"/>
-    <w:lsdException w:name="Medium Shading 2 Accent 6" w:semiHidden="0" w:uiPriority="64" w:unhideWhenUsed="0"/>
-    <w:lsdException w:name="Medium List 1 Accent 6" w:semiHidden="0" w:uiPriority="65" w:unhideWhenUsed="0"/>
-    <w:lsdException w:name="Medium List 2 Accent 6" w:semiHidden="0" w:uiPriority="66" w:unhideWhenUsed="0"/>
-    <w:lsdException w:name="Medium Grid 1 Accent 6" w:semiHidden="0" w:uiPriority="67" w:unhideWhenUsed="0"/>
-    <w:lsdException w:name="Medium Grid 2 Accent 6" w:semiHidden="0" w:uiPriority="68" w:unhideWhenUsed="0"/>
-    <w:lsdException w:name="Medium Grid 3 Accent 6" w:semiHidden="0" w:uiPriority="69" w:unhideWhenUsed="0"/>
-    <w:lsdException w:name="Dark List Accent 6" w:semiHidden="0" w:uiPriority="70" w:unhideWhenUsed="0"/>
-    <w:lsdException w:name="Colorful Shading Accent 6" w:semiHidden="0" w:uiPriority="71" w:unhideWhenUsed="0"/>
-    <w:lsdException w:name="Colorful List Accent 6" w:semiHidden="0" w:uiPriority="72" w:unhideWhenUsed="0"/>
-    <w:lsdException w:name="Colorful Grid Accent 6" w:semiHidden="0" w:uiPriority="73" w:unhideWhenUsed="0"/>
-    <w:lsdException w:name="Subtle Emphasis" w:semiHidden="0" w:uiPriority="19" w:unhideWhenUsed="0" w:qFormat="1"/>
-    <w:lsdException w:name="Intense Emphasis" w:semiHidden="0" w:uiPriority="21" w:unhideWhenUsed="0" w:qFormat="1"/>
-    <w:lsdException w:name="Subtle Reference" w:semiHidden="0" w:uiPriority="31" w:unhideWhenUsed="0" w:qFormat="1"/>
-    <w:lsdException w:name="Intense Reference" w:semiHidden="0" w:uiPriority="32" w:unhideWhenUsed="0" w:qFormat="1"/>
-    <w:lsdException w:name="Book Title" w:semiHidden="0" w:uiPriority="33" w:unhideWhenUsed="0" w:qFormat="1"/>
-    <w:lsdException w:name="Bibliography" w:uiPriority="37"/>
-    <w:lsdException w:name="TOC Heading" w:uiPriority="39" w:qFormat="1"/>
-  </w:latentStyles>
-  <w:style w:type="paragraph" w:default="1" w:styleId="Normal">
-    <w:name w:val="Normal"/>
-    <w:qFormat/>
-  </w:style>
-  <w:style w:type="character" w:default="1" w:styleId="Policepardfaut">
-    <w:name w:val="Default Paragraph Font"/>
-    <w:uiPriority w:val="1"/>
-    <w:semiHidden/>
-    <w:unhideWhenUsed/>
-  </w:style>
-  <w:style w:type="table" w:default="1" w:styleId="TableauNormal">
-    <w:name w:val="Normal Table"/>
-    <w:uiPriority w:val="99"/>
-    <w:semiHidden/>
-    <w:unhideWhenUsed/>
-    <w:tblPr>
-      <w:tblInd w:w="0" w:type="dxa"/>
-      <w:tblCellMar>
-        <w:top w:w="0" w:type="dxa"/>
-        <w:left w:w="108" w:type="dxa"/>
-        <w:bottom w:w="0" w:type="dxa"/>
-        <w:right w:w="108" w:type="dxa"/>
-      </w:tblCellMar>
-    </w:tblPr>
-  </w:style>
-  <w:style w:type="numbering" w:default="1" w:styleId="Aucuneliste">
-    <w:name w:val="No List"/>
-    <w:uiPriority w:val="99"/>
-    <w:semiHidden/>
-    <w:unhideWhenUsed/>
-  </w:style>
-  <w:style w:type="paragraph" w:customStyle="1" w:styleId="32BC5E95E2C646D093B79E4A3A345353">
-    <w:name w:val="32BC5E95E2C646D093B79E4A3A345353"/>
-  </w:style>
-  <w:style w:type="paragraph" w:customStyle="1" w:styleId="230424ADF8A84FF4A92B7B22EB330B28">
-    <w:name w:val="230424ADF8A84FF4A92B7B22EB330B28"/>
-  </w:style>
-  <w:style w:type="paragraph" w:customStyle="1" w:styleId="DD64DDFF02B545EAB57232B17688EB96">
-    <w:name w:val="DD64DDFF02B545EAB57232B17688EB96"/>
-  </w:style>
-  <w:style w:type="paragraph" w:customStyle="1" w:styleId="7B164CD199B744409D34A4BAC11BDCBC">
-    <w:name w:val="7B164CD199B744409D34A4BAC11BDCBC"/>
-  </w:style>
-  <w:style w:type="paragraph" w:customStyle="1" w:styleId="D99E58F944B04D619EF4199D8333E386">
-    <w:name w:val="D99E58F944B04D619EF4199D8333E386"/>
-  </w:style>
-  <w:style w:type="paragraph" w:customStyle="1" w:styleId="000D3890D1F84022913B724EBFAB1DE0">
-    <w:name w:val="000D3890D1F84022913B724EBFAB1DE0"/>
-  </w:style>
-  <w:style w:type="paragraph" w:customStyle="1" w:styleId="1F1540B85C0746D384AA30CE6DE5A021">
-    <w:name w:val="1F1540B85C0746D384AA30CE6DE5A021"/>
-    <w:rsid w:val="00713DB9"/>
-  </w:style>
-  <w:style w:type="paragraph" w:customStyle="1" w:styleId="79F9210E36B646008D43450C603C6A9F">
-    <w:name w:val="79F9210E36B646008D43450C603C6A9F"/>
-    <w:rsid w:val="00713DB9"/>
-  </w:style>
-</w:styles>
-</file>
-
-<file path=word/glossary/webSettings.xml><?xml version="1.0" encoding="utf-8"?>
-<w:webSettings xmlns:mc="http://schemas.openxmlformats.org/markup-compatibility/2006" xmlns:r="http://schemas.openxmlformats.org/officeDocument/2006/relationships" xmlns:w="http://schemas.openxmlformats.org/wordprocessingml/2006/main" xmlns:w14="http://schemas.microsoft.com/office/word/2010/wordml" mc:Ignorable="w14">
-  <w:optimizeForBrowser/>
-  <w:allowPNG/>
-</w:webSettings>
 </file>
 
 <file path=word/theme/theme1.xml><?xml version="1.0" encoding="utf-8"?>
@@ -5591,7 +5026,7 @@
 </file>
 
 <file path=customXml/itemProps1.xml><?xml version="1.0" encoding="utf-8"?>
-<ds:datastoreItem xmlns:ds="http://schemas.openxmlformats.org/officeDocument/2006/customXml" ds:itemID="{96F792B2-DEAC-4099-86D7-7591B9CF53C1}">
+<ds:datastoreItem xmlns:ds="http://schemas.openxmlformats.org/officeDocument/2006/customXml" ds:itemID="{A439490E-F69F-479A-9B7E-D477673C8710}">
   <ds:schemaRefs>
     <ds:schemaRef ds:uri="http://schemas.openxmlformats.org/officeDocument/2006/bibliography"/>
   </ds:schemaRefs>

</xml_diff>

<commit_message>
update docs and img
</commit_message>
<xml_diff>
--- a/docs/src/OCPizza_Dossier_de_conception_technique.docx
+++ b/docs/src/OCPizza_Dossier_de_conception_technique.docx
@@ -2032,7 +2032,15 @@
         <w:rPr>
           <w:color w:val="auto"/>
         </w:rPr>
-        <w:t>Il précise le modèle fonctionnel du système et le modèle physique de données pour la réalisation de la base de données OC Pizza.</w:t>
+        <w:t>Il précise le m</w:t>
+      </w:r>
+      <w:bookmarkStart w:id="3" w:name="_GoBack"/>
+      <w:bookmarkEnd w:id="3"/>
+      <w:r>
+        <w:rPr>
+          <w:color w:val="auto"/>
+        </w:rPr>
+        <w:t>odèle fonctionnel du système et le modèle physique de données pour la réalisation de la base de données OC Pizza.</w:t>
       </w:r>
     </w:p>
     <w:p>
@@ -2066,7 +2074,7 @@
       <w:pPr>
         <w:pStyle w:val="Titre3"/>
       </w:pPr>
-      <w:bookmarkStart w:id="3" w:name="_Toc31989431"/>
+      <w:bookmarkStart w:id="4" w:name="_Toc31989431"/>
       <w:r>
         <w:t>1.2</w:t>
       </w:r>
@@ -2076,7 +2084,7 @@
       <w:r>
         <w:t>Contexte</w:t>
       </w:r>
-      <w:bookmarkEnd w:id="3"/>
+      <w:bookmarkEnd w:id="4"/>
     </w:p>
     <w:p/>
     <w:p>
@@ -2154,7 +2162,7 @@
       <w:pPr>
         <w:pStyle w:val="Titre3"/>
       </w:pPr>
-      <w:bookmarkStart w:id="4" w:name="_Toc31989432"/>
+      <w:bookmarkStart w:id="5" w:name="_Toc31989432"/>
       <w:r>
         <w:t>1.3</w:t>
       </w:r>
@@ -2164,7 +2172,7 @@
       <w:r>
         <w:t>Objectifs</w:t>
       </w:r>
-      <w:bookmarkEnd w:id="4"/>
+      <w:bookmarkEnd w:id="5"/>
     </w:p>
     <w:p>
       <w:pPr>
@@ -2289,7 +2297,7 @@
       <w:pPr>
         <w:pStyle w:val="Titre2"/>
       </w:pPr>
-      <w:bookmarkStart w:id="5" w:name="_Toc31989433"/>
+      <w:bookmarkStart w:id="6" w:name="_Toc31989433"/>
       <w:r>
         <w:lastRenderedPageBreak/>
         <w:t>Domaine fonctionnel détaillé</w:t>
@@ -2297,7 +2305,7 @@
       <w:r>
         <w:t> :</w:t>
       </w:r>
-      <w:bookmarkEnd w:id="5"/>
+      <w:bookmarkEnd w:id="6"/>
     </w:p>
     <w:p>
       <w:pPr>
@@ -2309,9 +2317,45 @@
     <w:p>
       <w:pPr>
         <w:pStyle w:val="Sansinterligne"/>
-      </w:pPr>
-      <w:r>
-        <w:t xml:space="preserve">Modélisation des objets du domaine fonctionnel du projet de mise en place du système d’information d’OC Pizza. </w:t>
+        <w:rPr>
+          <w:sz w:val="24"/>
+        </w:rPr>
+      </w:pPr>
+      <w:r>
+        <w:rPr>
+          <w:sz w:val="24"/>
+        </w:rPr>
+        <w:t xml:space="preserve">Pour modéliser les objets </w:t>
+      </w:r>
+      <w:r>
+        <w:rPr>
+          <w:sz w:val="24"/>
+        </w:rPr>
+        <w:t xml:space="preserve">du domaine fonctionnel </w:t>
+      </w:r>
+      <w:r>
+        <w:rPr>
+          <w:sz w:val="24"/>
+        </w:rPr>
+        <w:t>du système d’information d’OC Pizza</w:t>
+      </w:r>
+      <w:r>
+        <w:rPr>
+          <w:sz w:val="24"/>
+        </w:rPr>
+        <w:t>, nous utilisons un diagramme de classe</w:t>
+      </w:r>
+      <w:r>
+        <w:rPr>
+          <w:sz w:val="24"/>
+        </w:rPr>
+        <w:t xml:space="preserve"> qui permet de détailler les composantes de ces objets</w:t>
+      </w:r>
+      <w:r>
+        <w:rPr>
+          <w:sz w:val="24"/>
+        </w:rPr>
+        <w:t xml:space="preserve">. </w:t>
       </w:r>
     </w:p>
     <w:p>
@@ -2331,10 +2375,10 @@
           <w:lang w:eastAsia="fr-FR"/>
         </w:rPr>
         <w:drawing>
-          <wp:inline distT="0" distB="0" distL="0" distR="0" wp14:anchorId="531EC340" wp14:editId="5445723A">
-            <wp:extent cx="5972810" cy="5045075"/>
-            <wp:effectExtent l="0" t="0" r="8890" b="3175"/>
-            <wp:docPr id="14" name="Image 14"/>
+          <wp:inline distT="0" distB="0" distL="0" distR="0" wp14:anchorId="54A671E0" wp14:editId="031448B5">
+            <wp:extent cx="6504317" cy="6101860"/>
+            <wp:effectExtent l="0" t="0" r="0" b="0"/>
+            <wp:docPr id="9" name="Image 9"/>
             <wp:cNvGraphicFramePr>
               <a:graphicFrameLocks xmlns:a="http://schemas.openxmlformats.org/drawingml/2006/main" noChangeAspect="1"/>
             </wp:cNvGraphicFramePr>
@@ -2354,7 +2398,7 @@
                   <pic:spPr>
                     <a:xfrm>
                       <a:off x="0" y="0"/>
-                      <a:ext cx="5972810" cy="5045075"/>
+                      <a:ext cx="6507945" cy="6105264"/>
                     </a:xfrm>
                     <a:prstGeom prst="rect">
                       <a:avLst/>
@@ -2366,8 +2410,6 @@
           </wp:inline>
         </w:drawing>
       </w:r>
-      <w:bookmarkStart w:id="6" w:name="_GoBack"/>
-      <w:bookmarkEnd w:id="6"/>
     </w:p>
     <w:p>
       <w:pPr>
@@ -2396,76 +2438,108 @@
       <w:pPr>
         <w:rPr>
           <w:color w:val="auto"/>
-        </w:rPr>
-      </w:pPr>
-    </w:p>
-    <w:p>
-      <w:pPr>
-        <w:rPr>
-          <w:color w:val="auto"/>
-        </w:rPr>
-      </w:pPr>
-    </w:p>
-    <w:p>
-      <w:pPr>
-        <w:rPr>
-          <w:color w:val="auto"/>
-        </w:rPr>
-      </w:pPr>
-    </w:p>
-    <w:p>
-      <w:pPr>
-        <w:rPr>
-          <w:color w:val="auto"/>
-        </w:rPr>
-      </w:pPr>
-    </w:p>
-    <w:p>
-      <w:pPr>
-        <w:rPr>
-          <w:color w:val="auto"/>
-        </w:rPr>
-      </w:pPr>
-    </w:p>
-    <w:p>
-      <w:pPr>
-        <w:rPr>
-          <w:color w:val="auto"/>
-        </w:rPr>
-      </w:pPr>
-    </w:p>
-    <w:p>
-      <w:pPr>
-        <w:rPr>
-          <w:color w:val="auto"/>
-        </w:rPr>
-      </w:pPr>
-    </w:p>
-    <w:p>
-      <w:pPr>
-        <w:rPr>
-          <w:color w:val="auto"/>
-        </w:rPr>
-      </w:pPr>
-    </w:p>
-    <w:p>
-      <w:pPr>
-        <w:rPr>
-          <w:color w:val="auto"/>
-        </w:rPr>
-      </w:pPr>
-    </w:p>
-    <w:p>
-      <w:pPr>
-        <w:rPr>
-          <w:color w:val="auto"/>
-        </w:rPr>
-      </w:pPr>
-    </w:p>
-    <w:p>
-      <w:pPr>
-        <w:rPr>
-          <w:color w:val="auto"/>
+          <w:sz w:val="24"/>
+          <w:szCs w:val="24"/>
+        </w:rPr>
+      </w:pPr>
+      <w:r>
+        <w:rPr>
+          <w:color w:val="auto"/>
+          <w:sz w:val="24"/>
+          <w:szCs w:val="24"/>
+        </w:rPr>
+        <w:t xml:space="preserve">Dans la figure 1, on retrouve les objets principaux suivants : </w:t>
+      </w:r>
+      <w:r>
+        <w:rPr>
+          <w:color w:val="auto"/>
+          <w:sz w:val="24"/>
+          <w:szCs w:val="24"/>
+        </w:rPr>
+        <w:t>l</w:t>
+      </w:r>
+      <w:r>
+        <w:rPr>
+          <w:color w:val="auto"/>
+          <w:sz w:val="24"/>
+          <w:szCs w:val="24"/>
+        </w:rPr>
+        <w:t>’utilisateur</w:t>
+      </w:r>
+      <w:r>
+        <w:rPr>
+          <w:color w:val="auto"/>
+          <w:sz w:val="24"/>
+          <w:szCs w:val="24"/>
+        </w:rPr>
+        <w:t xml:space="preserve">, le </w:t>
+      </w:r>
+      <w:r>
+        <w:rPr>
+          <w:color w:val="auto"/>
+          <w:sz w:val="24"/>
+          <w:szCs w:val="24"/>
+        </w:rPr>
+        <w:t>point</w:t>
+      </w:r>
+      <w:r>
+        <w:rPr>
+          <w:color w:val="auto"/>
+          <w:sz w:val="24"/>
+          <w:szCs w:val="24"/>
+        </w:rPr>
+        <w:t xml:space="preserve"> de vente, le produ</w:t>
+      </w:r>
+      <w:r>
+        <w:rPr>
+          <w:color w:val="auto"/>
+          <w:sz w:val="24"/>
+          <w:szCs w:val="24"/>
+        </w:rPr>
+        <w:t>it, la commande et la livraison.</w:t>
+      </w:r>
+    </w:p>
+    <w:p>
+      <w:pPr>
+        <w:rPr>
+          <w:color w:val="auto"/>
+          <w:sz w:val="24"/>
+          <w:szCs w:val="24"/>
+        </w:rPr>
+      </w:pPr>
+    </w:p>
+    <w:p>
+      <w:pPr>
+        <w:rPr>
+          <w:color w:val="auto"/>
+          <w:sz w:val="24"/>
+          <w:szCs w:val="24"/>
+        </w:rPr>
+      </w:pPr>
+      <w:r>
+        <w:rPr>
+          <w:color w:val="auto"/>
+          <w:sz w:val="24"/>
+          <w:szCs w:val="24"/>
+        </w:rPr>
+        <w:t>Une particularité sur le produit composé qui est un objet permettant d’élaborer des pizzas composées de produits élémentaires.</w:t>
+      </w:r>
+    </w:p>
+    <w:p>
+      <w:pPr>
+        <w:rPr>
+          <w:color w:val="auto"/>
+          <w:sz w:val="24"/>
+          <w:szCs w:val="24"/>
+        </w:rPr>
+      </w:pPr>
+    </w:p>
+    <w:p>
+      <w:pPr>
+        <w:rPr>
+          <w:color w:val="auto"/>
+          <w:sz w:val="24"/>
+          <w:szCs w:val="24"/>
         </w:rPr>
       </w:pPr>
     </w:p>
@@ -2495,31 +2569,67 @@
     <w:p>
       <w:pPr>
         <w:pStyle w:val="Sansinterligne"/>
-      </w:pPr>
-      <w:r>
-        <w:t>Identification des éléments composant le système à mettre en place et leur interaction.</w:t>
-      </w:r>
-    </w:p>
-    <w:p>
-      <w:pPr>
-        <w:rPr>
-          <w:color w:val="auto"/>
-        </w:rPr>
-      </w:pPr>
-    </w:p>
-    <w:p>
-      <w:pPr>
-        <w:rPr>
-          <w:color w:val="auto"/>
-        </w:rPr>
-      </w:pPr>
-    </w:p>
-    <w:p>
-      <w:pPr>
-        <w:rPr>
-          <w:color w:val="auto"/>
-        </w:rPr>
-      </w:pPr>
+        <w:rPr>
+          <w:sz w:val="24"/>
+          <w:szCs w:val="24"/>
+        </w:rPr>
+      </w:pPr>
+      <w:r>
+        <w:rPr>
+          <w:sz w:val="24"/>
+          <w:szCs w:val="24"/>
+        </w:rPr>
+        <w:t>Pour modéliser et identifier l</w:t>
+      </w:r>
+      <w:r>
+        <w:rPr>
+          <w:sz w:val="24"/>
+          <w:szCs w:val="24"/>
+        </w:rPr>
+        <w:t xml:space="preserve">es éléments composant le système </w:t>
+      </w:r>
+      <w:r>
+        <w:rPr>
+          <w:sz w:val="24"/>
+          <w:szCs w:val="24"/>
+        </w:rPr>
+        <w:t xml:space="preserve">d’information </w:t>
+      </w:r>
+      <w:r>
+        <w:rPr>
+          <w:sz w:val="24"/>
+          <w:szCs w:val="24"/>
+        </w:rPr>
+        <w:t xml:space="preserve">à mettre en place </w:t>
+      </w:r>
+      <w:r>
+        <w:rPr>
+          <w:sz w:val="24"/>
+          <w:szCs w:val="24"/>
+        </w:rPr>
+        <w:t xml:space="preserve">avec </w:t>
+      </w:r>
+      <w:r>
+        <w:rPr>
+          <w:sz w:val="24"/>
+          <w:szCs w:val="24"/>
+        </w:rPr>
+        <w:t>leur interaction</w:t>
+      </w:r>
+      <w:r>
+        <w:rPr>
+          <w:sz w:val="24"/>
+          <w:szCs w:val="24"/>
+        </w:rPr>
+        <w:t>, nous utilisons un diagramme de composants</w:t>
+      </w:r>
+      <w:r>
+        <w:rPr>
+          <w:sz w:val="24"/>
+          <w:szCs w:val="24"/>
+        </w:rPr>
+        <w:t>.</w:t>
+      </w:r>
     </w:p>
     <w:p>
       <w:pPr>
@@ -2539,10 +2649,10 @@
           <w:lang w:eastAsia="fr-FR"/>
         </w:rPr>
         <w:drawing>
-          <wp:inline distT="0" distB="0" distL="0" distR="0" wp14:anchorId="1440B113" wp14:editId="10D5E3DF">
-            <wp:extent cx="6100877" cy="4194595"/>
+          <wp:inline distT="0" distB="0" distL="0" distR="0" wp14:anchorId="0EFC8C35" wp14:editId="3BE36434">
+            <wp:extent cx="6581955" cy="4253849"/>
             <wp:effectExtent l="0" t="0" r="0" b="0"/>
-            <wp:docPr id="4" name="Image 4"/>
+            <wp:docPr id="15" name="Image 15"/>
             <wp:cNvGraphicFramePr>
               <a:graphicFrameLocks xmlns:a="http://schemas.openxmlformats.org/drawingml/2006/main" noChangeAspect="1"/>
             </wp:cNvGraphicFramePr>
@@ -2562,7 +2672,7 @@
                   <pic:spPr>
                     <a:xfrm>
                       <a:off x="0" y="0"/>
-                      <a:ext cx="6097140" cy="4192025"/>
+                      <a:ext cx="6589051" cy="4258435"/>
                     </a:xfrm>
                     <a:prstGeom prst="rect">
                       <a:avLst/>
@@ -2590,43 +2700,93 @@
       <w:pPr>
         <w:rPr>
           <w:color w:val="auto"/>
-        </w:rPr>
-      </w:pPr>
-    </w:p>
-    <w:p>
-      <w:pPr>
-        <w:rPr>
-          <w:color w:val="auto"/>
-        </w:rPr>
-      </w:pPr>
-    </w:p>
-    <w:p>
-      <w:pPr>
-        <w:rPr>
-          <w:color w:val="auto"/>
-        </w:rPr>
-      </w:pPr>
-    </w:p>
-    <w:p>
-      <w:pPr>
-        <w:rPr>
-          <w:color w:val="auto"/>
-        </w:rPr>
-      </w:pPr>
-    </w:p>
-    <w:p>
-      <w:pPr>
-        <w:rPr>
-          <w:color w:val="auto"/>
-        </w:rPr>
-      </w:pPr>
-    </w:p>
-    <w:p>
-      <w:pPr>
-        <w:rPr>
-          <w:color w:val="auto"/>
-        </w:rPr>
-      </w:pPr>
+          <w:sz w:val="24"/>
+          <w:szCs w:val="24"/>
+        </w:rPr>
+      </w:pPr>
+      <w:r>
+        <w:rPr>
+          <w:color w:val="auto"/>
+          <w:sz w:val="24"/>
+          <w:szCs w:val="24"/>
+        </w:rPr>
+        <w:t xml:space="preserve">Dans la figure 3, </w:t>
+      </w:r>
+      <w:r>
+        <w:rPr>
+          <w:color w:val="auto"/>
+          <w:sz w:val="24"/>
+          <w:szCs w:val="24"/>
+        </w:rPr>
+        <w:t>on retrouve les modules liés à l’applicatif web pour l’affichage fonctionnel permettant de se connecter, de rechercher un produit et de passer une commande.</w:t>
+      </w:r>
+    </w:p>
+    <w:p>
+      <w:pPr>
+        <w:rPr>
+          <w:color w:val="auto"/>
+          <w:sz w:val="24"/>
+          <w:szCs w:val="24"/>
+        </w:rPr>
+      </w:pPr>
+    </w:p>
+    <w:p>
+      <w:pPr>
+        <w:rPr>
+          <w:color w:val="auto"/>
+          <w:sz w:val="24"/>
+          <w:szCs w:val="24"/>
+        </w:rPr>
+      </w:pPr>
+      <w:r>
+        <w:rPr>
+          <w:color w:val="auto"/>
+          <w:sz w:val="24"/>
+          <w:szCs w:val="24"/>
+        </w:rPr>
+        <w:t>L’application serveur regroupe les modules liés à la gestion des produits et des commandes avec</w:t>
+      </w:r>
+      <w:r>
+        <w:rPr>
+          <w:color w:val="auto"/>
+          <w:sz w:val="24"/>
+          <w:szCs w:val="24"/>
+        </w:rPr>
+        <w:t> :</w:t>
+      </w:r>
+    </w:p>
+    <w:p>
+      <w:pPr>
+        <w:rPr>
+          <w:color w:val="auto"/>
+        </w:rPr>
+      </w:pPr>
+      <w:proofErr w:type="gramStart"/>
+      <w:r>
+        <w:rPr>
+          <w:color w:val="auto"/>
+          <w:sz w:val="24"/>
+          <w:szCs w:val="24"/>
+        </w:rPr>
+        <w:t>un</w:t>
+      </w:r>
+      <w:proofErr w:type="gramEnd"/>
+      <w:r>
+        <w:rPr>
+          <w:color w:val="auto"/>
+          <w:sz w:val="24"/>
+          <w:szCs w:val="24"/>
+        </w:rPr>
+        <w:t xml:space="preserve"> module de paiement</w:t>
+      </w:r>
+      <w:r>
+        <w:rPr>
+          <w:color w:val="auto"/>
+          <w:sz w:val="24"/>
+          <w:szCs w:val="24"/>
+        </w:rPr>
+        <w:t xml:space="preserve"> qui échange en externe avec l’API bancaire pour les transactions, un module de commande qui échange avec le stock.</w:t>
+      </w:r>
     </w:p>
     <w:p>
       <w:pPr>
@@ -2700,18 +2860,58 @@
     </w:p>
     <w:p>
       <w:pPr>
-        <w:pStyle w:val="Sansinterligne"/>
-      </w:pPr>
-      <w:r>
-        <w:t>Schéma de la structure de la base de données.</w:t>
-      </w:r>
-    </w:p>
-    <w:p>
-      <w:pPr>
-        <w:rPr>
-          <w:color w:val="auto"/>
-        </w:rPr>
-      </w:pPr>
+        <w:rPr>
+          <w:color w:val="auto"/>
+        </w:rPr>
+      </w:pPr>
+      <w:r>
+        <w:rPr>
+          <w:color w:val="auto"/>
+          <w:sz w:val="24"/>
+          <w:szCs w:val="24"/>
+        </w:rPr>
+        <w:t>Pour élaborer le s</w:t>
+      </w:r>
+      <w:r>
+        <w:rPr>
+          <w:color w:val="auto"/>
+          <w:sz w:val="24"/>
+          <w:szCs w:val="24"/>
+        </w:rPr>
+        <w:t>chéma de la structure de la base de données</w:t>
+      </w:r>
+      <w:r>
+        <w:rPr>
+          <w:color w:val="auto"/>
+          <w:sz w:val="24"/>
+          <w:szCs w:val="24"/>
+        </w:rPr>
+        <w:t xml:space="preserve">, nous établissons un modèle physique de données afin de représenter </w:t>
+      </w:r>
+      <w:r>
+        <w:rPr>
+          <w:color w:val="auto"/>
+          <w:sz w:val="24"/>
+          <w:szCs w:val="24"/>
+        </w:rPr>
+        <w:t>les différentes relations</w:t>
+      </w:r>
+      <w:r>
+        <w:rPr>
+          <w:color w:val="auto"/>
+          <w:sz w:val="24"/>
+          <w:szCs w:val="24"/>
+        </w:rPr>
+        <w:t xml:space="preserve"> qui existent entre les tables</w:t>
+      </w:r>
+      <w:r>
+        <w:rPr>
+          <w:color w:val="auto"/>
+          <w:sz w:val="24"/>
+          <w:szCs w:val="24"/>
+        </w:rPr>
+        <w:t>.</w:t>
+      </w:r>
     </w:p>
     <w:p>
       <w:pPr>
@@ -2790,8 +2990,18 @@
       <w:pPr>
         <w:rPr>
           <w:color w:val="auto"/>
-        </w:rPr>
-      </w:pPr>
+          <w:sz w:val="24"/>
+          <w:szCs w:val="24"/>
+        </w:rPr>
+      </w:pPr>
+      <w:r>
+        <w:rPr>
+          <w:color w:val="auto"/>
+          <w:sz w:val="24"/>
+          <w:szCs w:val="24"/>
+        </w:rPr>
+        <w:t>La génération de la base de données issue de ce schéma est fournie en annexe ainsi qu’un jeu de données de tests sous forme de fichiers SQL.</w:t>
+      </w:r>
     </w:p>
     <w:p>
       <w:pPr>
@@ -2848,7 +3058,6 @@
       </w:pPr>
       <w:bookmarkStart w:id="9" w:name="_Toc31989436"/>
       <w:r>
-        <w:lastRenderedPageBreak/>
         <w:t>Diagramme de déploiement</w:t>
       </w:r>
       <w:r>
@@ -2866,8 +3075,16 @@
     <w:p>
       <w:pPr>
         <w:pStyle w:val="Sansinterligne"/>
-      </w:pPr>
-      <w:r>
+        <w:rPr>
+          <w:sz w:val="24"/>
+          <w:szCs w:val="24"/>
+        </w:rPr>
+      </w:pPr>
+      <w:r>
+        <w:rPr>
+          <w:sz w:val="24"/>
+          <w:szCs w:val="24"/>
+        </w:rPr>
         <w:t>Schéma du déploiement de la solution OC Pizza.</w:t>
       </w:r>
     </w:p>
@@ -2938,7 +3155,62 @@
     <w:p>
       <w:pPr>
         <w:spacing w:after="200"/>
-      </w:pPr>
+        <w:rPr>
+          <w:color w:val="auto"/>
+          <w:sz w:val="24"/>
+          <w:szCs w:val="24"/>
+        </w:rPr>
+      </w:pPr>
+      <w:r>
+        <w:rPr>
+          <w:color w:val="auto"/>
+          <w:sz w:val="24"/>
+          <w:szCs w:val="24"/>
+        </w:rPr>
+        <w:t xml:space="preserve">Sur la figure 4, nous retrouvons l’applicatif web responsable de l’affichage et des interactions avec le visiteur. La persistance des données en MySQL est </w:t>
+      </w:r>
+      <w:r>
+        <w:rPr>
+          <w:color w:val="auto"/>
+          <w:sz w:val="24"/>
+          <w:szCs w:val="24"/>
+        </w:rPr>
+        <w:t>assurée</w:t>
+      </w:r>
+      <w:r>
+        <w:rPr>
+          <w:color w:val="auto"/>
+          <w:sz w:val="24"/>
+          <w:szCs w:val="24"/>
+        </w:rPr>
+        <w:t xml:space="preserve"> par </w:t>
+      </w:r>
+      <w:proofErr w:type="spellStart"/>
+      <w:r>
+        <w:rPr>
+          <w:color w:val="auto"/>
+          <w:sz w:val="24"/>
+          <w:szCs w:val="24"/>
+        </w:rPr>
+        <w:t>Hibernate</w:t>
+      </w:r>
+      <w:proofErr w:type="spellEnd"/>
+      <w:r>
+        <w:rPr>
+          <w:color w:val="auto"/>
+          <w:sz w:val="24"/>
+          <w:szCs w:val="24"/>
+        </w:rPr>
+        <w:t xml:space="preserve"> au sein d’une application Java EE sur un serveur Apache</w:t>
+      </w:r>
+      <w:r>
+        <w:rPr>
+          <w:color w:val="auto"/>
+          <w:sz w:val="24"/>
+          <w:szCs w:val="24"/>
+        </w:rPr>
+        <w:t xml:space="preserve">. </w:t>
+      </w:r>
     </w:p>
     <w:sectPr>
       <w:headerReference w:type="default" r:id="rId16"/>
@@ -3238,7 +3510,7 @@
                                     <w:noProof/>
                                     <w:lang w:bidi="fr-FR"/>
                                   </w:rPr>
-                                  <w:t>2</w:t>
+                                  <w:t>3</w:t>
                                 </w:r>
                                 <w:r>
                                   <w:rPr>
@@ -3301,7 +3573,7 @@
                               <w:noProof/>
                               <w:lang w:bidi="fr-FR"/>
                             </w:rPr>
-                            <w:t>2</w:t>
+                            <w:t>3</w:t>
                           </w:r>
                           <w:r>
                             <w:rPr>
@@ -3729,16 +4001,17 @@
     <w:uiPriority w:val="2"/>
     <w:unhideWhenUsed/>
     <w:qFormat/>
-    <w:rsid w:val="004B7E44"/>
+    <w:rsid w:val="00507257"/>
     <w:pPr>
       <w:spacing w:line="240" w:lineRule="auto"/>
       <w:outlineLvl w:val="2"/>
     </w:pPr>
     <w:rPr>
       <w:rFonts w:asciiTheme="majorHAnsi" w:eastAsia="Times New Roman" w:hAnsiTheme="majorHAnsi" w:cs="Times New Roman"/>
+      <w:b/>
       <w:i/>
       <w:color w:val="auto"/>
-      <w:sz w:val="24"/>
+      <w:sz w:val="32"/>
     </w:rPr>
   </w:style>
   <w:style w:type="paragraph" w:styleId="Titre4">
@@ -3924,11 +4197,12 @@
     <w:basedOn w:val="Policepardfaut"/>
     <w:link w:val="Titre3"/>
     <w:uiPriority w:val="2"/>
-    <w:rsid w:val="004B7E44"/>
+    <w:rsid w:val="00507257"/>
     <w:rPr>
       <w:rFonts w:asciiTheme="majorHAnsi" w:eastAsia="Times New Roman" w:hAnsiTheme="majorHAnsi" w:cs="Times New Roman"/>
+      <w:b/>
       <w:i/>
-      <w:sz w:val="24"/>
+      <w:sz w:val="32"/>
       <w:szCs w:val="22"/>
     </w:rPr>
   </w:style>
@@ -4372,16 +4646,17 @@
     <w:uiPriority w:val="2"/>
     <w:unhideWhenUsed/>
     <w:qFormat/>
-    <w:rsid w:val="004B7E44"/>
+    <w:rsid w:val="00507257"/>
     <w:pPr>
       <w:spacing w:line="240" w:lineRule="auto"/>
       <w:outlineLvl w:val="2"/>
     </w:pPr>
     <w:rPr>
       <w:rFonts w:asciiTheme="majorHAnsi" w:eastAsia="Times New Roman" w:hAnsiTheme="majorHAnsi" w:cs="Times New Roman"/>
+      <w:b/>
       <w:i/>
       <w:color w:val="auto"/>
-      <w:sz w:val="24"/>
+      <w:sz w:val="32"/>
     </w:rPr>
   </w:style>
   <w:style w:type="paragraph" w:styleId="Titre4">
@@ -4567,11 +4842,12 @@
     <w:basedOn w:val="Policepardfaut"/>
     <w:link w:val="Titre3"/>
     <w:uiPriority w:val="2"/>
-    <w:rsid w:val="004B7E44"/>
+    <w:rsid w:val="00507257"/>
     <w:rPr>
       <w:rFonts w:asciiTheme="majorHAnsi" w:eastAsia="Times New Roman" w:hAnsiTheme="majorHAnsi" w:cs="Times New Roman"/>
+      <w:b/>
       <w:i/>
-      <w:sz w:val="24"/>
+      <w:sz w:val="32"/>
       <w:szCs w:val="22"/>
     </w:rPr>
   </w:style>
@@ -5026,7 +5302,7 @@
 </file>
 
 <file path=customXml/itemProps1.xml><?xml version="1.0" encoding="utf-8"?>
-<ds:datastoreItem xmlns:ds="http://schemas.openxmlformats.org/officeDocument/2006/customXml" ds:itemID="{A439490E-F69F-479A-9B7E-D477673C8710}">
+<ds:datastoreItem xmlns:ds="http://schemas.openxmlformats.org/officeDocument/2006/customXml" ds:itemID="{BE7DE916-5D5D-4792-A8F7-FC382A496CC4}">
   <ds:schemaRefs>
     <ds:schemaRef ds:uri="http://schemas.openxmlformats.org/officeDocument/2006/bibliography"/>
   </ds:schemaRefs>

</xml_diff>